<commit_message>
Lab 4: Robot Framework test automation
</commit_message>
<xml_diff>
--- a/Lab4_TestScript.docx
+++ b/Lab4_TestScript.docx
@@ -1,6 +1,6 @@
 
 <file path=word/document.xml><?xml version="1.0" encoding="utf-8"?>
-<w:document xmlns:wpc="http://schemas.microsoft.com/office/word/2010/wordprocessingCanvas" xmlns:cx="http://schemas.microsoft.com/office/drawing/2014/chartex" xmlns:cx1="http://schemas.microsoft.com/office/drawing/2015/9/8/chartex" xmlns:cx2="http://schemas.microsoft.com/office/drawing/2015/10/21/chartex" xmlns:cx3="http://schemas.microsoft.com/office/drawing/2016/5/9/chartex" xmlns:cx4="http://schemas.microsoft.com/office/drawing/2016/5/10/chartex" xmlns:cx5="http://schemas.microsoft.com/office/drawing/2016/5/11/chartex" xmlns:cx6="http://schemas.microsoft.com/office/drawing/2016/5/12/chartex" xmlns:cx7="http://schemas.microsoft.com/office/drawing/2016/5/13/chartex" xmlns:cx8="http://schemas.microsoft.com/office/drawing/2016/5/14/chartex" xmlns:mc="http://schemas.openxmlformats.org/markup-compatibility/2006" xmlns:aink="http://schemas.microsoft.com/office/drawing/2016/ink" xmlns:am3d="http://schemas.microsoft.com/office/drawing/2017/model3d" xmlns:o="urn:schemas-microsoft-com:office:office" xmlns:oel="http://schemas.microsoft.com/office/2019/extlst" xmlns:r="http://schemas.openxmlformats.org/officeDocument/2006/relationships" xmlns:m="http://schemas.openxmlformats.org/officeDocument/2006/math" xmlns:v="urn:schemas-microsoft-com:vml" xmlns:wp14="http://schemas.microsoft.com/office/word/2010/wordprocessingDrawing" xmlns:wp="http://schemas.openxmlformats.org/drawingml/2006/wordprocessingDrawing" xmlns:w10="urn:schemas-microsoft-com:office:word" xmlns:w="http://schemas.openxmlformats.org/wordprocessingml/2006/main" xmlns:w14="http://schemas.microsoft.com/office/word/2010/wordml" xmlns:w15="http://schemas.microsoft.com/office/word/2012/wordml" xmlns:w16cex="http://schemas.microsoft.com/office/word/2018/wordml/cex" xmlns:w16cid="http://schemas.microsoft.com/office/word/2016/wordml/cid" xmlns:w16="http://schemas.microsoft.com/office/word/2018/wordml" xmlns:w16du="http://schemas.microsoft.com/office/word/2023/wordml/word16du" xmlns:w16sdtdh="http://schemas.microsoft.com/office/word/2020/wordml/sdtdatahash" xmlns:w16sdtfl="http://schemas.microsoft.com/office/word/2024/wordml/sdtformatlock" xmlns:w16se="http://schemas.microsoft.com/office/word/2015/wordml/symex" xmlns:wpg="http://schemas.microsoft.com/office/word/2010/wordprocessingGroup" xmlns:wpi="http://schemas.microsoft.com/office/word/2010/wordprocessingInk" xmlns:wne="http://schemas.microsoft.com/office/word/2006/wordml" xmlns:wps="http://schemas.microsoft.com/office/word/2010/wordprocessingShape" mc:Ignorable="w14 w15 w16se w16cid w16 w16cex w16sdtdh w16sdtfl w16du wp14">
+<w:document xmlns:wpc="http://schemas.microsoft.com/office/word/2010/wordprocessingCanvas" xmlns:cx="http://schemas.microsoft.com/office/drawing/2014/chartex" xmlns:cx1="http://schemas.microsoft.com/office/drawing/2015/9/8/chartex" xmlns:cx2="http://schemas.microsoft.com/office/drawing/2015/10/21/chartex" xmlns:cx3="http://schemas.microsoft.com/office/drawing/2016/5/9/chartex" xmlns:cx4="http://schemas.microsoft.com/office/drawing/2016/5/10/chartex" xmlns:cx5="http://schemas.microsoft.com/office/drawing/2016/5/11/chartex" xmlns:cx6="http://schemas.microsoft.com/office/drawing/2016/5/12/chartex" xmlns:cx7="http://schemas.microsoft.com/office/drawing/2016/5/13/chartex" xmlns:cx8="http://schemas.microsoft.com/office/drawing/2016/5/14/chartex" xmlns:mc="http://schemas.openxmlformats.org/markup-compatibility/2006" xmlns:aink="http://schemas.microsoft.com/office/drawing/2016/ink" xmlns:am3d="http://schemas.microsoft.com/office/drawing/2017/model3d" xmlns:o="urn:schemas-microsoft-com:office:office" xmlns:r="http://schemas.openxmlformats.org/officeDocument/2006/relationships" xmlns:m="http://schemas.openxmlformats.org/officeDocument/2006/math" xmlns:v="urn:schemas-microsoft-com:vml" xmlns:wp14="http://schemas.microsoft.com/office/word/2010/wordprocessingDrawing" xmlns:wp="http://schemas.openxmlformats.org/drawingml/2006/wordprocessingDrawing" xmlns:w10="urn:schemas-microsoft-com:office:word" xmlns:w="http://schemas.openxmlformats.org/wordprocessingml/2006/main" xmlns:w14="http://schemas.microsoft.com/office/word/2010/wordml" xmlns:w15="http://schemas.microsoft.com/office/word/2012/wordml" xmlns:w16cex="http://schemas.microsoft.com/office/word/2018/wordml/cex" xmlns:w16cid="http://schemas.microsoft.com/office/word/2016/wordml/cid" xmlns:w16="http://schemas.microsoft.com/office/word/2018/wordml" xmlns:w16sdtdh="http://schemas.microsoft.com/office/word/2020/wordml/sdtdatahash" xmlns:w16se="http://schemas.microsoft.com/office/word/2015/wordml/symex" xmlns:wpg="http://schemas.microsoft.com/office/word/2010/wordprocessingGroup" xmlns:wpi="http://schemas.microsoft.com/office/word/2010/wordprocessingInk" xmlns:wne="http://schemas.microsoft.com/office/word/2006/wordml" xmlns:wps="http://schemas.microsoft.com/office/word/2010/wordprocessingShape" mc:Ignorable="w14 w15 w16se w16cid w16 w16cex w16sdtdh wp14">
   <w:body>
     <w:p>
       <w:pPr>
@@ -1261,7 +1261,8 @@
     <w:p>
       <w:pPr>
         <w:pStyle w:val="ListParagraph"/>
-        <w:ind w:left="360"/>
+        <w:spacing w:before="240" w:line="240" w:lineRule="auto"/>
+        <w:ind w:left="357"/>
         <w:rPr>
           <w:rFonts w:ascii="TH SarabunPSK" w:hAnsi="TH SarabunPSK" w:cs="TH SarabunPSK"/>
           <w:sz w:val="32"/>
@@ -1270,20 +1271,11 @@
       </w:pPr>
       <w:r>
         <w:rPr>
-          <w:rFonts w:ascii="TH SarabunPSK" w:hAnsi="TH SarabunPSK" w:cs="TH SarabunPSK" w:hint="cs"/>
-          <w:sz w:val="32"/>
-          <w:szCs w:val="32"/>
-        </w:rPr>
-        <w:t>______________________________________________________________________________________________________________________________________________________________</w:t>
-      </w:r>
-      <w:r>
-        <w:rPr>
-          <w:rFonts w:ascii="TH SarabunPSK" w:hAnsi="TH SarabunPSK" w:cs="TH SarabunPSK" w:hint="cs"/>
-          <w:sz w:val="32"/>
-          <w:szCs w:val="32"/>
-        </w:rPr>
-        <w:lastRenderedPageBreak/>
-        <w:t>______________________________________________________________________________________________________________________________________________________________</w:t>
+          <w:rFonts w:ascii="TH SarabunPSK" w:hAnsi="TH SarabunPSK" w:cs="TH SarabunPSK"/>
+          <w:sz w:val="32"/>
+          <w:szCs w:val="32"/>
+        </w:rPr>
+        <w:t>Laptop</w:t>
       </w:r>
     </w:p>
     <w:p>
@@ -1297,6 +1289,24 @@
           <w:szCs w:val="32"/>
         </w:rPr>
       </w:pPr>
+      <w:proofErr w:type="gramStart"/>
+      <w:r>
+        <w:rPr>
+          <w:rFonts w:ascii="TH SarabunPSK" w:hAnsi="TH SarabunPSK" w:cs="TH SarabunPSK"/>
+          <w:sz w:val="32"/>
+          <w:szCs w:val="32"/>
+        </w:rPr>
+        <w:t>CPU :</w:t>
+      </w:r>
+      <w:proofErr w:type="gramEnd"/>
+      <w:r>
+        <w:rPr>
+          <w:rFonts w:ascii="TH SarabunPSK" w:hAnsi="TH SarabunPSK" w:cs="TH SarabunPSK"/>
+          <w:sz w:val="32"/>
+          <w:szCs w:val="32"/>
+        </w:rPr>
+        <w:t xml:space="preserve"> AMD Ryzen</w:t>
+      </w:r>
     </w:p>
     <w:p>
       <w:pPr>
@@ -1307,6 +1317,30 @@
           <w:rFonts w:ascii="TH SarabunPSK" w:hAnsi="TH SarabunPSK" w:cs="TH SarabunPSK"/>
           <w:sz w:val="32"/>
           <w:szCs w:val="32"/>
+        </w:rPr>
+      </w:pPr>
+    </w:p>
+    <w:p>
+      <w:pPr>
+        <w:pStyle w:val="ListParagraph"/>
+        <w:spacing w:before="240" w:line="240" w:lineRule="auto"/>
+        <w:ind w:left="357"/>
+        <w:rPr>
+          <w:rFonts w:ascii="TH SarabunPSK" w:hAnsi="TH SarabunPSK" w:cs="TH SarabunPSK"/>
+          <w:sz w:val="32"/>
+          <w:szCs w:val="32"/>
+        </w:rPr>
+      </w:pPr>
+    </w:p>
+    <w:p>
+      <w:pPr>
+        <w:pStyle w:val="ListParagraph"/>
+        <w:spacing w:before="240" w:line="240" w:lineRule="auto"/>
+        <w:ind w:left="357"/>
+        <w:rPr>
+          <w:rFonts w:ascii="TH SarabunPSK" w:hAnsi="TH SarabunPSK" w:cs="TH SarabunPSK"/>
+          <w:sz w:val="32"/>
+          <w:szCs w:val="32"/>
           <w:lang w:bidi="th-TH"/>
         </w:rPr>
       </w:pPr>
@@ -1316,6 +1350,7 @@
           <w:sz w:val="32"/>
           <w:szCs w:val="32"/>
         </w:rPr>
+        <w:lastRenderedPageBreak/>
         <w:t>3</w:t>
       </w:r>
       <w:r>
@@ -1368,7 +1403,8 @@
     <w:p>
       <w:pPr>
         <w:pStyle w:val="ListParagraph"/>
-        <w:ind w:left="360"/>
+        <w:spacing w:before="240" w:line="240" w:lineRule="auto"/>
+        <w:ind w:left="357"/>
         <w:rPr>
           <w:rFonts w:ascii="TH SarabunPSK" w:hAnsi="TH SarabunPSK" w:cs="TH SarabunPSK"/>
           <w:sz w:val="32"/>
@@ -1378,13 +1414,302 @@
       </w:pPr>
       <w:r>
         <w:rPr>
-          <w:rFonts w:ascii="TH SarabunPSK" w:hAnsi="TH SarabunPSK" w:cs="TH SarabunPSK" w:hint="cs"/>
-          <w:sz w:val="32"/>
-          <w:szCs w:val="32"/>
-          <w:lang w:bidi="th-TH"/>
-        </w:rPr>
-        <w:t>___________________________________________________________________________________________________________________________________________________________________________________________________________________________________________________________________________________________________________________________________________________________________________________________________________</w:t>
+          <w:rFonts w:ascii="TH SarabunPSK" w:hAnsi="TH SarabunPSK" w:cs="TH SarabunPSK"/>
+          <w:sz w:val="32"/>
+          <w:szCs w:val="32"/>
+          <w:lang w:bidi="th-TH"/>
+        </w:rPr>
+        <w:t xml:space="preserve">Operating </w:t>
       </w:r>
+      <w:proofErr w:type="gramStart"/>
+      <w:r>
+        <w:rPr>
+          <w:rFonts w:ascii="TH SarabunPSK" w:hAnsi="TH SarabunPSK" w:cs="TH SarabunPSK"/>
+          <w:sz w:val="32"/>
+          <w:szCs w:val="32"/>
+          <w:lang w:bidi="th-TH"/>
+        </w:rPr>
+        <w:t>System</w:t>
+      </w:r>
+      <w:r>
+        <w:rPr>
+          <w:rFonts w:ascii="TH SarabunPSK" w:hAnsi="TH SarabunPSK" w:cs="TH SarabunPSK"/>
+          <w:sz w:val="32"/>
+          <w:szCs w:val="32"/>
+          <w:lang w:bidi="th-TH"/>
+        </w:rPr>
+        <w:t xml:space="preserve"> </w:t>
+      </w:r>
+      <w:r>
+        <w:rPr>
+          <w:rFonts w:ascii="TH SarabunPSK" w:hAnsi="TH SarabunPSK" w:cs="TH SarabunPSK"/>
+          <w:sz w:val="32"/>
+          <w:szCs w:val="32"/>
+          <w:lang w:bidi="th-TH"/>
+        </w:rPr>
+        <w:t>:</w:t>
+      </w:r>
+      <w:proofErr w:type="gramEnd"/>
+      <w:r>
+        <w:rPr>
+          <w:rFonts w:ascii="TH SarabunPSK" w:hAnsi="TH SarabunPSK" w:cs="TH SarabunPSK"/>
+          <w:sz w:val="32"/>
+          <w:szCs w:val="32"/>
+          <w:lang w:bidi="th-TH"/>
+        </w:rPr>
+        <w:t xml:space="preserve"> Windows 11</w:t>
+      </w:r>
+    </w:p>
+    <w:p>
+      <w:pPr>
+        <w:pStyle w:val="ListParagraph"/>
+        <w:spacing w:before="240" w:line="240" w:lineRule="auto"/>
+        <w:ind w:left="357"/>
+        <w:rPr>
+          <w:rFonts w:ascii="TH SarabunPSK" w:hAnsi="TH SarabunPSK" w:cs="TH SarabunPSK"/>
+          <w:sz w:val="32"/>
+          <w:szCs w:val="32"/>
+          <w:lang w:bidi="th-TH"/>
+        </w:rPr>
+      </w:pPr>
+      <w:r>
+        <w:rPr>
+          <w:rFonts w:ascii="TH SarabunPSK" w:hAnsi="TH SarabunPSK" w:cs="TH SarabunPSK"/>
+          <w:sz w:val="32"/>
+          <w:szCs w:val="32"/>
+          <w:lang w:bidi="th-TH"/>
+        </w:rPr>
+        <w:t xml:space="preserve">Web </w:t>
+      </w:r>
+      <w:proofErr w:type="gramStart"/>
+      <w:r>
+        <w:rPr>
+          <w:rFonts w:ascii="TH SarabunPSK" w:hAnsi="TH SarabunPSK" w:cs="TH SarabunPSK"/>
+          <w:sz w:val="32"/>
+          <w:szCs w:val="32"/>
+          <w:lang w:bidi="th-TH"/>
+        </w:rPr>
+        <w:t>Browser</w:t>
+      </w:r>
+      <w:r>
+        <w:rPr>
+          <w:rFonts w:ascii="TH SarabunPSK" w:hAnsi="TH SarabunPSK" w:cs="TH SarabunPSK"/>
+          <w:sz w:val="32"/>
+          <w:szCs w:val="32"/>
+          <w:lang w:bidi="th-TH"/>
+        </w:rPr>
+        <w:t xml:space="preserve"> </w:t>
+      </w:r>
+      <w:r>
+        <w:rPr>
+          <w:rFonts w:ascii="TH SarabunPSK" w:hAnsi="TH SarabunPSK" w:cs="TH SarabunPSK"/>
+          <w:sz w:val="32"/>
+          <w:szCs w:val="32"/>
+          <w:lang w:bidi="th-TH"/>
+        </w:rPr>
+        <w:t>:</w:t>
+      </w:r>
+      <w:proofErr w:type="gramEnd"/>
+      <w:r>
+        <w:rPr>
+          <w:rFonts w:ascii="TH SarabunPSK" w:hAnsi="TH SarabunPSK" w:cs="TH SarabunPSK"/>
+          <w:sz w:val="32"/>
+          <w:szCs w:val="32"/>
+          <w:lang w:bidi="th-TH"/>
+        </w:rPr>
+        <w:t xml:space="preserve"> Google Chrome</w:t>
+      </w:r>
+    </w:p>
+    <w:p>
+      <w:pPr>
+        <w:pStyle w:val="ListParagraph"/>
+        <w:spacing w:before="240" w:line="240" w:lineRule="auto"/>
+        <w:ind w:left="357"/>
+        <w:rPr>
+          <w:rFonts w:ascii="TH SarabunPSK" w:hAnsi="TH SarabunPSK" w:cs="TH SarabunPSK"/>
+          <w:sz w:val="32"/>
+          <w:szCs w:val="32"/>
+          <w:lang w:bidi="th-TH"/>
+        </w:rPr>
+      </w:pPr>
+      <w:r>
+        <w:rPr>
+          <w:rFonts w:ascii="TH SarabunPSK" w:hAnsi="TH SarabunPSK" w:cs="TH SarabunPSK"/>
+          <w:sz w:val="32"/>
+          <w:szCs w:val="32"/>
+          <w:lang w:bidi="th-TH"/>
+        </w:rPr>
+        <w:t xml:space="preserve">Programming </w:t>
+      </w:r>
+      <w:proofErr w:type="gramStart"/>
+      <w:r>
+        <w:rPr>
+          <w:rFonts w:ascii="TH SarabunPSK" w:hAnsi="TH SarabunPSK" w:cs="TH SarabunPSK"/>
+          <w:sz w:val="32"/>
+          <w:szCs w:val="32"/>
+          <w:lang w:bidi="th-TH"/>
+        </w:rPr>
+        <w:t>Language</w:t>
+      </w:r>
+      <w:r>
+        <w:rPr>
+          <w:rFonts w:ascii="TH SarabunPSK" w:hAnsi="TH SarabunPSK" w:cs="TH SarabunPSK"/>
+          <w:sz w:val="32"/>
+          <w:szCs w:val="32"/>
+          <w:lang w:bidi="th-TH"/>
+        </w:rPr>
+        <w:t xml:space="preserve"> </w:t>
+      </w:r>
+      <w:r>
+        <w:rPr>
+          <w:rFonts w:ascii="TH SarabunPSK" w:hAnsi="TH SarabunPSK" w:cs="TH SarabunPSK"/>
+          <w:sz w:val="32"/>
+          <w:szCs w:val="32"/>
+          <w:lang w:bidi="th-TH"/>
+        </w:rPr>
+        <w:t>:</w:t>
+      </w:r>
+      <w:proofErr w:type="gramEnd"/>
+      <w:r>
+        <w:rPr>
+          <w:rFonts w:ascii="TH SarabunPSK" w:hAnsi="TH SarabunPSK" w:cs="TH SarabunPSK"/>
+          <w:sz w:val="32"/>
+          <w:szCs w:val="32"/>
+          <w:lang w:bidi="th-TH"/>
+        </w:rPr>
+        <w:t xml:space="preserve"> Python 3.11</w:t>
+      </w:r>
+    </w:p>
+    <w:p>
+      <w:pPr>
+        <w:pStyle w:val="ListParagraph"/>
+        <w:spacing w:before="240" w:line="240" w:lineRule="auto"/>
+        <w:ind w:left="357"/>
+        <w:rPr>
+          <w:rFonts w:ascii="TH SarabunPSK" w:hAnsi="TH SarabunPSK" w:cs="TH SarabunPSK"/>
+          <w:sz w:val="32"/>
+          <w:szCs w:val="32"/>
+          <w:lang w:bidi="th-TH"/>
+        </w:rPr>
+      </w:pPr>
+      <w:r>
+        <w:rPr>
+          <w:rFonts w:ascii="TH SarabunPSK" w:hAnsi="TH SarabunPSK" w:cs="TH SarabunPSK"/>
+          <w:sz w:val="32"/>
+          <w:szCs w:val="32"/>
+          <w:lang w:bidi="th-TH"/>
+        </w:rPr>
+        <w:t xml:space="preserve">Test Automation </w:t>
+      </w:r>
+      <w:proofErr w:type="gramStart"/>
+      <w:r>
+        <w:rPr>
+          <w:rFonts w:ascii="TH SarabunPSK" w:hAnsi="TH SarabunPSK" w:cs="TH SarabunPSK"/>
+          <w:sz w:val="32"/>
+          <w:szCs w:val="32"/>
+          <w:lang w:bidi="th-TH"/>
+        </w:rPr>
+        <w:t>Tool</w:t>
+      </w:r>
+      <w:r>
+        <w:rPr>
+          <w:rFonts w:ascii="TH SarabunPSK" w:hAnsi="TH SarabunPSK" w:cs="TH SarabunPSK"/>
+          <w:sz w:val="32"/>
+          <w:szCs w:val="32"/>
+          <w:lang w:bidi="th-TH"/>
+        </w:rPr>
+        <w:t xml:space="preserve"> </w:t>
+      </w:r>
+      <w:r>
+        <w:rPr>
+          <w:rFonts w:ascii="TH SarabunPSK" w:hAnsi="TH SarabunPSK" w:cs="TH SarabunPSK"/>
+          <w:sz w:val="32"/>
+          <w:szCs w:val="32"/>
+          <w:lang w:bidi="th-TH"/>
+        </w:rPr>
+        <w:t>:</w:t>
+      </w:r>
+      <w:proofErr w:type="gramEnd"/>
+      <w:r>
+        <w:rPr>
+          <w:rFonts w:ascii="TH SarabunPSK" w:hAnsi="TH SarabunPSK" w:cs="TH SarabunPSK"/>
+          <w:sz w:val="32"/>
+          <w:szCs w:val="32"/>
+          <w:lang w:bidi="th-TH"/>
+        </w:rPr>
+        <w:t xml:space="preserve"> Robot Framework 7.4.1</w:t>
+      </w:r>
+    </w:p>
+    <w:p>
+      <w:pPr>
+        <w:pStyle w:val="ListParagraph"/>
+        <w:spacing w:before="240" w:line="240" w:lineRule="auto"/>
+        <w:ind w:left="357"/>
+        <w:rPr>
+          <w:rFonts w:ascii="TH SarabunPSK" w:hAnsi="TH SarabunPSK" w:cs="TH SarabunPSK"/>
+          <w:sz w:val="32"/>
+          <w:szCs w:val="32"/>
+          <w:lang w:bidi="th-TH"/>
+        </w:rPr>
+      </w:pPr>
+      <w:r>
+        <w:rPr>
+          <w:rFonts w:ascii="TH SarabunPSK" w:hAnsi="TH SarabunPSK" w:cs="TH SarabunPSK"/>
+          <w:sz w:val="32"/>
+          <w:szCs w:val="32"/>
+          <w:lang w:bidi="th-TH"/>
+        </w:rPr>
+        <w:t xml:space="preserve">Test </w:t>
+      </w:r>
+      <w:proofErr w:type="gramStart"/>
+      <w:r>
+        <w:rPr>
+          <w:rFonts w:ascii="TH SarabunPSK" w:hAnsi="TH SarabunPSK" w:cs="TH SarabunPSK"/>
+          <w:sz w:val="32"/>
+          <w:szCs w:val="32"/>
+          <w:lang w:bidi="th-TH"/>
+        </w:rPr>
+        <w:t>Library</w:t>
+      </w:r>
+      <w:r>
+        <w:rPr>
+          <w:rFonts w:ascii="TH SarabunPSK" w:hAnsi="TH SarabunPSK" w:cs="TH SarabunPSK"/>
+          <w:sz w:val="32"/>
+          <w:szCs w:val="32"/>
+          <w:lang w:bidi="th-TH"/>
+        </w:rPr>
+        <w:t xml:space="preserve"> </w:t>
+      </w:r>
+      <w:r>
+        <w:rPr>
+          <w:rFonts w:ascii="TH SarabunPSK" w:hAnsi="TH SarabunPSK" w:cs="TH SarabunPSK"/>
+          <w:sz w:val="32"/>
+          <w:szCs w:val="32"/>
+          <w:lang w:bidi="th-TH"/>
+        </w:rPr>
+        <w:t>:</w:t>
+      </w:r>
+      <w:proofErr w:type="gramEnd"/>
+      <w:r>
+        <w:rPr>
+          <w:rFonts w:ascii="TH SarabunPSK" w:hAnsi="TH SarabunPSK" w:cs="TH SarabunPSK"/>
+          <w:sz w:val="32"/>
+          <w:szCs w:val="32"/>
+          <w:lang w:bidi="th-TH"/>
+        </w:rPr>
+        <w:t xml:space="preserve"> </w:t>
+      </w:r>
+      <w:proofErr w:type="spellStart"/>
+      <w:r>
+        <w:rPr>
+          <w:rFonts w:ascii="TH SarabunPSK" w:hAnsi="TH SarabunPSK" w:cs="TH SarabunPSK"/>
+          <w:sz w:val="32"/>
+          <w:szCs w:val="32"/>
+          <w:lang w:bidi="th-TH"/>
+        </w:rPr>
+        <w:t>SeleniumLibrary</w:t>
+      </w:r>
+      <w:proofErr w:type="spellEnd"/>
     </w:p>
     <w:p>
       <w:pPr>
@@ -1460,9 +1785,10 @@
         <w:pStyle w:val="ListParagraph"/>
         <w:ind w:left="360"/>
         <w:rPr>
-          <w:rFonts w:ascii="TH SarabunPSK" w:hAnsi="TH SarabunPSK" w:cs="TH SarabunPSK"/>
-          <w:sz w:val="32"/>
-          <w:szCs w:val="32"/>
+          <w:rFonts w:ascii="TH SarabunPSK" w:hAnsi="TH SarabunPSK" w:cs="TH SarabunPSK" w:hint="cs"/>
+          <w:sz w:val="32"/>
+          <w:szCs w:val="32"/>
+          <w:cs/>
         </w:rPr>
       </w:pPr>
       <w:r>
@@ -1470,9 +1796,10 @@
           <w:rFonts w:ascii="TH SarabunPSK" w:hAnsi="TH SarabunPSK" w:cs="TH SarabunPSK" w:hint="cs"/>
           <w:sz w:val="32"/>
           <w:szCs w:val="32"/>
-          <w:lang w:bidi="th-TH"/>
-        </w:rPr>
-        <w:t>_____________________________________________________________________________________________________________________________________________________________________________________________________________________________________________</w:t>
+          <w:cs/>
+          <w:lang w:bidi="th-TH"/>
+        </w:rPr>
+        <w:t>กิตติกร เสวกวิหารี 663380587-5</w:t>
       </w:r>
     </w:p>
     <w:p>
@@ -1919,7 +2246,7 @@
     <w:p>
       <w:pPr>
         <w:rPr>
-          <w:rFonts w:ascii="TH SarabunPSK" w:hAnsi="TH SarabunPSK" w:cs="TH SarabunPSK" w:hint="cs"/>
+          <w:rFonts w:ascii="TH SarabunPSK" w:hAnsi="TH SarabunPSK" w:cs="TH SarabunPSK"/>
           <w:sz w:val="32"/>
           <w:szCs w:val="32"/>
           <w:lang w:bidi="th-TH"/>
@@ -2275,17 +2602,7 @@
                 <w:cs/>
                 <w:lang w:bidi="th-TH"/>
               </w:rPr>
-              <w:t>อบรมเชิงปฏิบั</w:t>
-            </w:r>
-            <w:r>
-              <w:rPr>
-                <w:rFonts w:ascii="TH SarabunPSK" w:hAnsi="TH SarabunPSK" w:cs="TH SarabunPSK" w:hint="cs"/>
-                <w:sz w:val="32"/>
-                <w:szCs w:val="32"/>
-                <w:cs/>
-                <w:lang w:bidi="th-TH"/>
-              </w:rPr>
-              <w:t>ติการ</w:t>
+              <w:t>อบรมเชิงปฏิบัติการ</w:t>
             </w:r>
             <w:r>
               <w:rPr>
@@ -2353,6 +2670,16 @@
                 <w:lang w:bidi="th-TH"/>
               </w:rPr>
             </w:pPr>
+            <w:r>
+              <w:rPr>
+                <w:rFonts w:ascii="TH SarabunPSK" w:hAnsi="TH SarabunPSK" w:cs="TH SarabunPSK" w:hint="cs"/>
+                <w:sz w:val="32"/>
+                <w:szCs w:val="32"/>
+                <w:cs/>
+                <w:lang w:bidi="th-TH"/>
+              </w:rPr>
+              <w:t>กิตติกร เสวกวิหารี 663380587-5</w:t>
+            </w:r>
           </w:p>
         </w:tc>
       </w:tr>
@@ -2711,12 +3038,22 @@
           <w:p>
             <w:pPr>
               <w:rPr>
-                <w:rFonts w:ascii="TH SarabunPSK" w:hAnsi="TH SarabunPSK" w:cs="TH SarabunPSK"/>
-                <w:sz w:val="32"/>
-                <w:szCs w:val="32"/>
-                <w:lang w:bidi="th-TH"/>
-              </w:rPr>
-            </w:pPr>
+                <w:rFonts w:ascii="TH SarabunPSK" w:hAnsi="TH SarabunPSK" w:cs="TH SarabunPSK" w:hint="cs"/>
+                <w:sz w:val="32"/>
+                <w:szCs w:val="32"/>
+                <w:lang w:bidi="th-TH"/>
+              </w:rPr>
+            </w:pPr>
+            <w:r>
+              <w:rPr>
+                <w:rFonts w:ascii="TH SarabunPSK" w:hAnsi="TH SarabunPSK" w:cs="TH SarabunPSK" w:hint="cs"/>
+                <w:sz w:val="32"/>
+                <w:szCs w:val="32"/>
+                <w:cs/>
+                <w:lang w:bidi="th-TH"/>
+              </w:rPr>
+              <w:t>1 มกราคม พ.ศ. 2569</w:t>
+            </w:r>
           </w:p>
         </w:tc>
       </w:tr>
@@ -3815,6 +4152,24 @@
                 <w:lang w:bidi="th-TH"/>
               </w:rPr>
             </w:pPr>
+            <w:r>
+              <w:rPr>
+                <w:rFonts w:ascii="TH SarabunPSK" w:hAnsi="TH SarabunPSK" w:cs="TH SarabunPSK"/>
+                <w:sz w:val="32"/>
+                <w:szCs w:val="32"/>
+                <w:cs/>
+                <w:lang w:bidi="th-TH"/>
+              </w:rPr>
+              <w:t xml:space="preserve">แสดงหน้า </w:t>
+            </w:r>
+            <w:r>
+              <w:rPr>
+                <w:rFonts w:ascii="TH SarabunPSK" w:hAnsi="TH SarabunPSK" w:cs="TH SarabunPSK"/>
+                <w:sz w:val="32"/>
+                <w:szCs w:val="32"/>
+              </w:rPr>
+              <w:t>Workshop Registration</w:t>
+            </w:r>
           </w:p>
         </w:tc>
         <w:tc>
@@ -3823,13 +4178,23 @@
           </w:tcPr>
           <w:p>
             <w:pPr>
-              <w:rPr>
-                <w:rFonts w:ascii="TH SarabunPSK" w:hAnsi="TH SarabunPSK" w:cs="TH SarabunPSK"/>
-                <w:sz w:val="32"/>
-                <w:szCs w:val="32"/>
-                <w:lang w:bidi="th-TH"/>
-              </w:rPr>
-            </w:pPr>
+              <w:jc w:val="center"/>
+              <w:rPr>
+                <w:rFonts w:ascii="TH SarabunPSK" w:hAnsi="TH SarabunPSK" w:cs="TH SarabunPSK"/>
+                <w:sz w:val="32"/>
+                <w:szCs w:val="32"/>
+                <w:lang w:bidi="th-TH"/>
+              </w:rPr>
+            </w:pPr>
+            <w:r>
+              <w:rPr>
+                <w:rFonts w:ascii="TH SarabunPSK" w:hAnsi="TH SarabunPSK" w:cs="TH SarabunPSK"/>
+                <w:sz w:val="32"/>
+                <w:szCs w:val="32"/>
+                <w:lang w:bidi="th-TH"/>
+              </w:rPr>
+              <w:t>Pass</w:t>
+            </w:r>
           </w:p>
         </w:tc>
         <w:tc>
@@ -3838,13 +4203,23 @@
           </w:tcPr>
           <w:p>
             <w:pPr>
-              <w:rPr>
-                <w:rFonts w:ascii="TH SarabunPSK" w:hAnsi="TH SarabunPSK" w:cs="TH SarabunPSK"/>
-                <w:sz w:val="32"/>
-                <w:szCs w:val="32"/>
-                <w:lang w:bidi="th-TH"/>
-              </w:rPr>
-            </w:pPr>
+              <w:jc w:val="center"/>
+              <w:rPr>
+                <w:rFonts w:ascii="TH SarabunPSK" w:hAnsi="TH SarabunPSK" w:cs="TH SarabunPSK"/>
+                <w:sz w:val="32"/>
+                <w:szCs w:val="32"/>
+                <w:lang w:bidi="th-TH"/>
+              </w:rPr>
+            </w:pPr>
+            <w:r>
+              <w:rPr>
+                <w:rFonts w:ascii="TH SarabunPSK" w:hAnsi="TH SarabunPSK" w:cs="TH SarabunPSK"/>
+                <w:sz w:val="32"/>
+                <w:szCs w:val="32"/>
+                <w:lang w:bidi="th-TH"/>
+              </w:rPr>
+              <w:t>-</w:t>
+            </w:r>
           </w:p>
         </w:tc>
       </w:tr>
@@ -4728,6 +5103,96 @@
                 <w:lang w:bidi="th-TH"/>
               </w:rPr>
             </w:pPr>
+            <w:r>
+              <w:rPr>
+                <w:rFonts w:ascii="TH SarabunPSK" w:hAnsi="TH SarabunPSK" w:cs="TH SarabunPSK"/>
+                <w:sz w:val="32"/>
+                <w:szCs w:val="32"/>
+                <w:cs/>
+                <w:lang w:bidi="th-TH"/>
+              </w:rPr>
+              <w:t xml:space="preserve">แสดงหน้า </w:t>
+            </w:r>
+            <w:r>
+              <w:rPr>
+                <w:rFonts w:ascii="TH SarabunPSK" w:hAnsi="TH SarabunPSK" w:cs="TH SarabunPSK"/>
+                <w:sz w:val="32"/>
+                <w:szCs w:val="32"/>
+              </w:rPr>
+              <w:t xml:space="preserve">Success.html </w:t>
+            </w:r>
+            <w:r>
+              <w:rPr>
+                <w:rFonts w:ascii="TH SarabunPSK" w:hAnsi="TH SarabunPSK" w:cs="TH SarabunPSK"/>
+                <w:sz w:val="32"/>
+                <w:szCs w:val="32"/>
+                <w:cs/>
+                <w:lang w:bidi="th-TH"/>
+              </w:rPr>
+              <w:t xml:space="preserve">โดยมี </w:t>
+            </w:r>
+            <w:r>
+              <w:rPr>
+                <w:rFonts w:ascii="TH SarabunPSK" w:hAnsi="TH SarabunPSK" w:cs="TH SarabunPSK"/>
+                <w:sz w:val="32"/>
+                <w:szCs w:val="32"/>
+              </w:rPr>
+              <w:t xml:space="preserve">Title </w:t>
+            </w:r>
+            <w:r>
+              <w:rPr>
+                <w:rFonts w:ascii="TH SarabunPSK" w:hAnsi="TH SarabunPSK" w:cs="TH SarabunPSK"/>
+                <w:sz w:val="32"/>
+                <w:szCs w:val="32"/>
+                <w:cs/>
+                <w:lang w:bidi="th-TH"/>
+              </w:rPr>
+              <w:t>เป็น “</w:t>
+            </w:r>
+            <w:r>
+              <w:rPr>
+                <w:rFonts w:ascii="TH SarabunPSK" w:hAnsi="TH SarabunPSK" w:cs="TH SarabunPSK"/>
+                <w:sz w:val="32"/>
+                <w:szCs w:val="32"/>
+              </w:rPr>
+              <w:t xml:space="preserve">Success” </w:t>
+            </w:r>
+            <w:r>
+              <w:rPr>
+                <w:rFonts w:ascii="TH SarabunPSK" w:hAnsi="TH SarabunPSK" w:cs="TH SarabunPSK"/>
+                <w:sz w:val="32"/>
+                <w:szCs w:val="32"/>
+                <w:cs/>
+                <w:lang w:bidi="th-TH"/>
+              </w:rPr>
+              <w:t>และแสดงข้อความ “</w:t>
+            </w:r>
+            <w:r>
+              <w:rPr>
+                <w:rFonts w:ascii="TH SarabunPSK" w:hAnsi="TH SarabunPSK" w:cs="TH SarabunPSK"/>
+                <w:sz w:val="32"/>
+                <w:szCs w:val="32"/>
+              </w:rPr>
+              <w:t xml:space="preserve">Thank you for registering with us.” </w:t>
+            </w:r>
+            <w:r>
+              <w:rPr>
+                <w:rFonts w:ascii="TH SarabunPSK" w:hAnsi="TH SarabunPSK" w:cs="TH SarabunPSK"/>
+                <w:sz w:val="32"/>
+                <w:szCs w:val="32"/>
+                <w:cs/>
+                <w:lang w:bidi="th-TH"/>
+              </w:rPr>
+              <w:t>และ “</w:t>
+            </w:r>
+            <w:r>
+              <w:rPr>
+                <w:rFonts w:ascii="TH SarabunPSK" w:hAnsi="TH SarabunPSK" w:cs="TH SarabunPSK"/>
+                <w:sz w:val="32"/>
+                <w:szCs w:val="32"/>
+              </w:rPr>
+              <w:t>We will send a confirmation to your email soon.”</w:t>
+            </w:r>
           </w:p>
         </w:tc>
         <w:tc>
@@ -4736,13 +5201,23 @@
           </w:tcPr>
           <w:p>
             <w:pPr>
-              <w:rPr>
-                <w:rFonts w:ascii="TH SarabunPSK" w:hAnsi="TH SarabunPSK" w:cs="TH SarabunPSK"/>
-                <w:sz w:val="32"/>
-                <w:szCs w:val="32"/>
-                <w:lang w:bidi="th-TH"/>
-              </w:rPr>
-            </w:pPr>
+              <w:jc w:val="center"/>
+              <w:rPr>
+                <w:rFonts w:ascii="TH SarabunPSK" w:hAnsi="TH SarabunPSK" w:cs="TH SarabunPSK"/>
+                <w:sz w:val="32"/>
+                <w:szCs w:val="32"/>
+                <w:lang w:bidi="th-TH"/>
+              </w:rPr>
+            </w:pPr>
+            <w:r>
+              <w:rPr>
+                <w:rFonts w:ascii="TH SarabunPSK" w:hAnsi="TH SarabunPSK" w:cs="TH SarabunPSK"/>
+                <w:sz w:val="32"/>
+                <w:szCs w:val="32"/>
+                <w:lang w:bidi="th-TH"/>
+              </w:rPr>
+              <w:t>Pass</w:t>
+            </w:r>
           </w:p>
         </w:tc>
         <w:tc>
@@ -4751,13 +5226,23 @@
           </w:tcPr>
           <w:p>
             <w:pPr>
-              <w:rPr>
-                <w:rFonts w:ascii="TH SarabunPSK" w:hAnsi="TH SarabunPSK" w:cs="TH SarabunPSK"/>
-                <w:sz w:val="32"/>
-                <w:szCs w:val="32"/>
-                <w:lang w:bidi="th-TH"/>
-              </w:rPr>
-            </w:pPr>
+              <w:jc w:val="center"/>
+              <w:rPr>
+                <w:rFonts w:ascii="TH SarabunPSK" w:hAnsi="TH SarabunPSK" w:cs="TH SarabunPSK"/>
+                <w:sz w:val="32"/>
+                <w:szCs w:val="32"/>
+                <w:lang w:bidi="th-TH"/>
+              </w:rPr>
+            </w:pPr>
+            <w:r>
+              <w:rPr>
+                <w:rFonts w:ascii="TH SarabunPSK" w:hAnsi="TH SarabunPSK" w:cs="TH SarabunPSK"/>
+                <w:sz w:val="32"/>
+                <w:szCs w:val="32"/>
+                <w:lang w:bidi="th-TH"/>
+              </w:rPr>
+              <w:t>-</w:t>
+            </w:r>
           </w:p>
         </w:tc>
       </w:tr>
@@ -5298,6 +5783,24 @@
                 <w:lang w:bidi="th-TH"/>
               </w:rPr>
             </w:pPr>
+            <w:r>
+              <w:rPr>
+                <w:rFonts w:ascii="TH SarabunPSK" w:hAnsi="TH SarabunPSK" w:cs="TH SarabunPSK"/>
+                <w:sz w:val="32"/>
+                <w:szCs w:val="32"/>
+                <w:cs/>
+                <w:lang w:bidi="th-TH"/>
+              </w:rPr>
+              <w:t xml:space="preserve">แสดงหน้า </w:t>
+            </w:r>
+            <w:r>
+              <w:rPr>
+                <w:rFonts w:ascii="TH SarabunPSK" w:hAnsi="TH SarabunPSK" w:cs="TH SarabunPSK"/>
+                <w:sz w:val="32"/>
+                <w:szCs w:val="32"/>
+              </w:rPr>
+              <w:t>Workshop Registration</w:t>
+            </w:r>
           </w:p>
         </w:tc>
         <w:tc>
@@ -5306,13 +5809,23 @@
           </w:tcPr>
           <w:p>
             <w:pPr>
-              <w:rPr>
-                <w:rFonts w:ascii="TH SarabunPSK" w:hAnsi="TH SarabunPSK" w:cs="TH SarabunPSK"/>
-                <w:sz w:val="32"/>
-                <w:szCs w:val="32"/>
-                <w:lang w:bidi="th-TH"/>
-              </w:rPr>
-            </w:pPr>
+              <w:jc w:val="center"/>
+              <w:rPr>
+                <w:rFonts w:ascii="TH SarabunPSK" w:hAnsi="TH SarabunPSK" w:cs="TH SarabunPSK"/>
+                <w:sz w:val="32"/>
+                <w:szCs w:val="32"/>
+                <w:lang w:bidi="th-TH"/>
+              </w:rPr>
+            </w:pPr>
+            <w:r>
+              <w:rPr>
+                <w:rFonts w:ascii="TH SarabunPSK" w:hAnsi="TH SarabunPSK" w:cs="TH SarabunPSK"/>
+                <w:sz w:val="32"/>
+                <w:szCs w:val="32"/>
+                <w:lang w:bidi="th-TH"/>
+              </w:rPr>
+              <w:t>Pass</w:t>
+            </w:r>
           </w:p>
         </w:tc>
         <w:tc>
@@ -5321,13 +5834,23 @@
           </w:tcPr>
           <w:p>
             <w:pPr>
-              <w:rPr>
-                <w:rFonts w:ascii="TH SarabunPSK" w:hAnsi="TH SarabunPSK" w:cs="TH SarabunPSK"/>
-                <w:sz w:val="32"/>
-                <w:szCs w:val="32"/>
-                <w:lang w:bidi="th-TH"/>
-              </w:rPr>
-            </w:pPr>
+              <w:jc w:val="center"/>
+              <w:rPr>
+                <w:rFonts w:ascii="TH SarabunPSK" w:hAnsi="TH SarabunPSK" w:cs="TH SarabunPSK"/>
+                <w:sz w:val="32"/>
+                <w:szCs w:val="32"/>
+                <w:lang w:bidi="th-TH"/>
+              </w:rPr>
+            </w:pPr>
+            <w:r>
+              <w:rPr>
+                <w:rFonts w:ascii="TH SarabunPSK" w:hAnsi="TH SarabunPSK" w:cs="TH SarabunPSK"/>
+                <w:sz w:val="32"/>
+                <w:szCs w:val="32"/>
+                <w:lang w:bidi="th-TH"/>
+              </w:rPr>
+              <w:t>-</w:t>
+            </w:r>
           </w:p>
         </w:tc>
       </w:tr>
@@ -6020,6 +6543,96 @@
                 <w:lang w:bidi="th-TH"/>
               </w:rPr>
             </w:pPr>
+            <w:r>
+              <w:rPr>
+                <w:rFonts w:ascii="TH SarabunPSK" w:hAnsi="TH SarabunPSK" w:cs="TH SarabunPSK"/>
+                <w:sz w:val="32"/>
+                <w:szCs w:val="32"/>
+                <w:cs/>
+                <w:lang w:bidi="th-TH"/>
+              </w:rPr>
+              <w:t xml:space="preserve">แสดงหน้า </w:t>
+            </w:r>
+            <w:r>
+              <w:rPr>
+                <w:rFonts w:ascii="TH SarabunPSK" w:hAnsi="TH SarabunPSK" w:cs="TH SarabunPSK"/>
+                <w:sz w:val="32"/>
+                <w:szCs w:val="32"/>
+              </w:rPr>
+              <w:t xml:space="preserve">Success.html </w:t>
+            </w:r>
+            <w:r>
+              <w:rPr>
+                <w:rFonts w:ascii="TH SarabunPSK" w:hAnsi="TH SarabunPSK" w:cs="TH SarabunPSK"/>
+                <w:sz w:val="32"/>
+                <w:szCs w:val="32"/>
+                <w:cs/>
+                <w:lang w:bidi="th-TH"/>
+              </w:rPr>
+              <w:t xml:space="preserve">โดยมี </w:t>
+            </w:r>
+            <w:r>
+              <w:rPr>
+                <w:rFonts w:ascii="TH SarabunPSK" w:hAnsi="TH SarabunPSK" w:cs="TH SarabunPSK"/>
+                <w:sz w:val="32"/>
+                <w:szCs w:val="32"/>
+              </w:rPr>
+              <w:t xml:space="preserve">Title </w:t>
+            </w:r>
+            <w:r>
+              <w:rPr>
+                <w:rFonts w:ascii="TH SarabunPSK" w:hAnsi="TH SarabunPSK" w:cs="TH SarabunPSK"/>
+                <w:sz w:val="32"/>
+                <w:szCs w:val="32"/>
+                <w:cs/>
+                <w:lang w:bidi="th-TH"/>
+              </w:rPr>
+              <w:t>เป็น “</w:t>
+            </w:r>
+            <w:r>
+              <w:rPr>
+                <w:rFonts w:ascii="TH SarabunPSK" w:hAnsi="TH SarabunPSK" w:cs="TH SarabunPSK"/>
+                <w:sz w:val="32"/>
+                <w:szCs w:val="32"/>
+              </w:rPr>
+              <w:t xml:space="preserve">Success” </w:t>
+            </w:r>
+            <w:r>
+              <w:rPr>
+                <w:rFonts w:ascii="TH SarabunPSK" w:hAnsi="TH SarabunPSK" w:cs="TH SarabunPSK"/>
+                <w:sz w:val="32"/>
+                <w:szCs w:val="32"/>
+                <w:cs/>
+                <w:lang w:bidi="th-TH"/>
+              </w:rPr>
+              <w:t>และแสดงข้อความ “</w:t>
+            </w:r>
+            <w:r>
+              <w:rPr>
+                <w:rFonts w:ascii="TH SarabunPSK" w:hAnsi="TH SarabunPSK" w:cs="TH SarabunPSK"/>
+                <w:sz w:val="32"/>
+                <w:szCs w:val="32"/>
+              </w:rPr>
+              <w:t xml:space="preserve">Thank you for registering with us.” </w:t>
+            </w:r>
+            <w:r>
+              <w:rPr>
+                <w:rFonts w:ascii="TH SarabunPSK" w:hAnsi="TH SarabunPSK" w:cs="TH SarabunPSK"/>
+                <w:sz w:val="32"/>
+                <w:szCs w:val="32"/>
+                <w:cs/>
+                <w:lang w:bidi="th-TH"/>
+              </w:rPr>
+              <w:t>และ “</w:t>
+            </w:r>
+            <w:r>
+              <w:rPr>
+                <w:rFonts w:ascii="TH SarabunPSK" w:hAnsi="TH SarabunPSK" w:cs="TH SarabunPSK"/>
+                <w:sz w:val="32"/>
+                <w:szCs w:val="32"/>
+              </w:rPr>
+              <w:t>We will send a confirmation to your email soon.”</w:t>
+            </w:r>
           </w:p>
         </w:tc>
         <w:tc>
@@ -6028,13 +6641,23 @@
           </w:tcPr>
           <w:p>
             <w:pPr>
-              <w:rPr>
-                <w:rFonts w:ascii="TH SarabunPSK" w:hAnsi="TH SarabunPSK" w:cs="TH SarabunPSK"/>
-                <w:sz w:val="32"/>
-                <w:szCs w:val="32"/>
-                <w:lang w:bidi="th-TH"/>
-              </w:rPr>
-            </w:pPr>
+              <w:jc w:val="center"/>
+              <w:rPr>
+                <w:rFonts w:ascii="TH SarabunPSK" w:hAnsi="TH SarabunPSK" w:cs="TH SarabunPSK"/>
+                <w:sz w:val="32"/>
+                <w:szCs w:val="32"/>
+                <w:lang w:bidi="th-TH"/>
+              </w:rPr>
+            </w:pPr>
+            <w:r>
+              <w:rPr>
+                <w:rFonts w:ascii="TH SarabunPSK" w:hAnsi="TH SarabunPSK" w:cs="TH SarabunPSK"/>
+                <w:sz w:val="32"/>
+                <w:szCs w:val="32"/>
+                <w:lang w:bidi="th-TH"/>
+              </w:rPr>
+              <w:t>Pass</w:t>
+            </w:r>
           </w:p>
         </w:tc>
         <w:tc>
@@ -6043,13 +6666,23 @@
           </w:tcPr>
           <w:p>
             <w:pPr>
-              <w:rPr>
-                <w:rFonts w:ascii="TH SarabunPSK" w:hAnsi="TH SarabunPSK" w:cs="TH SarabunPSK"/>
-                <w:sz w:val="32"/>
-                <w:szCs w:val="32"/>
-                <w:lang w:bidi="th-TH"/>
-              </w:rPr>
-            </w:pPr>
+              <w:jc w:val="center"/>
+              <w:rPr>
+                <w:rFonts w:ascii="TH SarabunPSK" w:hAnsi="TH SarabunPSK" w:cs="TH SarabunPSK"/>
+                <w:sz w:val="32"/>
+                <w:szCs w:val="32"/>
+                <w:lang w:bidi="th-TH"/>
+              </w:rPr>
+            </w:pPr>
+            <w:r>
+              <w:rPr>
+                <w:rFonts w:ascii="TH SarabunPSK" w:hAnsi="TH SarabunPSK" w:cs="TH SarabunPSK"/>
+                <w:sz w:val="32"/>
+                <w:szCs w:val="32"/>
+                <w:lang w:bidi="th-TH"/>
+              </w:rPr>
+              <w:t>-</w:t>
+            </w:r>
           </w:p>
         </w:tc>
       </w:tr>
@@ -6525,6 +7158,16 @@
                 <w:lang w:bidi="th-TH"/>
               </w:rPr>
             </w:pPr>
+            <w:r>
+              <w:rPr>
+                <w:rFonts w:ascii="TH SarabunPSK" w:hAnsi="TH SarabunPSK" w:cs="TH SarabunPSK" w:hint="cs"/>
+                <w:sz w:val="32"/>
+                <w:szCs w:val="32"/>
+                <w:cs/>
+                <w:lang w:bidi="th-TH"/>
+              </w:rPr>
+              <w:t>กิตติกร เสวกวิหารี 663380587-5</w:t>
+            </w:r>
           </w:p>
         </w:tc>
       </w:tr>
@@ -6889,6 +7532,16 @@
                 <w:lang w:bidi="th-TH"/>
               </w:rPr>
             </w:pPr>
+            <w:r>
+              <w:rPr>
+                <w:rFonts w:ascii="TH SarabunPSK" w:hAnsi="TH SarabunPSK" w:cs="TH SarabunPSK" w:hint="cs"/>
+                <w:sz w:val="32"/>
+                <w:szCs w:val="32"/>
+                <w:cs/>
+                <w:lang w:bidi="th-TH"/>
+              </w:rPr>
+              <w:t>1 มกราคม พ.ศ. 2569</w:t>
+            </w:r>
           </w:p>
         </w:tc>
       </w:tr>
@@ -7685,6 +8338,34 @@
                 <w:lang w:bidi="th-TH"/>
               </w:rPr>
             </w:pPr>
+            <w:r>
+              <w:rPr>
+                <w:rFonts w:ascii="TH SarabunPSK" w:hAnsi="TH SarabunPSK" w:cs="TH SarabunPSK"/>
+                <w:sz w:val="32"/>
+                <w:szCs w:val="32"/>
+                <w:cs/>
+                <w:lang w:bidi="th-TH"/>
+              </w:rPr>
+              <w:t>แสดงหน้า</w:t>
+            </w:r>
+            <w:r>
+              <w:rPr>
+                <w:rFonts w:ascii="TH SarabunPSK" w:hAnsi="TH SarabunPSK" w:cs="TH SarabunPSK" w:hint="cs"/>
+                <w:sz w:val="32"/>
+                <w:szCs w:val="32"/>
+                <w:cs/>
+                <w:lang w:bidi="th-TH"/>
+              </w:rPr>
+              <w:t xml:space="preserve"> </w:t>
+            </w:r>
+            <w:r>
+              <w:rPr>
+                <w:rFonts w:ascii="TH SarabunPSK" w:hAnsi="TH SarabunPSK" w:cs="TH SarabunPSK"/>
+                <w:sz w:val="32"/>
+                <w:szCs w:val="32"/>
+              </w:rPr>
+              <w:t>Workshop Registration</w:t>
+            </w:r>
           </w:p>
         </w:tc>
         <w:tc>
@@ -7693,13 +8374,23 @@
           </w:tcPr>
           <w:p>
             <w:pPr>
-              <w:rPr>
-                <w:rFonts w:ascii="TH SarabunPSK" w:hAnsi="TH SarabunPSK" w:cs="TH SarabunPSK"/>
-                <w:sz w:val="32"/>
-                <w:szCs w:val="32"/>
-                <w:lang w:bidi="th-TH"/>
-              </w:rPr>
-            </w:pPr>
+              <w:jc w:val="center"/>
+              <w:rPr>
+                <w:rFonts w:ascii="TH SarabunPSK" w:hAnsi="TH SarabunPSK" w:cs="TH SarabunPSK"/>
+                <w:sz w:val="32"/>
+                <w:szCs w:val="32"/>
+                <w:lang w:bidi="th-TH"/>
+              </w:rPr>
+            </w:pPr>
+            <w:r>
+              <w:rPr>
+                <w:rFonts w:ascii="TH SarabunPSK" w:hAnsi="TH SarabunPSK" w:cs="TH SarabunPSK"/>
+                <w:sz w:val="32"/>
+                <w:szCs w:val="32"/>
+                <w:lang w:bidi="th-TH"/>
+              </w:rPr>
+              <w:t>Pass</w:t>
+            </w:r>
           </w:p>
         </w:tc>
         <w:tc>
@@ -7708,13 +8399,23 @@
           </w:tcPr>
           <w:p>
             <w:pPr>
-              <w:rPr>
-                <w:rFonts w:ascii="TH SarabunPSK" w:hAnsi="TH SarabunPSK" w:cs="TH SarabunPSK"/>
-                <w:sz w:val="32"/>
-                <w:szCs w:val="32"/>
-                <w:lang w:bidi="th-TH"/>
-              </w:rPr>
-            </w:pPr>
+              <w:jc w:val="center"/>
+              <w:rPr>
+                <w:rFonts w:ascii="TH SarabunPSK" w:hAnsi="TH SarabunPSK" w:cs="TH SarabunPSK"/>
+                <w:sz w:val="32"/>
+                <w:szCs w:val="32"/>
+                <w:lang w:bidi="th-TH"/>
+              </w:rPr>
+            </w:pPr>
+            <w:r>
+              <w:rPr>
+                <w:rFonts w:ascii="TH SarabunPSK" w:hAnsi="TH SarabunPSK" w:cs="TH SarabunPSK"/>
+                <w:sz w:val="32"/>
+                <w:szCs w:val="32"/>
+                <w:lang w:bidi="th-TH"/>
+              </w:rPr>
+              <w:t>-</w:t>
+            </w:r>
           </w:p>
         </w:tc>
       </w:tr>
@@ -8370,6 +9071,24 @@
                 <w:lang w:bidi="th-TH"/>
               </w:rPr>
             </w:pPr>
+            <w:r>
+              <w:rPr>
+                <w:rFonts w:ascii="TH SarabunPSK" w:hAnsi="TH SarabunPSK" w:cs="TH SarabunPSK"/>
+                <w:sz w:val="32"/>
+                <w:szCs w:val="32"/>
+                <w:cs/>
+                <w:lang w:bidi="th-TH"/>
+              </w:rPr>
+              <w:t>แสดงข้อความ “*</w:t>
+            </w:r>
+            <w:r>
+              <w:rPr>
+                <w:rFonts w:ascii="TH SarabunPSK" w:hAnsi="TH SarabunPSK" w:cs="TH SarabunPSK"/>
+                <w:sz w:val="32"/>
+                <w:szCs w:val="32"/>
+              </w:rPr>
+              <w:t>Please enter your first name!!”</w:t>
+            </w:r>
           </w:p>
         </w:tc>
         <w:tc>
@@ -8378,13 +9097,23 @@
           </w:tcPr>
           <w:p>
             <w:pPr>
-              <w:rPr>
-                <w:rFonts w:ascii="TH SarabunPSK" w:hAnsi="TH SarabunPSK" w:cs="TH SarabunPSK"/>
-                <w:sz w:val="32"/>
-                <w:szCs w:val="32"/>
-                <w:lang w:bidi="th-TH"/>
-              </w:rPr>
-            </w:pPr>
+              <w:jc w:val="center"/>
+              <w:rPr>
+                <w:rFonts w:ascii="TH SarabunPSK" w:hAnsi="TH SarabunPSK" w:cs="TH SarabunPSK"/>
+                <w:sz w:val="32"/>
+                <w:szCs w:val="32"/>
+                <w:lang w:bidi="th-TH"/>
+              </w:rPr>
+            </w:pPr>
+            <w:r>
+              <w:rPr>
+                <w:rFonts w:ascii="TH SarabunPSK" w:hAnsi="TH SarabunPSK" w:cs="TH SarabunPSK"/>
+                <w:sz w:val="32"/>
+                <w:szCs w:val="32"/>
+                <w:lang w:bidi="th-TH"/>
+              </w:rPr>
+              <w:t>Pass</w:t>
+            </w:r>
           </w:p>
         </w:tc>
         <w:tc>
@@ -8393,13 +9122,23 @@
           </w:tcPr>
           <w:p>
             <w:pPr>
-              <w:rPr>
-                <w:rFonts w:ascii="TH SarabunPSK" w:hAnsi="TH SarabunPSK" w:cs="TH SarabunPSK"/>
-                <w:sz w:val="32"/>
-                <w:szCs w:val="32"/>
-                <w:lang w:bidi="th-TH"/>
-              </w:rPr>
-            </w:pPr>
+              <w:jc w:val="center"/>
+              <w:rPr>
+                <w:rFonts w:ascii="TH SarabunPSK" w:hAnsi="TH SarabunPSK" w:cs="TH SarabunPSK"/>
+                <w:sz w:val="32"/>
+                <w:szCs w:val="32"/>
+                <w:lang w:bidi="th-TH"/>
+              </w:rPr>
+            </w:pPr>
+            <w:r>
+              <w:rPr>
+                <w:rFonts w:ascii="TH SarabunPSK" w:hAnsi="TH SarabunPSK" w:cs="TH SarabunPSK"/>
+                <w:sz w:val="32"/>
+                <w:szCs w:val="32"/>
+                <w:lang w:bidi="th-TH"/>
+              </w:rPr>
+              <w:t>-</w:t>
+            </w:r>
           </w:p>
         </w:tc>
       </w:tr>
@@ -8922,6 +9661,34 @@
                 <w:lang w:bidi="th-TH"/>
               </w:rPr>
             </w:pPr>
+            <w:r>
+              <w:rPr>
+                <w:rFonts w:ascii="TH SarabunPSK" w:hAnsi="TH SarabunPSK" w:cs="TH SarabunPSK"/>
+                <w:sz w:val="32"/>
+                <w:szCs w:val="32"/>
+                <w:cs/>
+                <w:lang w:bidi="th-TH"/>
+              </w:rPr>
+              <w:t>แสดงหน้า</w:t>
+            </w:r>
+            <w:r>
+              <w:rPr>
+                <w:rFonts w:ascii="TH SarabunPSK" w:hAnsi="TH SarabunPSK" w:cs="TH SarabunPSK" w:hint="cs"/>
+                <w:sz w:val="32"/>
+                <w:szCs w:val="32"/>
+                <w:cs/>
+                <w:lang w:bidi="th-TH"/>
+              </w:rPr>
+              <w:t xml:space="preserve"> </w:t>
+            </w:r>
+            <w:r>
+              <w:rPr>
+                <w:rFonts w:ascii="TH SarabunPSK" w:hAnsi="TH SarabunPSK" w:cs="TH SarabunPSK"/>
+                <w:sz w:val="32"/>
+                <w:szCs w:val="32"/>
+              </w:rPr>
+              <w:t>Workshop Registration</w:t>
+            </w:r>
           </w:p>
         </w:tc>
         <w:tc>
@@ -8930,13 +9697,23 @@
           </w:tcPr>
           <w:p>
             <w:pPr>
-              <w:rPr>
-                <w:rFonts w:ascii="TH SarabunPSK" w:hAnsi="TH SarabunPSK" w:cs="TH SarabunPSK"/>
-                <w:sz w:val="32"/>
-                <w:szCs w:val="32"/>
-                <w:lang w:bidi="th-TH"/>
-              </w:rPr>
-            </w:pPr>
+              <w:jc w:val="center"/>
+              <w:rPr>
+                <w:rFonts w:ascii="TH SarabunPSK" w:hAnsi="TH SarabunPSK" w:cs="TH SarabunPSK"/>
+                <w:sz w:val="32"/>
+                <w:szCs w:val="32"/>
+                <w:lang w:bidi="th-TH"/>
+              </w:rPr>
+            </w:pPr>
+            <w:r>
+              <w:rPr>
+                <w:rFonts w:ascii="TH SarabunPSK" w:hAnsi="TH SarabunPSK" w:cs="TH SarabunPSK"/>
+                <w:sz w:val="32"/>
+                <w:szCs w:val="32"/>
+                <w:lang w:bidi="th-TH"/>
+              </w:rPr>
+              <w:t>Pass</w:t>
+            </w:r>
           </w:p>
         </w:tc>
         <w:tc>
@@ -8945,13 +9722,23 @@
           </w:tcPr>
           <w:p>
             <w:pPr>
-              <w:rPr>
-                <w:rFonts w:ascii="TH SarabunPSK" w:hAnsi="TH SarabunPSK" w:cs="TH SarabunPSK"/>
-                <w:sz w:val="32"/>
-                <w:szCs w:val="32"/>
-                <w:lang w:bidi="th-TH"/>
-              </w:rPr>
-            </w:pPr>
+              <w:jc w:val="center"/>
+              <w:rPr>
+                <w:rFonts w:ascii="TH SarabunPSK" w:hAnsi="TH SarabunPSK" w:cs="TH SarabunPSK"/>
+                <w:sz w:val="32"/>
+                <w:szCs w:val="32"/>
+                <w:lang w:bidi="th-TH"/>
+              </w:rPr>
+            </w:pPr>
+            <w:r>
+              <w:rPr>
+                <w:rFonts w:ascii="TH SarabunPSK" w:hAnsi="TH SarabunPSK" w:cs="TH SarabunPSK"/>
+                <w:sz w:val="32"/>
+                <w:szCs w:val="32"/>
+                <w:lang w:bidi="th-TH"/>
+              </w:rPr>
+              <w:t>-</w:t>
+            </w:r>
           </w:p>
         </w:tc>
       </w:tr>
@@ -9604,6 +10391,24 @@
                 <w:lang w:bidi="th-TH"/>
               </w:rPr>
             </w:pPr>
+            <w:r>
+              <w:rPr>
+                <w:rFonts w:ascii="TH SarabunPSK" w:hAnsi="TH SarabunPSK" w:cs="TH SarabunPSK"/>
+                <w:sz w:val="32"/>
+                <w:szCs w:val="32"/>
+                <w:cs/>
+                <w:lang w:bidi="th-TH"/>
+              </w:rPr>
+              <w:t>แสดงข้อความ “*</w:t>
+            </w:r>
+            <w:r>
+              <w:rPr>
+                <w:rFonts w:ascii="TH SarabunPSK" w:hAnsi="TH SarabunPSK" w:cs="TH SarabunPSK"/>
+                <w:sz w:val="32"/>
+                <w:szCs w:val="32"/>
+              </w:rPr>
+              <w:t>Please enter your last name!!”</w:t>
+            </w:r>
           </w:p>
         </w:tc>
         <w:tc>
@@ -9612,13 +10417,23 @@
           </w:tcPr>
           <w:p>
             <w:pPr>
-              <w:rPr>
-                <w:rFonts w:ascii="TH SarabunPSK" w:hAnsi="TH SarabunPSK" w:cs="TH SarabunPSK"/>
-                <w:sz w:val="32"/>
-                <w:szCs w:val="32"/>
-                <w:lang w:bidi="th-TH"/>
-              </w:rPr>
-            </w:pPr>
+              <w:jc w:val="center"/>
+              <w:rPr>
+                <w:rFonts w:ascii="TH SarabunPSK" w:hAnsi="TH SarabunPSK" w:cs="TH SarabunPSK"/>
+                <w:sz w:val="32"/>
+                <w:szCs w:val="32"/>
+                <w:lang w:bidi="th-TH"/>
+              </w:rPr>
+            </w:pPr>
+            <w:r>
+              <w:rPr>
+                <w:rFonts w:ascii="TH SarabunPSK" w:hAnsi="TH SarabunPSK" w:cs="TH SarabunPSK"/>
+                <w:sz w:val="32"/>
+                <w:szCs w:val="32"/>
+                <w:lang w:bidi="th-TH"/>
+              </w:rPr>
+              <w:t>Pass</w:t>
+            </w:r>
           </w:p>
         </w:tc>
         <w:tc>
@@ -9627,13 +10442,23 @@
           </w:tcPr>
           <w:p>
             <w:pPr>
-              <w:rPr>
-                <w:rFonts w:ascii="TH SarabunPSK" w:hAnsi="TH SarabunPSK" w:cs="TH SarabunPSK"/>
-                <w:sz w:val="32"/>
-                <w:szCs w:val="32"/>
-                <w:lang w:bidi="th-TH"/>
-              </w:rPr>
-            </w:pPr>
+              <w:jc w:val="center"/>
+              <w:rPr>
+                <w:rFonts w:ascii="TH SarabunPSK" w:hAnsi="TH SarabunPSK" w:cs="TH SarabunPSK"/>
+                <w:sz w:val="32"/>
+                <w:szCs w:val="32"/>
+                <w:lang w:bidi="th-TH"/>
+              </w:rPr>
+            </w:pPr>
+            <w:r>
+              <w:rPr>
+                <w:rFonts w:ascii="TH SarabunPSK" w:hAnsi="TH SarabunPSK" w:cs="TH SarabunPSK"/>
+                <w:sz w:val="32"/>
+                <w:szCs w:val="32"/>
+                <w:lang w:bidi="th-TH"/>
+              </w:rPr>
+              <w:t>--</w:t>
+            </w:r>
           </w:p>
         </w:tc>
       </w:tr>
@@ -10155,6 +10980,34 @@
                 <w:lang w:bidi="th-TH"/>
               </w:rPr>
             </w:pPr>
+            <w:r>
+              <w:rPr>
+                <w:rFonts w:ascii="TH SarabunPSK" w:hAnsi="TH SarabunPSK" w:cs="TH SarabunPSK"/>
+                <w:sz w:val="32"/>
+                <w:szCs w:val="32"/>
+                <w:cs/>
+                <w:lang w:bidi="th-TH"/>
+              </w:rPr>
+              <w:t>แสดงหน้า</w:t>
+            </w:r>
+            <w:r>
+              <w:rPr>
+                <w:rFonts w:ascii="TH SarabunPSK" w:hAnsi="TH SarabunPSK" w:cs="TH SarabunPSK" w:hint="cs"/>
+                <w:sz w:val="32"/>
+                <w:szCs w:val="32"/>
+                <w:cs/>
+                <w:lang w:bidi="th-TH"/>
+              </w:rPr>
+              <w:t xml:space="preserve"> </w:t>
+            </w:r>
+            <w:r>
+              <w:rPr>
+                <w:rFonts w:ascii="TH SarabunPSK" w:hAnsi="TH SarabunPSK" w:cs="TH SarabunPSK"/>
+                <w:sz w:val="32"/>
+                <w:szCs w:val="32"/>
+              </w:rPr>
+              <w:t>Workshop Registration</w:t>
+            </w:r>
           </w:p>
         </w:tc>
         <w:tc>
@@ -10163,13 +11016,23 @@
           </w:tcPr>
           <w:p>
             <w:pPr>
-              <w:rPr>
-                <w:rFonts w:ascii="TH SarabunPSK" w:hAnsi="TH SarabunPSK" w:cs="TH SarabunPSK"/>
-                <w:sz w:val="32"/>
-                <w:szCs w:val="32"/>
-                <w:lang w:bidi="th-TH"/>
-              </w:rPr>
-            </w:pPr>
+              <w:jc w:val="center"/>
+              <w:rPr>
+                <w:rFonts w:ascii="TH SarabunPSK" w:hAnsi="TH SarabunPSK" w:cs="TH SarabunPSK"/>
+                <w:sz w:val="32"/>
+                <w:szCs w:val="32"/>
+                <w:lang w:bidi="th-TH"/>
+              </w:rPr>
+            </w:pPr>
+            <w:r>
+              <w:rPr>
+                <w:rFonts w:ascii="TH SarabunPSK" w:hAnsi="TH SarabunPSK" w:cs="TH SarabunPSK"/>
+                <w:sz w:val="32"/>
+                <w:szCs w:val="32"/>
+                <w:lang w:bidi="th-TH"/>
+              </w:rPr>
+              <w:t>Pass</w:t>
+            </w:r>
           </w:p>
         </w:tc>
         <w:tc>
@@ -10178,13 +11041,23 @@
           </w:tcPr>
           <w:p>
             <w:pPr>
-              <w:rPr>
-                <w:rFonts w:ascii="TH SarabunPSK" w:hAnsi="TH SarabunPSK" w:cs="TH SarabunPSK"/>
-                <w:sz w:val="32"/>
-                <w:szCs w:val="32"/>
-                <w:lang w:bidi="th-TH"/>
-              </w:rPr>
-            </w:pPr>
+              <w:jc w:val="center"/>
+              <w:rPr>
+                <w:rFonts w:ascii="TH SarabunPSK" w:hAnsi="TH SarabunPSK" w:cs="TH SarabunPSK"/>
+                <w:sz w:val="32"/>
+                <w:szCs w:val="32"/>
+                <w:lang w:bidi="th-TH"/>
+              </w:rPr>
+            </w:pPr>
+            <w:r>
+              <w:rPr>
+                <w:rFonts w:ascii="TH SarabunPSK" w:hAnsi="TH SarabunPSK" w:cs="TH SarabunPSK"/>
+                <w:sz w:val="32"/>
+                <w:szCs w:val="32"/>
+                <w:lang w:bidi="th-TH"/>
+              </w:rPr>
+              <w:t>-</w:t>
+            </w:r>
           </w:p>
         </w:tc>
       </w:tr>
@@ -10754,6 +11627,24 @@
                 <w:lang w:bidi="th-TH"/>
               </w:rPr>
             </w:pPr>
+            <w:r>
+              <w:rPr>
+                <w:rFonts w:ascii="TH SarabunPSK" w:hAnsi="TH SarabunPSK" w:cs="TH SarabunPSK"/>
+                <w:sz w:val="32"/>
+                <w:szCs w:val="32"/>
+                <w:cs/>
+                <w:lang w:bidi="th-TH"/>
+              </w:rPr>
+              <w:t>แสดงข้อความ “*</w:t>
+            </w:r>
+            <w:r>
+              <w:rPr>
+                <w:rFonts w:ascii="TH SarabunPSK" w:hAnsi="TH SarabunPSK" w:cs="TH SarabunPSK"/>
+                <w:sz w:val="32"/>
+                <w:szCs w:val="32"/>
+              </w:rPr>
+              <w:t>Please enter your name!!”</w:t>
+            </w:r>
           </w:p>
         </w:tc>
         <w:tc>
@@ -10762,13 +11653,23 @@
           </w:tcPr>
           <w:p>
             <w:pPr>
-              <w:rPr>
-                <w:rFonts w:ascii="TH SarabunPSK" w:hAnsi="TH SarabunPSK" w:cs="TH SarabunPSK"/>
-                <w:sz w:val="32"/>
-                <w:szCs w:val="32"/>
-                <w:lang w:bidi="th-TH"/>
-              </w:rPr>
-            </w:pPr>
+              <w:jc w:val="center"/>
+              <w:rPr>
+                <w:rFonts w:ascii="TH SarabunPSK" w:hAnsi="TH SarabunPSK" w:cs="TH SarabunPSK"/>
+                <w:sz w:val="32"/>
+                <w:szCs w:val="32"/>
+                <w:lang w:bidi="th-TH"/>
+              </w:rPr>
+            </w:pPr>
+            <w:r>
+              <w:rPr>
+                <w:rFonts w:ascii="TH SarabunPSK" w:hAnsi="TH SarabunPSK" w:cs="TH SarabunPSK"/>
+                <w:sz w:val="32"/>
+                <w:szCs w:val="32"/>
+                <w:lang w:bidi="th-TH"/>
+              </w:rPr>
+              <w:t>Pass</w:t>
+            </w:r>
           </w:p>
         </w:tc>
         <w:tc>
@@ -10777,13 +11678,23 @@
           </w:tcPr>
           <w:p>
             <w:pPr>
-              <w:rPr>
-                <w:rFonts w:ascii="TH SarabunPSK" w:hAnsi="TH SarabunPSK" w:cs="TH SarabunPSK"/>
-                <w:sz w:val="32"/>
-                <w:szCs w:val="32"/>
-                <w:lang w:bidi="th-TH"/>
-              </w:rPr>
-            </w:pPr>
+              <w:jc w:val="center"/>
+              <w:rPr>
+                <w:rFonts w:ascii="TH SarabunPSK" w:hAnsi="TH SarabunPSK" w:cs="TH SarabunPSK"/>
+                <w:sz w:val="32"/>
+                <w:szCs w:val="32"/>
+                <w:lang w:bidi="th-TH"/>
+              </w:rPr>
+            </w:pPr>
+            <w:r>
+              <w:rPr>
+                <w:rFonts w:ascii="TH SarabunPSK" w:hAnsi="TH SarabunPSK" w:cs="TH SarabunPSK"/>
+                <w:sz w:val="32"/>
+                <w:szCs w:val="32"/>
+                <w:lang w:bidi="th-TH"/>
+              </w:rPr>
+              <w:t>-</w:t>
+            </w:r>
           </w:p>
         </w:tc>
       </w:tr>
@@ -11371,6 +12282,24 @@
                 <w:lang w:bidi="th-TH"/>
               </w:rPr>
             </w:pPr>
+            <w:r>
+              <w:rPr>
+                <w:rFonts w:ascii="TH SarabunPSK" w:hAnsi="TH SarabunPSK" w:cs="TH SarabunPSK"/>
+                <w:sz w:val="32"/>
+                <w:szCs w:val="32"/>
+                <w:cs/>
+                <w:lang w:bidi="th-TH"/>
+              </w:rPr>
+              <w:t>แสดงข้อความ “*</w:t>
+            </w:r>
+            <w:r>
+              <w:rPr>
+                <w:rFonts w:ascii="TH SarabunPSK" w:hAnsi="TH SarabunPSK" w:cs="TH SarabunPSK"/>
+                <w:sz w:val="32"/>
+                <w:szCs w:val="32"/>
+              </w:rPr>
+              <w:t>Please enter your email!!”</w:t>
+            </w:r>
           </w:p>
         </w:tc>
         <w:tc>
@@ -11379,13 +12308,23 @@
           </w:tcPr>
           <w:p>
             <w:pPr>
-              <w:rPr>
-                <w:rFonts w:ascii="TH SarabunPSK" w:hAnsi="TH SarabunPSK" w:cs="TH SarabunPSK"/>
-                <w:sz w:val="32"/>
-                <w:szCs w:val="32"/>
-                <w:lang w:bidi="th-TH"/>
-              </w:rPr>
-            </w:pPr>
+              <w:jc w:val="center"/>
+              <w:rPr>
+                <w:rFonts w:ascii="TH SarabunPSK" w:hAnsi="TH SarabunPSK" w:cs="TH SarabunPSK"/>
+                <w:sz w:val="32"/>
+                <w:szCs w:val="32"/>
+                <w:lang w:bidi="th-TH"/>
+              </w:rPr>
+            </w:pPr>
+            <w:r>
+              <w:rPr>
+                <w:rFonts w:ascii="TH SarabunPSK" w:hAnsi="TH SarabunPSK" w:cs="TH SarabunPSK"/>
+                <w:sz w:val="32"/>
+                <w:szCs w:val="32"/>
+                <w:lang w:bidi="th-TH"/>
+              </w:rPr>
+              <w:t>Pass</w:t>
+            </w:r>
           </w:p>
         </w:tc>
         <w:tc>
@@ -11394,13 +12333,23 @@
           </w:tcPr>
           <w:p>
             <w:pPr>
-              <w:rPr>
-                <w:rFonts w:ascii="TH SarabunPSK" w:hAnsi="TH SarabunPSK" w:cs="TH SarabunPSK"/>
-                <w:sz w:val="32"/>
-                <w:szCs w:val="32"/>
-                <w:lang w:bidi="th-TH"/>
-              </w:rPr>
-            </w:pPr>
+              <w:jc w:val="center"/>
+              <w:rPr>
+                <w:rFonts w:ascii="TH SarabunPSK" w:hAnsi="TH SarabunPSK" w:cs="TH SarabunPSK"/>
+                <w:sz w:val="32"/>
+                <w:szCs w:val="32"/>
+                <w:lang w:bidi="th-TH"/>
+              </w:rPr>
+            </w:pPr>
+            <w:r>
+              <w:rPr>
+                <w:rFonts w:ascii="TH SarabunPSK" w:hAnsi="TH SarabunPSK" w:cs="TH SarabunPSK"/>
+                <w:sz w:val="32"/>
+                <w:szCs w:val="32"/>
+                <w:lang w:bidi="th-TH"/>
+              </w:rPr>
+              <w:t>-</w:t>
+            </w:r>
           </w:p>
         </w:tc>
       </w:tr>
@@ -11931,6 +12880,34 @@
                 <w:lang w:bidi="th-TH"/>
               </w:rPr>
             </w:pPr>
+            <w:r>
+              <w:rPr>
+                <w:rFonts w:ascii="TH SarabunPSK" w:hAnsi="TH SarabunPSK" w:cs="TH SarabunPSK"/>
+                <w:sz w:val="32"/>
+                <w:szCs w:val="32"/>
+                <w:cs/>
+                <w:lang w:bidi="th-TH"/>
+              </w:rPr>
+              <w:t>แสดงหน้า</w:t>
+            </w:r>
+            <w:r>
+              <w:rPr>
+                <w:rFonts w:ascii="TH SarabunPSK" w:hAnsi="TH SarabunPSK" w:cs="TH SarabunPSK" w:hint="cs"/>
+                <w:sz w:val="32"/>
+                <w:szCs w:val="32"/>
+                <w:cs/>
+                <w:lang w:bidi="th-TH"/>
+              </w:rPr>
+              <w:t xml:space="preserve"> </w:t>
+            </w:r>
+            <w:r>
+              <w:rPr>
+                <w:rFonts w:ascii="TH SarabunPSK" w:hAnsi="TH SarabunPSK" w:cs="TH SarabunPSK"/>
+                <w:sz w:val="32"/>
+                <w:szCs w:val="32"/>
+              </w:rPr>
+              <w:t>Workshop Registration</w:t>
+            </w:r>
           </w:p>
         </w:tc>
         <w:tc>
@@ -11939,13 +12916,23 @@
           </w:tcPr>
           <w:p>
             <w:pPr>
-              <w:rPr>
-                <w:rFonts w:ascii="TH SarabunPSK" w:hAnsi="TH SarabunPSK" w:cs="TH SarabunPSK"/>
-                <w:sz w:val="32"/>
-                <w:szCs w:val="32"/>
-                <w:lang w:bidi="th-TH"/>
-              </w:rPr>
-            </w:pPr>
+              <w:jc w:val="center"/>
+              <w:rPr>
+                <w:rFonts w:ascii="TH SarabunPSK" w:hAnsi="TH SarabunPSK" w:cs="TH SarabunPSK"/>
+                <w:sz w:val="32"/>
+                <w:szCs w:val="32"/>
+                <w:lang w:bidi="th-TH"/>
+              </w:rPr>
+            </w:pPr>
+            <w:r>
+              <w:rPr>
+                <w:rFonts w:ascii="TH SarabunPSK" w:hAnsi="TH SarabunPSK" w:cs="TH SarabunPSK"/>
+                <w:sz w:val="32"/>
+                <w:szCs w:val="32"/>
+                <w:lang w:bidi="th-TH"/>
+              </w:rPr>
+              <w:t>Pass</w:t>
+            </w:r>
           </w:p>
         </w:tc>
         <w:tc>
@@ -11954,13 +12941,23 @@
           </w:tcPr>
           <w:p>
             <w:pPr>
-              <w:rPr>
-                <w:rFonts w:ascii="TH SarabunPSK" w:hAnsi="TH SarabunPSK" w:cs="TH SarabunPSK"/>
-                <w:sz w:val="32"/>
-                <w:szCs w:val="32"/>
-                <w:lang w:bidi="th-TH"/>
-              </w:rPr>
-            </w:pPr>
+              <w:jc w:val="center"/>
+              <w:rPr>
+                <w:rFonts w:ascii="TH SarabunPSK" w:hAnsi="TH SarabunPSK" w:cs="TH SarabunPSK"/>
+                <w:sz w:val="32"/>
+                <w:szCs w:val="32"/>
+                <w:lang w:bidi="th-TH"/>
+              </w:rPr>
+            </w:pPr>
+            <w:r>
+              <w:rPr>
+                <w:rFonts w:ascii="TH SarabunPSK" w:hAnsi="TH SarabunPSK" w:cs="TH SarabunPSK"/>
+                <w:sz w:val="32"/>
+                <w:szCs w:val="32"/>
+                <w:lang w:bidi="th-TH"/>
+              </w:rPr>
+              <w:t>-</w:t>
+            </w:r>
           </w:p>
         </w:tc>
       </w:tr>
@@ -12504,6 +13501,24 @@
                 <w:lang w:bidi="th-TH"/>
               </w:rPr>
             </w:pPr>
+            <w:r>
+              <w:rPr>
+                <w:rFonts w:ascii="TH SarabunPSK" w:hAnsi="TH SarabunPSK" w:cs="TH SarabunPSK"/>
+                <w:sz w:val="32"/>
+                <w:szCs w:val="32"/>
+                <w:cs/>
+                <w:lang w:bidi="th-TH"/>
+              </w:rPr>
+              <w:t>แสดงข้อความ “*</w:t>
+            </w:r>
+            <w:r>
+              <w:rPr>
+                <w:rFonts w:ascii="TH SarabunPSK" w:hAnsi="TH SarabunPSK" w:cs="TH SarabunPSK"/>
+                <w:sz w:val="32"/>
+                <w:szCs w:val="32"/>
+              </w:rPr>
+              <w:t>Please enter your phone number!!”</w:t>
+            </w:r>
           </w:p>
         </w:tc>
         <w:tc>
@@ -12512,13 +13527,23 @@
           </w:tcPr>
           <w:p>
             <w:pPr>
-              <w:rPr>
-                <w:rFonts w:ascii="TH SarabunPSK" w:hAnsi="TH SarabunPSK" w:cs="TH SarabunPSK"/>
-                <w:sz w:val="32"/>
-                <w:szCs w:val="32"/>
-                <w:lang w:bidi="th-TH"/>
-              </w:rPr>
-            </w:pPr>
+              <w:jc w:val="center"/>
+              <w:rPr>
+                <w:rFonts w:ascii="TH SarabunPSK" w:hAnsi="TH SarabunPSK" w:cs="TH SarabunPSK"/>
+                <w:sz w:val="32"/>
+                <w:szCs w:val="32"/>
+                <w:lang w:bidi="th-TH"/>
+              </w:rPr>
+            </w:pPr>
+            <w:r>
+              <w:rPr>
+                <w:rFonts w:ascii="TH SarabunPSK" w:hAnsi="TH SarabunPSK" w:cs="TH SarabunPSK"/>
+                <w:sz w:val="32"/>
+                <w:szCs w:val="32"/>
+                <w:lang w:bidi="th-TH"/>
+              </w:rPr>
+              <w:t>Pass</w:t>
+            </w:r>
           </w:p>
         </w:tc>
         <w:tc>
@@ -12527,13 +13552,23 @@
           </w:tcPr>
           <w:p>
             <w:pPr>
-              <w:rPr>
-                <w:rFonts w:ascii="TH SarabunPSK" w:hAnsi="TH SarabunPSK" w:cs="TH SarabunPSK"/>
-                <w:sz w:val="32"/>
-                <w:szCs w:val="32"/>
-                <w:lang w:bidi="th-TH"/>
-              </w:rPr>
-            </w:pPr>
+              <w:jc w:val="center"/>
+              <w:rPr>
+                <w:rFonts w:ascii="TH SarabunPSK" w:hAnsi="TH SarabunPSK" w:cs="TH SarabunPSK"/>
+                <w:sz w:val="32"/>
+                <w:szCs w:val="32"/>
+                <w:lang w:bidi="th-TH"/>
+              </w:rPr>
+            </w:pPr>
+            <w:r>
+              <w:rPr>
+                <w:rFonts w:ascii="TH SarabunPSK" w:hAnsi="TH SarabunPSK" w:cs="TH SarabunPSK"/>
+                <w:sz w:val="32"/>
+                <w:szCs w:val="32"/>
+                <w:lang w:bidi="th-TH"/>
+              </w:rPr>
+              <w:t>-</w:t>
+            </w:r>
           </w:p>
         </w:tc>
       </w:tr>
@@ -13064,6 +14099,24 @@
                 <w:lang w:bidi="th-TH"/>
               </w:rPr>
             </w:pPr>
+            <w:r>
+              <w:rPr>
+                <w:rFonts w:ascii="TH SarabunPSK" w:hAnsi="TH SarabunPSK" w:cs="TH SarabunPSK"/>
+                <w:sz w:val="32"/>
+                <w:szCs w:val="32"/>
+                <w:cs/>
+                <w:lang w:bidi="th-TH"/>
+              </w:rPr>
+              <w:t xml:space="preserve">แสดงหน้า </w:t>
+            </w:r>
+            <w:r>
+              <w:rPr>
+                <w:rFonts w:ascii="TH SarabunPSK" w:hAnsi="TH SarabunPSK" w:cs="TH SarabunPSK"/>
+                <w:sz w:val="32"/>
+                <w:szCs w:val="32"/>
+              </w:rPr>
+              <w:t>Workshop Registration</w:t>
+            </w:r>
           </w:p>
         </w:tc>
         <w:tc>
@@ -13072,13 +14125,23 @@
           </w:tcPr>
           <w:p>
             <w:pPr>
-              <w:rPr>
-                <w:rFonts w:ascii="TH SarabunPSK" w:hAnsi="TH SarabunPSK" w:cs="TH SarabunPSK"/>
-                <w:sz w:val="32"/>
-                <w:szCs w:val="32"/>
-                <w:lang w:bidi="th-TH"/>
-              </w:rPr>
-            </w:pPr>
+              <w:jc w:val="center"/>
+              <w:rPr>
+                <w:rFonts w:ascii="TH SarabunPSK" w:hAnsi="TH SarabunPSK" w:cs="TH SarabunPSK"/>
+                <w:sz w:val="32"/>
+                <w:szCs w:val="32"/>
+                <w:lang w:bidi="th-TH"/>
+              </w:rPr>
+            </w:pPr>
+            <w:r>
+              <w:rPr>
+                <w:rFonts w:ascii="TH SarabunPSK" w:hAnsi="TH SarabunPSK" w:cs="TH SarabunPSK"/>
+                <w:sz w:val="32"/>
+                <w:szCs w:val="32"/>
+                <w:lang w:bidi="th-TH"/>
+              </w:rPr>
+              <w:t>Pass</w:t>
+            </w:r>
           </w:p>
         </w:tc>
         <w:tc>
@@ -13087,13 +14150,23 @@
           </w:tcPr>
           <w:p>
             <w:pPr>
-              <w:rPr>
-                <w:rFonts w:ascii="TH SarabunPSK" w:hAnsi="TH SarabunPSK" w:cs="TH SarabunPSK"/>
-                <w:sz w:val="32"/>
-                <w:szCs w:val="32"/>
-                <w:lang w:bidi="th-TH"/>
-              </w:rPr>
-            </w:pPr>
+              <w:jc w:val="center"/>
+              <w:rPr>
+                <w:rFonts w:ascii="TH SarabunPSK" w:hAnsi="TH SarabunPSK" w:cs="TH SarabunPSK"/>
+                <w:sz w:val="32"/>
+                <w:szCs w:val="32"/>
+                <w:lang w:bidi="th-TH"/>
+              </w:rPr>
+            </w:pPr>
+            <w:r>
+              <w:rPr>
+                <w:rFonts w:ascii="TH SarabunPSK" w:hAnsi="TH SarabunPSK" w:cs="TH SarabunPSK"/>
+                <w:sz w:val="32"/>
+                <w:szCs w:val="32"/>
+                <w:lang w:bidi="th-TH"/>
+              </w:rPr>
+              <w:t>-</w:t>
+            </w:r>
           </w:p>
         </w:tc>
       </w:tr>
@@ -13857,6 +14930,24 @@
                 <w:lang w:bidi="th-TH"/>
               </w:rPr>
             </w:pPr>
+            <w:r>
+              <w:rPr>
+                <w:rFonts w:ascii="TH SarabunPSK" w:hAnsi="TH SarabunPSK" w:cs="TH SarabunPSK"/>
+                <w:sz w:val="32"/>
+                <w:szCs w:val="32"/>
+                <w:cs/>
+                <w:lang w:bidi="th-TH"/>
+              </w:rPr>
+              <w:t>ระบบแสดงข้อความ “</w:t>
+            </w:r>
+            <w:r>
+              <w:rPr>
+                <w:rFonts w:ascii="TH SarabunPSK" w:hAnsi="TH SarabunPSK" w:cs="TH SarabunPSK"/>
+                <w:sz w:val="32"/>
+                <w:szCs w:val="32"/>
+              </w:rPr>
+              <w:t>Please enter a valid phone number!!”</w:t>
+            </w:r>
           </w:p>
         </w:tc>
         <w:tc>
@@ -13865,13 +14956,23 @@
           </w:tcPr>
           <w:p>
             <w:pPr>
-              <w:rPr>
-                <w:rFonts w:ascii="TH SarabunPSK" w:hAnsi="TH SarabunPSK" w:cs="TH SarabunPSK"/>
-                <w:sz w:val="32"/>
-                <w:szCs w:val="32"/>
-                <w:lang w:bidi="th-TH"/>
-              </w:rPr>
-            </w:pPr>
+              <w:jc w:val="center"/>
+              <w:rPr>
+                <w:rFonts w:ascii="TH SarabunPSK" w:hAnsi="TH SarabunPSK" w:cs="TH SarabunPSK"/>
+                <w:sz w:val="32"/>
+                <w:szCs w:val="32"/>
+                <w:lang w:bidi="th-TH"/>
+              </w:rPr>
+            </w:pPr>
+            <w:r>
+              <w:rPr>
+                <w:rFonts w:ascii="TH SarabunPSK" w:hAnsi="TH SarabunPSK" w:cs="TH SarabunPSK"/>
+                <w:sz w:val="32"/>
+                <w:szCs w:val="32"/>
+                <w:lang w:bidi="th-TH"/>
+              </w:rPr>
+              <w:t>Fail</w:t>
+            </w:r>
           </w:p>
         </w:tc>
         <w:tc>
@@ -13881,12 +14982,85 @@
           <w:p>
             <w:pPr>
               <w:rPr>
-                <w:rFonts w:ascii="TH SarabunPSK" w:hAnsi="TH SarabunPSK" w:cs="TH SarabunPSK"/>
-                <w:sz w:val="32"/>
-                <w:szCs w:val="32"/>
-                <w:lang w:bidi="th-TH"/>
-              </w:rPr>
-            </w:pPr>
+                <w:rFonts w:ascii="TH SarabunPSK" w:hAnsi="TH SarabunPSK" w:cs="TH SarabunPSK" w:hint="cs"/>
+                <w:sz w:val="32"/>
+                <w:szCs w:val="32"/>
+                <w:cs/>
+                <w:lang w:bidi="th-TH"/>
+              </w:rPr>
+            </w:pPr>
+            <w:r>
+              <w:rPr>
+                <w:rFonts w:ascii="TH SarabunPSK" w:hAnsi="TH SarabunPSK" w:cs="TH SarabunPSK"/>
+                <w:sz w:val="32"/>
+                <w:szCs w:val="32"/>
+                <w:cs/>
+                <w:lang w:bidi="th-TH"/>
+              </w:rPr>
+              <w:t xml:space="preserve">ข้อความ </w:t>
+            </w:r>
+            <w:r>
+              <w:rPr>
+                <w:rFonts w:ascii="TH SarabunPSK" w:hAnsi="TH SarabunPSK" w:cs="TH SarabunPSK"/>
+                <w:sz w:val="32"/>
+                <w:szCs w:val="32"/>
+              </w:rPr>
+              <w:t xml:space="preserve">Error </w:t>
+            </w:r>
+            <w:r>
+              <w:rPr>
+                <w:rFonts w:ascii="TH SarabunPSK" w:hAnsi="TH SarabunPSK" w:cs="TH SarabunPSK"/>
+                <w:sz w:val="32"/>
+                <w:szCs w:val="32"/>
+                <w:cs/>
+                <w:lang w:bidi="th-TH"/>
+              </w:rPr>
+              <w:t xml:space="preserve">ไม่ตรงกับ </w:t>
+            </w:r>
+            <w:r>
+              <w:rPr>
+                <w:rFonts w:ascii="TH SarabunPSK" w:hAnsi="TH SarabunPSK" w:cs="TH SarabunPSK"/>
+                <w:sz w:val="32"/>
+                <w:szCs w:val="32"/>
+              </w:rPr>
+              <w:t>Expected Result (</w:t>
+            </w:r>
+            <w:r>
+              <w:rPr>
+                <w:rFonts w:ascii="TH SarabunPSK" w:hAnsi="TH SarabunPSK" w:cs="TH SarabunPSK"/>
+                <w:sz w:val="32"/>
+                <w:szCs w:val="32"/>
+                <w:cs/>
+                <w:lang w:bidi="th-TH"/>
+              </w:rPr>
+              <w:t xml:space="preserve">ขาดตัวอย่าง </w:t>
+            </w:r>
+            <w:r>
+              <w:rPr>
+                <w:rFonts w:ascii="TH SarabunPSK" w:hAnsi="TH SarabunPSK" w:cs="TH SarabunPSK"/>
+                <w:sz w:val="32"/>
+                <w:szCs w:val="32"/>
+              </w:rPr>
+              <w:t xml:space="preserve">format </w:t>
+            </w:r>
+            <w:r>
+              <w:rPr>
+                <w:rFonts w:ascii="TH SarabunPSK" w:hAnsi="TH SarabunPSK" w:cs="TH SarabunPSK"/>
+                <w:sz w:val="32"/>
+                <w:szCs w:val="32"/>
+                <w:cs/>
+                <w:lang w:bidi="th-TH"/>
+              </w:rPr>
+              <w:t xml:space="preserve">เบอร์ที่แสดงใน </w:t>
+            </w:r>
+            <w:r>
+              <w:rPr>
+                <w:rFonts w:ascii="TH SarabunPSK" w:hAnsi="TH SarabunPSK" w:cs="TH SarabunPSK"/>
+                <w:sz w:val="32"/>
+                <w:szCs w:val="32"/>
+              </w:rPr>
+              <w:t>Spec)</w:t>
+            </w:r>
           </w:p>
         </w:tc>
       </w:tr>
@@ -14364,13 +15538,24 @@
           </w:tcPr>
           <w:p>
             <w:pPr>
-              <w:rPr>
-                <w:rFonts w:ascii="TH SarabunPSK" w:hAnsi="TH SarabunPSK" w:cs="TH SarabunPSK"/>
-                <w:sz w:val="32"/>
-                <w:szCs w:val="32"/>
-                <w:lang w:bidi="th-TH"/>
-              </w:rPr>
-            </w:pPr>
+              <w:jc w:val="center"/>
+              <w:rPr>
+                <w:rFonts w:ascii="TH SarabunPSK" w:hAnsi="TH SarabunPSK" w:cs="TH SarabunPSK"/>
+                <w:sz w:val="32"/>
+                <w:szCs w:val="32"/>
+                <w:lang w:bidi="th-TH"/>
+              </w:rPr>
+            </w:pPr>
+            <w:r>
+              <w:rPr>
+                <w:rFonts w:ascii="TH SarabunPSK" w:hAnsi="TH SarabunPSK" w:cs="TH SarabunPSK" w:hint="cs"/>
+                <w:sz w:val="32"/>
+                <w:szCs w:val="32"/>
+                <w:cs/>
+                <w:lang w:bidi="th-TH"/>
+              </w:rPr>
+              <w:t>2</w:t>
+            </w:r>
           </w:p>
         </w:tc>
         <w:tc>
@@ -14379,13 +15564,24 @@
           </w:tcPr>
           <w:p>
             <w:pPr>
-              <w:rPr>
-                <w:rFonts w:ascii="TH SarabunPSK" w:hAnsi="TH SarabunPSK" w:cs="TH SarabunPSK"/>
-                <w:sz w:val="32"/>
-                <w:szCs w:val="32"/>
-                <w:lang w:bidi="th-TH"/>
-              </w:rPr>
-            </w:pPr>
+              <w:jc w:val="center"/>
+              <w:rPr>
+                <w:rFonts w:ascii="TH SarabunPSK" w:hAnsi="TH SarabunPSK" w:cs="TH SarabunPSK"/>
+                <w:sz w:val="32"/>
+                <w:szCs w:val="32"/>
+                <w:lang w:bidi="th-TH"/>
+              </w:rPr>
+            </w:pPr>
+            <w:r>
+              <w:rPr>
+                <w:rFonts w:ascii="TH SarabunPSK" w:hAnsi="TH SarabunPSK" w:cs="TH SarabunPSK" w:hint="cs"/>
+                <w:sz w:val="32"/>
+                <w:szCs w:val="32"/>
+                <w:cs/>
+                <w:lang w:bidi="th-TH"/>
+              </w:rPr>
+              <w:t>2</w:t>
+            </w:r>
           </w:p>
         </w:tc>
         <w:tc>
@@ -14394,13 +15590,24 @@
           </w:tcPr>
           <w:p>
             <w:pPr>
-              <w:rPr>
-                <w:rFonts w:ascii="TH SarabunPSK" w:hAnsi="TH SarabunPSK" w:cs="TH SarabunPSK"/>
-                <w:sz w:val="32"/>
-                <w:szCs w:val="32"/>
-                <w:lang w:bidi="th-TH"/>
-              </w:rPr>
-            </w:pPr>
+              <w:jc w:val="center"/>
+              <w:rPr>
+                <w:rFonts w:ascii="TH SarabunPSK" w:hAnsi="TH SarabunPSK" w:cs="TH SarabunPSK"/>
+                <w:sz w:val="32"/>
+                <w:szCs w:val="32"/>
+                <w:lang w:bidi="th-TH"/>
+              </w:rPr>
+            </w:pPr>
+            <w:r>
+              <w:rPr>
+                <w:rFonts w:ascii="TH SarabunPSK" w:hAnsi="TH SarabunPSK" w:cs="TH SarabunPSK" w:hint="cs"/>
+                <w:sz w:val="32"/>
+                <w:szCs w:val="32"/>
+                <w:cs/>
+                <w:lang w:bidi="th-TH"/>
+              </w:rPr>
+              <w:t>0</w:t>
+            </w:r>
           </w:p>
         </w:tc>
         <w:tc>
@@ -14409,6 +15616,7 @@
           </w:tcPr>
           <w:p>
             <w:pPr>
+              <w:jc w:val="center"/>
               <w:rPr>
                 <w:rFonts w:ascii="TH SarabunPSK" w:hAnsi="TH SarabunPSK" w:cs="TH SarabunPSK"/>
                 <w:sz w:val="32"/>
@@ -14424,6 +15632,7 @@
           </w:tcPr>
           <w:p>
             <w:pPr>
+              <w:jc w:val="center"/>
               <w:rPr>
                 <w:rFonts w:ascii="TH SarabunPSK" w:hAnsi="TH SarabunPSK" w:cs="TH SarabunPSK"/>
                 <w:sz w:val="32"/>
@@ -14616,13 +15825,24 @@
           </w:tcPr>
           <w:p>
             <w:pPr>
-              <w:rPr>
-                <w:rFonts w:ascii="TH SarabunPSK" w:hAnsi="TH SarabunPSK" w:cs="TH SarabunPSK"/>
-                <w:sz w:val="32"/>
-                <w:szCs w:val="32"/>
-                <w:lang w:bidi="th-TH"/>
-              </w:rPr>
-            </w:pPr>
+              <w:jc w:val="center"/>
+              <w:rPr>
+                <w:rFonts w:ascii="TH SarabunPSK" w:hAnsi="TH SarabunPSK" w:cs="TH SarabunPSK"/>
+                <w:sz w:val="32"/>
+                <w:szCs w:val="32"/>
+                <w:lang w:bidi="th-TH"/>
+              </w:rPr>
+            </w:pPr>
+            <w:r>
+              <w:rPr>
+                <w:rFonts w:ascii="TH SarabunPSK" w:hAnsi="TH SarabunPSK" w:cs="TH SarabunPSK" w:hint="cs"/>
+                <w:sz w:val="32"/>
+                <w:szCs w:val="32"/>
+                <w:cs/>
+                <w:lang w:bidi="th-TH"/>
+              </w:rPr>
+              <w:t>6</w:t>
+            </w:r>
           </w:p>
         </w:tc>
         <w:tc>
@@ -14634,13 +15854,24 @@
           </w:tcPr>
           <w:p>
             <w:pPr>
-              <w:rPr>
-                <w:rFonts w:ascii="TH SarabunPSK" w:hAnsi="TH SarabunPSK" w:cs="TH SarabunPSK"/>
-                <w:sz w:val="32"/>
-                <w:szCs w:val="32"/>
-                <w:lang w:bidi="th-TH"/>
-              </w:rPr>
-            </w:pPr>
+              <w:jc w:val="center"/>
+              <w:rPr>
+                <w:rFonts w:ascii="TH SarabunPSK" w:hAnsi="TH SarabunPSK" w:cs="TH SarabunPSK"/>
+                <w:sz w:val="32"/>
+                <w:szCs w:val="32"/>
+                <w:lang w:bidi="th-TH"/>
+              </w:rPr>
+            </w:pPr>
+            <w:r>
+              <w:rPr>
+                <w:rFonts w:ascii="TH SarabunPSK" w:hAnsi="TH SarabunPSK" w:cs="TH SarabunPSK" w:hint="cs"/>
+                <w:sz w:val="32"/>
+                <w:szCs w:val="32"/>
+                <w:cs/>
+                <w:lang w:bidi="th-TH"/>
+              </w:rPr>
+              <w:t>5</w:t>
+            </w:r>
           </w:p>
         </w:tc>
         <w:tc>
@@ -14652,13 +15883,24 @@
           </w:tcPr>
           <w:p>
             <w:pPr>
-              <w:rPr>
-                <w:rFonts w:ascii="TH SarabunPSK" w:hAnsi="TH SarabunPSK" w:cs="TH SarabunPSK"/>
-                <w:sz w:val="32"/>
-                <w:szCs w:val="32"/>
-                <w:lang w:bidi="th-TH"/>
-              </w:rPr>
-            </w:pPr>
+              <w:jc w:val="center"/>
+              <w:rPr>
+                <w:rFonts w:ascii="TH SarabunPSK" w:hAnsi="TH SarabunPSK" w:cs="TH SarabunPSK"/>
+                <w:sz w:val="32"/>
+                <w:szCs w:val="32"/>
+                <w:lang w:bidi="th-TH"/>
+              </w:rPr>
+            </w:pPr>
+            <w:r>
+              <w:rPr>
+                <w:rFonts w:ascii="TH SarabunPSK" w:hAnsi="TH SarabunPSK" w:cs="TH SarabunPSK" w:hint="cs"/>
+                <w:sz w:val="32"/>
+                <w:szCs w:val="32"/>
+                <w:cs/>
+                <w:lang w:bidi="th-TH"/>
+              </w:rPr>
+              <w:t>1</w:t>
+            </w:r>
           </w:p>
         </w:tc>
         <w:tc>
@@ -14670,6 +15912,7 @@
           </w:tcPr>
           <w:p>
             <w:pPr>
+              <w:jc w:val="center"/>
               <w:rPr>
                 <w:rFonts w:ascii="TH SarabunPSK" w:hAnsi="TH SarabunPSK" w:cs="TH SarabunPSK"/>
                 <w:sz w:val="32"/>
@@ -14688,6 +15931,7 @@
           </w:tcPr>
           <w:p>
             <w:pPr>
+              <w:jc w:val="center"/>
               <w:rPr>
                 <w:rFonts w:ascii="TH SarabunPSK" w:hAnsi="TH SarabunPSK" w:cs="TH SarabunPSK"/>
                 <w:sz w:val="32"/>
@@ -14713,6 +15957,15 @@
                 <w:lang w:bidi="th-TH"/>
               </w:rPr>
             </w:pPr>
+            <w:r>
+              <w:rPr>
+                <w:rFonts w:ascii="TH SarabunPSK" w:hAnsi="TH SarabunPSK" w:cs="TH SarabunPSK"/>
+                <w:sz w:val="32"/>
+                <w:szCs w:val="32"/>
+                <w:lang w:bidi="th-TH"/>
+              </w:rPr>
+              <w:t>Invalid Phone Number</w:t>
+            </w:r>
           </w:p>
         </w:tc>
         <w:tc>
@@ -14731,6 +15984,15 @@
                 <w:lang w:bidi="th-TH"/>
               </w:rPr>
             </w:pPr>
+            <w:r>
+              <w:rPr>
+                <w:rFonts w:ascii="TH SarabunPSK" w:hAnsi="TH SarabunPSK" w:cs="TH SarabunPSK"/>
+                <w:sz w:val="32"/>
+                <w:szCs w:val="32"/>
+                <w:lang w:bidi="th-TH"/>
+              </w:rPr>
+              <w:t>Defect-001</w:t>
+            </w:r>
           </w:p>
         </w:tc>
       </w:tr>
@@ -14786,13 +16048,23 @@
           </w:tcPr>
           <w:p>
             <w:pPr>
-              <w:rPr>
-                <w:rFonts w:ascii="TH SarabunPSK" w:hAnsi="TH SarabunPSK" w:cs="TH SarabunPSK"/>
-                <w:sz w:val="32"/>
-                <w:szCs w:val="32"/>
-                <w:lang w:bidi="th-TH"/>
-              </w:rPr>
-            </w:pPr>
+              <w:jc w:val="center"/>
+              <w:rPr>
+                <w:rFonts w:ascii="TH SarabunPSK" w:hAnsi="TH SarabunPSK" w:cs="TH SarabunPSK"/>
+                <w:sz w:val="32"/>
+                <w:szCs w:val="32"/>
+                <w:lang w:bidi="th-TH"/>
+              </w:rPr>
+            </w:pPr>
+            <w:r>
+              <w:rPr>
+                <w:rFonts w:ascii="TH SarabunPSK" w:hAnsi="TH SarabunPSK" w:cs="TH SarabunPSK"/>
+                <w:sz w:val="32"/>
+                <w:szCs w:val="32"/>
+                <w:lang w:bidi="th-TH"/>
+              </w:rPr>
+              <w:t>8</w:t>
+            </w:r>
           </w:p>
         </w:tc>
         <w:tc>
@@ -14807,13 +16079,23 @@
           </w:tcPr>
           <w:p>
             <w:pPr>
-              <w:rPr>
-                <w:rFonts w:ascii="TH SarabunPSK" w:hAnsi="TH SarabunPSK" w:cs="TH SarabunPSK"/>
-                <w:sz w:val="32"/>
-                <w:szCs w:val="32"/>
-                <w:lang w:bidi="th-TH"/>
-              </w:rPr>
-            </w:pPr>
+              <w:jc w:val="center"/>
+              <w:rPr>
+                <w:rFonts w:ascii="TH SarabunPSK" w:hAnsi="TH SarabunPSK" w:cs="TH SarabunPSK"/>
+                <w:sz w:val="32"/>
+                <w:szCs w:val="32"/>
+                <w:lang w:bidi="th-TH"/>
+              </w:rPr>
+            </w:pPr>
+            <w:r>
+              <w:rPr>
+                <w:rFonts w:ascii="TH SarabunPSK" w:hAnsi="TH SarabunPSK" w:cs="TH SarabunPSK"/>
+                <w:sz w:val="32"/>
+                <w:szCs w:val="32"/>
+                <w:lang w:bidi="th-TH"/>
+              </w:rPr>
+              <w:t>7</w:t>
+            </w:r>
           </w:p>
         </w:tc>
         <w:tc>
@@ -14828,13 +16110,23 @@
           </w:tcPr>
           <w:p>
             <w:pPr>
-              <w:rPr>
-                <w:rFonts w:ascii="TH SarabunPSK" w:hAnsi="TH SarabunPSK" w:cs="TH SarabunPSK"/>
-                <w:sz w:val="32"/>
-                <w:szCs w:val="32"/>
-                <w:lang w:bidi="th-TH"/>
-              </w:rPr>
-            </w:pPr>
+              <w:jc w:val="center"/>
+              <w:rPr>
+                <w:rFonts w:ascii="TH SarabunPSK" w:hAnsi="TH SarabunPSK" w:cs="TH SarabunPSK"/>
+                <w:sz w:val="32"/>
+                <w:szCs w:val="32"/>
+                <w:lang w:bidi="th-TH"/>
+              </w:rPr>
+            </w:pPr>
+            <w:r>
+              <w:rPr>
+                <w:rFonts w:ascii="TH SarabunPSK" w:hAnsi="TH SarabunPSK" w:cs="TH SarabunPSK"/>
+                <w:sz w:val="32"/>
+                <w:szCs w:val="32"/>
+                <w:lang w:bidi="th-TH"/>
+              </w:rPr>
+              <w:t>1</w:t>
+            </w:r>
           </w:p>
         </w:tc>
         <w:tc>
@@ -14849,13 +16141,23 @@
           </w:tcPr>
           <w:p>
             <w:pPr>
-              <w:rPr>
-                <w:rFonts w:ascii="TH SarabunPSK" w:hAnsi="TH SarabunPSK" w:cs="TH SarabunPSK"/>
-                <w:sz w:val="32"/>
-                <w:szCs w:val="32"/>
-                <w:lang w:bidi="th-TH"/>
-              </w:rPr>
-            </w:pPr>
+              <w:jc w:val="center"/>
+              <w:rPr>
+                <w:rFonts w:ascii="TH SarabunPSK" w:hAnsi="TH SarabunPSK" w:cs="TH SarabunPSK"/>
+                <w:sz w:val="32"/>
+                <w:szCs w:val="32"/>
+                <w:lang w:bidi="th-TH"/>
+              </w:rPr>
+            </w:pPr>
+            <w:r>
+              <w:rPr>
+                <w:rFonts w:ascii="TH SarabunPSK" w:hAnsi="TH SarabunPSK" w:cs="TH SarabunPSK"/>
+                <w:sz w:val="32"/>
+                <w:szCs w:val="32"/>
+                <w:lang w:bidi="th-TH"/>
+              </w:rPr>
+              <w:t>0</w:t>
+            </w:r>
           </w:p>
         </w:tc>
         <w:tc>
@@ -14870,13 +16172,23 @@
           </w:tcPr>
           <w:p>
             <w:pPr>
-              <w:rPr>
-                <w:rFonts w:ascii="TH SarabunPSK" w:hAnsi="TH SarabunPSK" w:cs="TH SarabunPSK"/>
-                <w:sz w:val="32"/>
-                <w:szCs w:val="32"/>
-                <w:lang w:bidi="th-TH"/>
-              </w:rPr>
-            </w:pPr>
+              <w:jc w:val="center"/>
+              <w:rPr>
+                <w:rFonts w:ascii="TH SarabunPSK" w:hAnsi="TH SarabunPSK" w:cs="TH SarabunPSK"/>
+                <w:sz w:val="32"/>
+                <w:szCs w:val="32"/>
+                <w:lang w:bidi="th-TH"/>
+              </w:rPr>
+            </w:pPr>
+            <w:r>
+              <w:rPr>
+                <w:rFonts w:ascii="TH SarabunPSK" w:hAnsi="TH SarabunPSK" w:cs="TH SarabunPSK"/>
+                <w:sz w:val="32"/>
+                <w:szCs w:val="32"/>
+                <w:lang w:bidi="th-TH"/>
+              </w:rPr>
+              <w:t>0</w:t>
+            </w:r>
           </w:p>
         </w:tc>
         <w:tc>
@@ -14944,7 +16256,7 @@
 </file>
 
 <file path=word/endnotes.xml><?xml version="1.0" encoding="utf-8"?>
-<w:endnotes xmlns:wpc="http://schemas.microsoft.com/office/word/2010/wordprocessingCanvas" xmlns:cx="http://schemas.microsoft.com/office/drawing/2014/chartex" xmlns:cx1="http://schemas.microsoft.com/office/drawing/2015/9/8/chartex" xmlns:cx2="http://schemas.microsoft.com/office/drawing/2015/10/21/chartex" xmlns:cx3="http://schemas.microsoft.com/office/drawing/2016/5/9/chartex" xmlns:cx4="http://schemas.microsoft.com/office/drawing/2016/5/10/chartex" xmlns:cx5="http://schemas.microsoft.com/office/drawing/2016/5/11/chartex" xmlns:cx6="http://schemas.microsoft.com/office/drawing/2016/5/12/chartex" xmlns:cx7="http://schemas.microsoft.com/office/drawing/2016/5/13/chartex" xmlns:cx8="http://schemas.microsoft.com/office/drawing/2016/5/14/chartex" xmlns:mc="http://schemas.openxmlformats.org/markup-compatibility/2006" xmlns:aink="http://schemas.microsoft.com/office/drawing/2016/ink" xmlns:am3d="http://schemas.microsoft.com/office/drawing/2017/model3d" xmlns:o="urn:schemas-microsoft-com:office:office" xmlns:oel="http://schemas.microsoft.com/office/2019/extlst" xmlns:r="http://schemas.openxmlformats.org/officeDocument/2006/relationships" xmlns:m="http://schemas.openxmlformats.org/officeDocument/2006/math" xmlns:v="urn:schemas-microsoft-com:vml" xmlns:wp14="http://schemas.microsoft.com/office/word/2010/wordprocessingDrawing" xmlns:wp="http://schemas.openxmlformats.org/drawingml/2006/wordprocessingDrawing" xmlns:w10="urn:schemas-microsoft-com:office:word" xmlns:w="http://schemas.openxmlformats.org/wordprocessingml/2006/main" xmlns:w14="http://schemas.microsoft.com/office/word/2010/wordml" xmlns:w15="http://schemas.microsoft.com/office/word/2012/wordml" xmlns:w16cex="http://schemas.microsoft.com/office/word/2018/wordml/cex" xmlns:w16cid="http://schemas.microsoft.com/office/word/2016/wordml/cid" xmlns:w16="http://schemas.microsoft.com/office/word/2018/wordml" xmlns:w16du="http://schemas.microsoft.com/office/word/2023/wordml/word16du" xmlns:w16sdtdh="http://schemas.microsoft.com/office/word/2020/wordml/sdtdatahash" xmlns:w16sdtfl="http://schemas.microsoft.com/office/word/2024/wordml/sdtformatlock" xmlns:w16se="http://schemas.microsoft.com/office/word/2015/wordml/symex" xmlns:wpg="http://schemas.microsoft.com/office/word/2010/wordprocessingGroup" xmlns:wpi="http://schemas.microsoft.com/office/word/2010/wordprocessingInk" xmlns:wne="http://schemas.microsoft.com/office/word/2006/wordml" xmlns:wps="http://schemas.microsoft.com/office/word/2010/wordprocessingShape" mc:Ignorable="w14 w15 w16se w16cid w16 w16cex w16sdtdh w16sdtfl w16du wp14">
+<w:endnotes xmlns:wpc="http://schemas.microsoft.com/office/word/2010/wordprocessingCanvas" xmlns:cx="http://schemas.microsoft.com/office/drawing/2014/chartex" xmlns:cx1="http://schemas.microsoft.com/office/drawing/2015/9/8/chartex" xmlns:cx2="http://schemas.microsoft.com/office/drawing/2015/10/21/chartex" xmlns:cx3="http://schemas.microsoft.com/office/drawing/2016/5/9/chartex" xmlns:cx4="http://schemas.microsoft.com/office/drawing/2016/5/10/chartex" xmlns:cx5="http://schemas.microsoft.com/office/drawing/2016/5/11/chartex" xmlns:cx6="http://schemas.microsoft.com/office/drawing/2016/5/12/chartex" xmlns:cx7="http://schemas.microsoft.com/office/drawing/2016/5/13/chartex" xmlns:cx8="http://schemas.microsoft.com/office/drawing/2016/5/14/chartex" xmlns:mc="http://schemas.openxmlformats.org/markup-compatibility/2006" xmlns:aink="http://schemas.microsoft.com/office/drawing/2016/ink" xmlns:am3d="http://schemas.microsoft.com/office/drawing/2017/model3d" xmlns:o="urn:schemas-microsoft-com:office:office" xmlns:r="http://schemas.openxmlformats.org/officeDocument/2006/relationships" xmlns:m="http://schemas.openxmlformats.org/officeDocument/2006/math" xmlns:v="urn:schemas-microsoft-com:vml" xmlns:wp14="http://schemas.microsoft.com/office/word/2010/wordprocessingDrawing" xmlns:wp="http://schemas.openxmlformats.org/drawingml/2006/wordprocessingDrawing" xmlns:w10="urn:schemas-microsoft-com:office:word" xmlns:w="http://schemas.openxmlformats.org/wordprocessingml/2006/main" xmlns:w14="http://schemas.microsoft.com/office/word/2010/wordml" xmlns:w15="http://schemas.microsoft.com/office/word/2012/wordml" xmlns:w16cex="http://schemas.microsoft.com/office/word/2018/wordml/cex" xmlns:w16cid="http://schemas.microsoft.com/office/word/2016/wordml/cid" xmlns:w16="http://schemas.microsoft.com/office/word/2018/wordml" xmlns:w16sdtdh="http://schemas.microsoft.com/office/word/2020/wordml/sdtdatahash" xmlns:w16se="http://schemas.microsoft.com/office/word/2015/wordml/symex" xmlns:wpg="http://schemas.microsoft.com/office/word/2010/wordprocessingGroup" xmlns:wpi="http://schemas.microsoft.com/office/word/2010/wordprocessingInk" xmlns:wne="http://schemas.microsoft.com/office/word/2006/wordml" xmlns:wps="http://schemas.microsoft.com/office/word/2010/wordprocessingShape" mc:Ignorable="w14 w15 w16se w16cid w16 w16cex w16sdtdh wp14">
   <w:endnote w:type="separator" w:id="-1">
     <w:p>
       <w:pPr>
@@ -14969,7 +16281,7 @@
 </file>
 
 <file path=word/footnotes.xml><?xml version="1.0" encoding="utf-8"?>
-<w:footnotes xmlns:wpc="http://schemas.microsoft.com/office/word/2010/wordprocessingCanvas" xmlns:cx="http://schemas.microsoft.com/office/drawing/2014/chartex" xmlns:cx1="http://schemas.microsoft.com/office/drawing/2015/9/8/chartex" xmlns:cx2="http://schemas.microsoft.com/office/drawing/2015/10/21/chartex" xmlns:cx3="http://schemas.microsoft.com/office/drawing/2016/5/9/chartex" xmlns:cx4="http://schemas.microsoft.com/office/drawing/2016/5/10/chartex" xmlns:cx5="http://schemas.microsoft.com/office/drawing/2016/5/11/chartex" xmlns:cx6="http://schemas.microsoft.com/office/drawing/2016/5/12/chartex" xmlns:cx7="http://schemas.microsoft.com/office/drawing/2016/5/13/chartex" xmlns:cx8="http://schemas.microsoft.com/office/drawing/2016/5/14/chartex" xmlns:mc="http://schemas.openxmlformats.org/markup-compatibility/2006" xmlns:aink="http://schemas.microsoft.com/office/drawing/2016/ink" xmlns:am3d="http://schemas.microsoft.com/office/drawing/2017/model3d" xmlns:o="urn:schemas-microsoft-com:office:office" xmlns:oel="http://schemas.microsoft.com/office/2019/extlst" xmlns:r="http://schemas.openxmlformats.org/officeDocument/2006/relationships" xmlns:m="http://schemas.openxmlformats.org/officeDocument/2006/math" xmlns:v="urn:schemas-microsoft-com:vml" xmlns:wp14="http://schemas.microsoft.com/office/word/2010/wordprocessingDrawing" xmlns:wp="http://schemas.openxmlformats.org/drawingml/2006/wordprocessingDrawing" xmlns:w10="urn:schemas-microsoft-com:office:word" xmlns:w="http://schemas.openxmlformats.org/wordprocessingml/2006/main" xmlns:w14="http://schemas.microsoft.com/office/word/2010/wordml" xmlns:w15="http://schemas.microsoft.com/office/word/2012/wordml" xmlns:w16cex="http://schemas.microsoft.com/office/word/2018/wordml/cex" xmlns:w16cid="http://schemas.microsoft.com/office/word/2016/wordml/cid" xmlns:w16="http://schemas.microsoft.com/office/word/2018/wordml" xmlns:w16du="http://schemas.microsoft.com/office/word/2023/wordml/word16du" xmlns:w16sdtdh="http://schemas.microsoft.com/office/word/2020/wordml/sdtdatahash" xmlns:w16sdtfl="http://schemas.microsoft.com/office/word/2024/wordml/sdtformatlock" xmlns:w16se="http://schemas.microsoft.com/office/word/2015/wordml/symex" xmlns:wpg="http://schemas.microsoft.com/office/word/2010/wordprocessingGroup" xmlns:wpi="http://schemas.microsoft.com/office/word/2010/wordprocessingInk" xmlns:wne="http://schemas.microsoft.com/office/word/2006/wordml" xmlns:wps="http://schemas.microsoft.com/office/word/2010/wordprocessingShape" mc:Ignorable="w14 w15 w16se w16cid w16 w16cex w16sdtdh w16sdtfl w16du wp14">
+<w:footnotes xmlns:wpc="http://schemas.microsoft.com/office/word/2010/wordprocessingCanvas" xmlns:cx="http://schemas.microsoft.com/office/drawing/2014/chartex" xmlns:cx1="http://schemas.microsoft.com/office/drawing/2015/9/8/chartex" xmlns:cx2="http://schemas.microsoft.com/office/drawing/2015/10/21/chartex" xmlns:cx3="http://schemas.microsoft.com/office/drawing/2016/5/9/chartex" xmlns:cx4="http://schemas.microsoft.com/office/drawing/2016/5/10/chartex" xmlns:cx5="http://schemas.microsoft.com/office/drawing/2016/5/11/chartex" xmlns:cx6="http://schemas.microsoft.com/office/drawing/2016/5/12/chartex" xmlns:cx7="http://schemas.microsoft.com/office/drawing/2016/5/13/chartex" xmlns:cx8="http://schemas.microsoft.com/office/drawing/2016/5/14/chartex" xmlns:mc="http://schemas.openxmlformats.org/markup-compatibility/2006" xmlns:aink="http://schemas.microsoft.com/office/drawing/2016/ink" xmlns:am3d="http://schemas.microsoft.com/office/drawing/2017/model3d" xmlns:o="urn:schemas-microsoft-com:office:office" xmlns:r="http://schemas.openxmlformats.org/officeDocument/2006/relationships" xmlns:m="http://schemas.openxmlformats.org/officeDocument/2006/math" xmlns:v="urn:schemas-microsoft-com:vml" xmlns:wp14="http://schemas.microsoft.com/office/word/2010/wordprocessingDrawing" xmlns:wp="http://schemas.openxmlformats.org/drawingml/2006/wordprocessingDrawing" xmlns:w10="urn:schemas-microsoft-com:office:word" xmlns:w="http://schemas.openxmlformats.org/wordprocessingml/2006/main" xmlns:w14="http://schemas.microsoft.com/office/word/2010/wordml" xmlns:w15="http://schemas.microsoft.com/office/word/2012/wordml" xmlns:w16cex="http://schemas.microsoft.com/office/word/2018/wordml/cex" xmlns:w16cid="http://schemas.microsoft.com/office/word/2016/wordml/cid" xmlns:w16="http://schemas.microsoft.com/office/word/2018/wordml" xmlns:w16sdtdh="http://schemas.microsoft.com/office/word/2020/wordml/sdtdatahash" xmlns:w16se="http://schemas.microsoft.com/office/word/2015/wordml/symex" xmlns:wpg="http://schemas.microsoft.com/office/word/2010/wordprocessingGroup" xmlns:wpi="http://schemas.microsoft.com/office/word/2010/wordprocessingInk" xmlns:wne="http://schemas.microsoft.com/office/word/2006/wordml" xmlns:wps="http://schemas.microsoft.com/office/word/2010/wordprocessingShape" mc:Ignorable="w14 w15 w16se w16cid w16 w16cex w16sdtdh wp14">
   <w:footnote w:type="separator" w:id="-1">
     <w:p>
       <w:pPr>
@@ -14994,7 +16306,7 @@
 </file>
 
 <file path=word/header1.xml><?xml version="1.0" encoding="utf-8"?>
-<w:hdr xmlns:wpc="http://schemas.microsoft.com/office/word/2010/wordprocessingCanvas" xmlns:cx="http://schemas.microsoft.com/office/drawing/2014/chartex" xmlns:cx1="http://schemas.microsoft.com/office/drawing/2015/9/8/chartex" xmlns:cx2="http://schemas.microsoft.com/office/drawing/2015/10/21/chartex" xmlns:cx3="http://schemas.microsoft.com/office/drawing/2016/5/9/chartex" xmlns:cx4="http://schemas.microsoft.com/office/drawing/2016/5/10/chartex" xmlns:cx5="http://schemas.microsoft.com/office/drawing/2016/5/11/chartex" xmlns:cx6="http://schemas.microsoft.com/office/drawing/2016/5/12/chartex" xmlns:cx7="http://schemas.microsoft.com/office/drawing/2016/5/13/chartex" xmlns:cx8="http://schemas.microsoft.com/office/drawing/2016/5/14/chartex" xmlns:mc="http://schemas.openxmlformats.org/markup-compatibility/2006" xmlns:aink="http://schemas.microsoft.com/office/drawing/2016/ink" xmlns:am3d="http://schemas.microsoft.com/office/drawing/2017/model3d" xmlns:o="urn:schemas-microsoft-com:office:office" xmlns:oel="http://schemas.microsoft.com/office/2019/extlst" xmlns:r="http://schemas.openxmlformats.org/officeDocument/2006/relationships" xmlns:m="http://schemas.openxmlformats.org/officeDocument/2006/math" xmlns:v="urn:schemas-microsoft-com:vml" xmlns:wp14="http://schemas.microsoft.com/office/word/2010/wordprocessingDrawing" xmlns:wp="http://schemas.openxmlformats.org/drawingml/2006/wordprocessingDrawing" xmlns:w10="urn:schemas-microsoft-com:office:word" xmlns:w="http://schemas.openxmlformats.org/wordprocessingml/2006/main" xmlns:w14="http://schemas.microsoft.com/office/word/2010/wordml" xmlns:w15="http://schemas.microsoft.com/office/word/2012/wordml" xmlns:w16cex="http://schemas.microsoft.com/office/word/2018/wordml/cex" xmlns:w16cid="http://schemas.microsoft.com/office/word/2016/wordml/cid" xmlns:w16="http://schemas.microsoft.com/office/word/2018/wordml" xmlns:w16du="http://schemas.microsoft.com/office/word/2023/wordml/word16du" xmlns:w16sdtdh="http://schemas.microsoft.com/office/word/2020/wordml/sdtdatahash" xmlns:w16sdtfl="http://schemas.microsoft.com/office/word/2024/wordml/sdtformatlock" xmlns:w16se="http://schemas.microsoft.com/office/word/2015/wordml/symex" xmlns:wpg="http://schemas.microsoft.com/office/word/2010/wordprocessingGroup" xmlns:wpi="http://schemas.microsoft.com/office/word/2010/wordprocessingInk" xmlns:wne="http://schemas.microsoft.com/office/word/2006/wordml" xmlns:wps="http://schemas.microsoft.com/office/word/2010/wordprocessingShape" mc:Ignorable="w14 w15 w16se w16cid w16 w16cex w16sdtdh w16sdtfl w16du wp14">
+<w:hdr xmlns:wpc="http://schemas.microsoft.com/office/word/2010/wordprocessingCanvas" xmlns:cx="http://schemas.microsoft.com/office/drawing/2014/chartex" xmlns:cx1="http://schemas.microsoft.com/office/drawing/2015/9/8/chartex" xmlns:cx2="http://schemas.microsoft.com/office/drawing/2015/10/21/chartex" xmlns:cx3="http://schemas.microsoft.com/office/drawing/2016/5/9/chartex" xmlns:cx4="http://schemas.microsoft.com/office/drawing/2016/5/10/chartex" xmlns:cx5="http://schemas.microsoft.com/office/drawing/2016/5/11/chartex" xmlns:cx6="http://schemas.microsoft.com/office/drawing/2016/5/12/chartex" xmlns:cx7="http://schemas.microsoft.com/office/drawing/2016/5/13/chartex" xmlns:cx8="http://schemas.microsoft.com/office/drawing/2016/5/14/chartex" xmlns:mc="http://schemas.openxmlformats.org/markup-compatibility/2006" xmlns:aink="http://schemas.microsoft.com/office/drawing/2016/ink" xmlns:am3d="http://schemas.microsoft.com/office/drawing/2017/model3d" xmlns:o="urn:schemas-microsoft-com:office:office" xmlns:r="http://schemas.openxmlformats.org/officeDocument/2006/relationships" xmlns:m="http://schemas.openxmlformats.org/officeDocument/2006/math" xmlns:v="urn:schemas-microsoft-com:vml" xmlns:wp14="http://schemas.microsoft.com/office/word/2010/wordprocessingDrawing" xmlns:wp="http://schemas.openxmlformats.org/drawingml/2006/wordprocessingDrawing" xmlns:w10="urn:schemas-microsoft-com:office:word" xmlns:w="http://schemas.openxmlformats.org/wordprocessingml/2006/main" xmlns:w14="http://schemas.microsoft.com/office/word/2010/wordml" xmlns:w15="http://schemas.microsoft.com/office/word/2012/wordml" xmlns:w16cex="http://schemas.microsoft.com/office/word/2018/wordml/cex" xmlns:w16cid="http://schemas.microsoft.com/office/word/2016/wordml/cid" xmlns:w16="http://schemas.microsoft.com/office/word/2018/wordml" xmlns:w16sdtdh="http://schemas.microsoft.com/office/word/2020/wordml/sdtdatahash" xmlns:w16se="http://schemas.microsoft.com/office/word/2015/wordml/symex" xmlns:wpg="http://schemas.microsoft.com/office/word/2010/wordprocessingGroup" xmlns:wpi="http://schemas.microsoft.com/office/word/2010/wordprocessingInk" xmlns:wne="http://schemas.microsoft.com/office/word/2006/wordml" xmlns:wps="http://schemas.microsoft.com/office/word/2010/wordprocessingShape" mc:Ignorable="w14 w15 w16se w16cid w16 w16cex w16sdtdh wp14">
   <w:p>
     <w:pPr>
       <w:pStyle w:val="Header"/>
@@ -15335,7 +16647,7 @@
 </file>
 
 <file path=word/numbering.xml><?xml version="1.0" encoding="utf-8"?>
-<w:numbering xmlns:wpc="http://schemas.microsoft.com/office/word/2010/wordprocessingCanvas" xmlns:cx="http://schemas.microsoft.com/office/drawing/2014/chartex" xmlns:cx1="http://schemas.microsoft.com/office/drawing/2015/9/8/chartex" xmlns:cx2="http://schemas.microsoft.com/office/drawing/2015/10/21/chartex" xmlns:cx3="http://schemas.microsoft.com/office/drawing/2016/5/9/chartex" xmlns:cx4="http://schemas.microsoft.com/office/drawing/2016/5/10/chartex" xmlns:cx5="http://schemas.microsoft.com/office/drawing/2016/5/11/chartex" xmlns:cx6="http://schemas.microsoft.com/office/drawing/2016/5/12/chartex" xmlns:cx7="http://schemas.microsoft.com/office/drawing/2016/5/13/chartex" xmlns:cx8="http://schemas.microsoft.com/office/drawing/2016/5/14/chartex" xmlns:mc="http://schemas.openxmlformats.org/markup-compatibility/2006" xmlns:aink="http://schemas.microsoft.com/office/drawing/2016/ink" xmlns:am3d="http://schemas.microsoft.com/office/drawing/2017/model3d" xmlns:o="urn:schemas-microsoft-com:office:office" xmlns:oel="http://schemas.microsoft.com/office/2019/extlst" xmlns:r="http://schemas.openxmlformats.org/officeDocument/2006/relationships" xmlns:m="http://schemas.openxmlformats.org/officeDocument/2006/math" xmlns:v="urn:schemas-microsoft-com:vml" xmlns:wp14="http://schemas.microsoft.com/office/word/2010/wordprocessingDrawing" xmlns:wp="http://schemas.openxmlformats.org/drawingml/2006/wordprocessingDrawing" xmlns:w10="urn:schemas-microsoft-com:office:word" xmlns:w="http://schemas.openxmlformats.org/wordprocessingml/2006/main" xmlns:w14="http://schemas.microsoft.com/office/word/2010/wordml" xmlns:w15="http://schemas.microsoft.com/office/word/2012/wordml" xmlns:w16cex="http://schemas.microsoft.com/office/word/2018/wordml/cex" xmlns:w16cid="http://schemas.microsoft.com/office/word/2016/wordml/cid" xmlns:w16="http://schemas.microsoft.com/office/word/2018/wordml" xmlns:w16du="http://schemas.microsoft.com/office/word/2023/wordml/word16du" xmlns:w16sdtdh="http://schemas.microsoft.com/office/word/2020/wordml/sdtdatahash" xmlns:w16sdtfl="http://schemas.microsoft.com/office/word/2024/wordml/sdtformatlock" xmlns:w16se="http://schemas.microsoft.com/office/word/2015/wordml/symex" xmlns:wpg="http://schemas.microsoft.com/office/word/2010/wordprocessingGroup" xmlns:wpi="http://schemas.microsoft.com/office/word/2010/wordprocessingInk" xmlns:wne="http://schemas.microsoft.com/office/word/2006/wordml" xmlns:wps="http://schemas.microsoft.com/office/word/2010/wordprocessingShape" mc:Ignorable="w14 w15 w16se w16cid w16 w16cex w16sdtdh w16sdtfl w16du wp14">
+<w:numbering xmlns:wpc="http://schemas.microsoft.com/office/word/2010/wordprocessingCanvas" xmlns:cx="http://schemas.microsoft.com/office/drawing/2014/chartex" xmlns:cx1="http://schemas.microsoft.com/office/drawing/2015/9/8/chartex" xmlns:cx2="http://schemas.microsoft.com/office/drawing/2015/10/21/chartex" xmlns:cx3="http://schemas.microsoft.com/office/drawing/2016/5/9/chartex" xmlns:cx4="http://schemas.microsoft.com/office/drawing/2016/5/10/chartex" xmlns:cx5="http://schemas.microsoft.com/office/drawing/2016/5/11/chartex" xmlns:cx6="http://schemas.microsoft.com/office/drawing/2016/5/12/chartex" xmlns:cx7="http://schemas.microsoft.com/office/drawing/2016/5/13/chartex" xmlns:cx8="http://schemas.microsoft.com/office/drawing/2016/5/14/chartex" xmlns:mc="http://schemas.openxmlformats.org/markup-compatibility/2006" xmlns:aink="http://schemas.microsoft.com/office/drawing/2016/ink" xmlns:am3d="http://schemas.microsoft.com/office/drawing/2017/model3d" xmlns:o="urn:schemas-microsoft-com:office:office" xmlns:r="http://schemas.openxmlformats.org/officeDocument/2006/relationships" xmlns:m="http://schemas.openxmlformats.org/officeDocument/2006/math" xmlns:v="urn:schemas-microsoft-com:vml" xmlns:wp14="http://schemas.microsoft.com/office/word/2010/wordprocessingDrawing" xmlns:wp="http://schemas.openxmlformats.org/drawingml/2006/wordprocessingDrawing" xmlns:w10="urn:schemas-microsoft-com:office:word" xmlns:w="http://schemas.openxmlformats.org/wordprocessingml/2006/main" xmlns:w14="http://schemas.microsoft.com/office/word/2010/wordml" xmlns:w15="http://schemas.microsoft.com/office/word/2012/wordml" xmlns:w16cex="http://schemas.microsoft.com/office/word/2018/wordml/cex" xmlns:w16cid="http://schemas.microsoft.com/office/word/2016/wordml/cid" xmlns:w16="http://schemas.microsoft.com/office/word/2018/wordml" xmlns:w16sdtdh="http://schemas.microsoft.com/office/word/2020/wordml/sdtdatahash" xmlns:w16se="http://schemas.microsoft.com/office/word/2015/wordml/symex" xmlns:wpg="http://schemas.microsoft.com/office/word/2010/wordprocessingGroup" xmlns:wpi="http://schemas.microsoft.com/office/word/2010/wordprocessingInk" xmlns:wne="http://schemas.microsoft.com/office/word/2006/wordml" xmlns:wps="http://schemas.microsoft.com/office/word/2010/wordprocessingShape" mc:Ignorable="w14 w15 w16se w16cid w16 w16cex w16sdtdh wp14">
   <w:abstractNum w:abstractNumId="0" w15:restartNumberingAfterBreak="0">
     <w:nsid w:val="1B567B81"/>
     <w:multiLevelType w:val="multilevel"/>
@@ -16963,65 +18275,65 @@
       </w:pPr>
     </w:lvl>
   </w:abstractNum>
-  <w:num w:numId="1" w16cid:durableId="663629780">
+  <w:num w:numId="1">
     <w:abstractNumId w:val="16"/>
   </w:num>
-  <w:num w:numId="2" w16cid:durableId="581136962">
+  <w:num w:numId="2">
     <w:abstractNumId w:val="0"/>
   </w:num>
-  <w:num w:numId="3" w16cid:durableId="770131056">
+  <w:num w:numId="3">
     <w:abstractNumId w:val="6"/>
   </w:num>
-  <w:num w:numId="4" w16cid:durableId="1682275086">
+  <w:num w:numId="4">
     <w:abstractNumId w:val="10"/>
   </w:num>
-  <w:num w:numId="5" w16cid:durableId="1573270202">
+  <w:num w:numId="5">
     <w:abstractNumId w:val="1"/>
   </w:num>
-  <w:num w:numId="6" w16cid:durableId="954798757">
+  <w:num w:numId="6">
     <w:abstractNumId w:val="17"/>
   </w:num>
-  <w:num w:numId="7" w16cid:durableId="859584482">
+  <w:num w:numId="7">
     <w:abstractNumId w:val="14"/>
   </w:num>
-  <w:num w:numId="8" w16cid:durableId="1137450962">
+  <w:num w:numId="8">
     <w:abstractNumId w:val="7"/>
   </w:num>
-  <w:num w:numId="9" w16cid:durableId="694117963">
+  <w:num w:numId="9">
     <w:abstractNumId w:val="15"/>
   </w:num>
-  <w:num w:numId="10" w16cid:durableId="1718355521">
+  <w:num w:numId="10">
     <w:abstractNumId w:val="8"/>
   </w:num>
-  <w:num w:numId="11" w16cid:durableId="1031494071">
+  <w:num w:numId="11">
     <w:abstractNumId w:val="4"/>
   </w:num>
-  <w:num w:numId="12" w16cid:durableId="319697078">
+  <w:num w:numId="12">
     <w:abstractNumId w:val="3"/>
   </w:num>
-  <w:num w:numId="13" w16cid:durableId="1330596765">
+  <w:num w:numId="13">
     <w:abstractNumId w:val="12"/>
   </w:num>
-  <w:num w:numId="14" w16cid:durableId="1726949968">
+  <w:num w:numId="14">
     <w:abstractNumId w:val="2"/>
   </w:num>
-  <w:num w:numId="15" w16cid:durableId="1660890394">
+  <w:num w:numId="15">
     <w:abstractNumId w:val="9"/>
   </w:num>
-  <w:num w:numId="16" w16cid:durableId="1478644557">
+  <w:num w:numId="16">
     <w:abstractNumId w:val="5"/>
   </w:num>
-  <w:num w:numId="17" w16cid:durableId="678896133">
+  <w:num w:numId="17">
     <w:abstractNumId w:val="11"/>
   </w:num>
-  <w:num w:numId="18" w16cid:durableId="12151334">
+  <w:num w:numId="18">
     <w:abstractNumId w:val="13"/>
   </w:num>
 </w:numbering>
 </file>
 
 <file path=word/styles.xml><?xml version="1.0" encoding="utf-8"?>
-<w:styles xmlns:mc="http://schemas.openxmlformats.org/markup-compatibility/2006" xmlns:r="http://schemas.openxmlformats.org/officeDocument/2006/relationships" xmlns:w="http://schemas.openxmlformats.org/wordprocessingml/2006/main" xmlns:w14="http://schemas.microsoft.com/office/word/2010/wordml" xmlns:w15="http://schemas.microsoft.com/office/word/2012/wordml" xmlns:w16cex="http://schemas.microsoft.com/office/word/2018/wordml/cex" xmlns:w16cid="http://schemas.microsoft.com/office/word/2016/wordml/cid" xmlns:w16="http://schemas.microsoft.com/office/word/2018/wordml" xmlns:w16du="http://schemas.microsoft.com/office/word/2023/wordml/word16du" xmlns:w16sdtdh="http://schemas.microsoft.com/office/word/2020/wordml/sdtdatahash" xmlns:w16sdtfl="http://schemas.microsoft.com/office/word/2024/wordml/sdtformatlock" xmlns:w16se="http://schemas.microsoft.com/office/word/2015/wordml/symex" mc:Ignorable="w14 w15 w16se w16cid w16 w16cex w16sdtdh w16sdtfl w16du">
+<w:styles xmlns:mc="http://schemas.openxmlformats.org/markup-compatibility/2006" xmlns:r="http://schemas.openxmlformats.org/officeDocument/2006/relationships" xmlns:w="http://schemas.openxmlformats.org/wordprocessingml/2006/main" xmlns:w14="http://schemas.microsoft.com/office/word/2010/wordml" xmlns:w15="http://schemas.microsoft.com/office/word/2012/wordml" xmlns:w16cex="http://schemas.microsoft.com/office/word/2018/wordml/cex" xmlns:w16cid="http://schemas.microsoft.com/office/word/2016/wordml/cid" xmlns:w16="http://schemas.microsoft.com/office/word/2018/wordml" xmlns:w16sdtdh="http://schemas.microsoft.com/office/word/2020/wordml/sdtdatahash" xmlns:w16se="http://schemas.microsoft.com/office/word/2015/wordml/symex" mc:Ignorable="w14 w15 w16se w16cid w16 w16cex w16sdtdh">
   <w:docDefaults>
     <w:rPrDefault>
       <w:rPr>

</xml_diff>

<commit_message>
Complete Lab4 : Robot Framework implementation with full test scenarios
</commit_message>
<xml_diff>
--- a/Lab4_TestScript.docx
+++ b/Lab4_TestScript.docx
@@ -97,7 +97,6 @@
           <w:rFonts w:ascii="TH SarabunPSK" w:hAnsi="TH SarabunPSK" w:cs="TH SarabunPSK"/>
           <w:sz w:val="32"/>
           <w:szCs w:val="32"/>
-          <w:cs/>
           <w:lang w:bidi="th-TH"/>
         </w:rPr>
       </w:pPr>
@@ -782,29 +781,7 @@
           <w:cs/>
           <w:lang w:bidi="th-TH"/>
         </w:rPr>
-        <w:t>ฟอร</w:t>
-      </w:r>
-      <w:proofErr w:type="spellStart"/>
-      <w:r>
-        <w:rPr>
-          <w:rFonts w:ascii="TH SarabunPSK" w:hAnsi="TH SarabunPSK" w:cs="TH SarabunPSK" w:hint="cs"/>
-          <w:sz w:val="32"/>
-          <w:szCs w:val="32"/>
-          <w:cs/>
-          <w:lang w:bidi="th-TH"/>
-        </w:rPr>
-        <w:t>์แมต</w:t>
-      </w:r>
-      <w:proofErr w:type="spellEnd"/>
-      <w:r>
-        <w:rPr>
-          <w:rFonts w:ascii="TH SarabunPSK" w:hAnsi="TH SarabunPSK" w:cs="TH SarabunPSK" w:hint="cs"/>
-          <w:sz w:val="32"/>
-          <w:szCs w:val="32"/>
-          <w:cs/>
-          <w:lang w:bidi="th-TH"/>
-        </w:rPr>
-        <w:t xml:space="preserve">ของเบอร์โทรศัพท์ที่อนุญาตให้กรอกคือ </w:t>
+        <w:t xml:space="preserve">ฟอร์แมตของเบอร์โทรศัพท์ที่อนุญาตให้กรอกคือ </w:t>
       </w:r>
       <w:r>
         <w:rPr>
@@ -908,27 +885,7 @@
           <w:szCs w:val="32"/>
           <w:lang w:bidi="th-TH"/>
         </w:rPr>
-        <w:t xml:space="preserve"> XXX </w:t>
-      </w:r>
-      <w:proofErr w:type="spellStart"/>
-      <w:r>
-        <w:rPr>
-          <w:rFonts w:ascii="TH SarabunPSK" w:hAnsi="TH SarabunPSK" w:cs="TH SarabunPSK" w:hint="cs"/>
-          <w:sz w:val="32"/>
-          <w:szCs w:val="32"/>
-          <w:lang w:bidi="th-TH"/>
-        </w:rPr>
-        <w:t>XXX</w:t>
-      </w:r>
-      <w:proofErr w:type="spellEnd"/>
-      <w:r>
-        <w:rPr>
-          <w:rFonts w:ascii="TH SarabunPSK" w:hAnsi="TH SarabunPSK" w:cs="TH SarabunPSK" w:hint="cs"/>
-          <w:sz w:val="32"/>
-          <w:szCs w:val="32"/>
-          <w:lang w:bidi="th-TH"/>
-        </w:rPr>
-        <w:t xml:space="preserve"> XXXX</w:t>
+        <w:t xml:space="preserve"> XXX XXX XXXX</w:t>
       </w:r>
       <w:r>
         <w:rPr>
@@ -1289,23 +1246,13 @@
           <w:szCs w:val="32"/>
         </w:rPr>
       </w:pPr>
-      <w:proofErr w:type="gramStart"/>
       <w:r>
         <w:rPr>
           <w:rFonts w:ascii="TH SarabunPSK" w:hAnsi="TH SarabunPSK" w:cs="TH SarabunPSK"/>
           <w:sz w:val="32"/>
           <w:szCs w:val="32"/>
         </w:rPr>
-        <w:t>CPU :</w:t>
-      </w:r>
-      <w:proofErr w:type="gramEnd"/>
-      <w:r>
-        <w:rPr>
-          <w:rFonts w:ascii="TH SarabunPSK" w:hAnsi="TH SarabunPSK" w:cs="TH SarabunPSK"/>
-          <w:sz w:val="32"/>
-          <w:szCs w:val="32"/>
-        </w:rPr>
-        <w:t xml:space="preserve"> AMD Ryzen</w:t>
+        <w:t>CPU : AMD Ryzen</w:t>
       </w:r>
     </w:p>
     <w:p>
@@ -1419,17 +1366,7 @@
           <w:szCs w:val="32"/>
           <w:lang w:bidi="th-TH"/>
         </w:rPr>
-        <w:t xml:space="preserve">Operating </w:t>
-      </w:r>
-      <w:proofErr w:type="gramStart"/>
-      <w:r>
-        <w:rPr>
-          <w:rFonts w:ascii="TH SarabunPSK" w:hAnsi="TH SarabunPSK" w:cs="TH SarabunPSK"/>
-          <w:sz w:val="32"/>
-          <w:szCs w:val="32"/>
-          <w:lang w:bidi="th-TH"/>
-        </w:rPr>
-        <w:t>System</w:t>
+        <w:t>Operating System</w:t>
       </w:r>
       <w:r>
         <w:rPr>
@@ -1447,17 +1384,7 @@
           <w:szCs w:val="32"/>
           <w:lang w:bidi="th-TH"/>
         </w:rPr>
-        <w:t>:</w:t>
-      </w:r>
-      <w:proofErr w:type="gramEnd"/>
-      <w:r>
-        <w:rPr>
-          <w:rFonts w:ascii="TH SarabunPSK" w:hAnsi="TH SarabunPSK" w:cs="TH SarabunPSK"/>
-          <w:sz w:val="32"/>
-          <w:szCs w:val="32"/>
-          <w:lang w:bidi="th-TH"/>
-        </w:rPr>
-        <w:t xml:space="preserve"> Windows 11</w:t>
+        <w:t>: Windows 11</w:t>
       </w:r>
     </w:p>
     <w:p>
@@ -1479,17 +1406,7 @@
           <w:szCs w:val="32"/>
           <w:lang w:bidi="th-TH"/>
         </w:rPr>
-        <w:t xml:space="preserve">Web </w:t>
-      </w:r>
-      <w:proofErr w:type="gramStart"/>
-      <w:r>
-        <w:rPr>
-          <w:rFonts w:ascii="TH SarabunPSK" w:hAnsi="TH SarabunPSK" w:cs="TH SarabunPSK"/>
-          <w:sz w:val="32"/>
-          <w:szCs w:val="32"/>
-          <w:lang w:bidi="th-TH"/>
-        </w:rPr>
-        <w:t>Browser</w:t>
+        <w:t>Web Browser</w:t>
       </w:r>
       <w:r>
         <w:rPr>
@@ -1507,17 +1424,7 @@
           <w:szCs w:val="32"/>
           <w:lang w:bidi="th-TH"/>
         </w:rPr>
-        <w:t>:</w:t>
-      </w:r>
-      <w:proofErr w:type="gramEnd"/>
-      <w:r>
-        <w:rPr>
-          <w:rFonts w:ascii="TH SarabunPSK" w:hAnsi="TH SarabunPSK" w:cs="TH SarabunPSK"/>
-          <w:sz w:val="32"/>
-          <w:szCs w:val="32"/>
-          <w:lang w:bidi="th-TH"/>
-        </w:rPr>
-        <w:t xml:space="preserve"> Google Chrome</w:t>
+        <w:t>: Google Chrome</w:t>
       </w:r>
     </w:p>
     <w:p>
@@ -1539,17 +1446,7 @@
           <w:szCs w:val="32"/>
           <w:lang w:bidi="th-TH"/>
         </w:rPr>
-        <w:t xml:space="preserve">Programming </w:t>
-      </w:r>
-      <w:proofErr w:type="gramStart"/>
-      <w:r>
-        <w:rPr>
-          <w:rFonts w:ascii="TH SarabunPSK" w:hAnsi="TH SarabunPSK" w:cs="TH SarabunPSK"/>
-          <w:sz w:val="32"/>
-          <w:szCs w:val="32"/>
-          <w:lang w:bidi="th-TH"/>
-        </w:rPr>
-        <w:t>Language</w:t>
+        <w:t>Programming Language</w:t>
       </w:r>
       <w:r>
         <w:rPr>
@@ -1567,17 +1464,7 @@
           <w:szCs w:val="32"/>
           <w:lang w:bidi="th-TH"/>
         </w:rPr>
-        <w:t>:</w:t>
-      </w:r>
-      <w:proofErr w:type="gramEnd"/>
-      <w:r>
-        <w:rPr>
-          <w:rFonts w:ascii="TH SarabunPSK" w:hAnsi="TH SarabunPSK" w:cs="TH SarabunPSK"/>
-          <w:sz w:val="32"/>
-          <w:szCs w:val="32"/>
-          <w:lang w:bidi="th-TH"/>
-        </w:rPr>
-        <w:t xml:space="preserve"> Python 3.11</w:t>
+        <w:t>: Python 3.11</w:t>
       </w:r>
     </w:p>
     <w:p>
@@ -1599,17 +1486,7 @@
           <w:szCs w:val="32"/>
           <w:lang w:bidi="th-TH"/>
         </w:rPr>
-        <w:t xml:space="preserve">Test Automation </w:t>
-      </w:r>
-      <w:proofErr w:type="gramStart"/>
-      <w:r>
-        <w:rPr>
-          <w:rFonts w:ascii="TH SarabunPSK" w:hAnsi="TH SarabunPSK" w:cs="TH SarabunPSK"/>
-          <w:sz w:val="32"/>
-          <w:szCs w:val="32"/>
-          <w:lang w:bidi="th-TH"/>
-        </w:rPr>
-        <w:t>Tool</w:t>
+        <w:t>Test Automation Tool</w:t>
       </w:r>
       <w:r>
         <w:rPr>
@@ -1627,17 +1504,7 @@
           <w:szCs w:val="32"/>
           <w:lang w:bidi="th-TH"/>
         </w:rPr>
-        <w:t>:</w:t>
-      </w:r>
-      <w:proofErr w:type="gramEnd"/>
-      <w:r>
-        <w:rPr>
-          <w:rFonts w:ascii="TH SarabunPSK" w:hAnsi="TH SarabunPSK" w:cs="TH SarabunPSK"/>
-          <w:sz w:val="32"/>
-          <w:szCs w:val="32"/>
-          <w:lang w:bidi="th-TH"/>
-        </w:rPr>
-        <w:t xml:space="preserve"> Robot Framework 7.4.1</w:t>
+        <w:t>: Robot Framework 7.4.1</w:t>
       </w:r>
     </w:p>
     <w:p>
@@ -1659,17 +1526,7 @@
           <w:szCs w:val="32"/>
           <w:lang w:bidi="th-TH"/>
         </w:rPr>
-        <w:t xml:space="preserve">Test </w:t>
-      </w:r>
-      <w:proofErr w:type="gramStart"/>
-      <w:r>
-        <w:rPr>
-          <w:rFonts w:ascii="TH SarabunPSK" w:hAnsi="TH SarabunPSK" w:cs="TH SarabunPSK"/>
-          <w:sz w:val="32"/>
-          <w:szCs w:val="32"/>
-          <w:lang w:bidi="th-TH"/>
-        </w:rPr>
-        <w:t>Library</w:t>
+        <w:t>Test Library</w:t>
       </w:r>
       <w:r>
         <w:rPr>
@@ -1687,29 +1544,8 @@
           <w:szCs w:val="32"/>
           <w:lang w:bidi="th-TH"/>
         </w:rPr>
-        <w:t>:</w:t>
+        <w:t>: SeleniumLibrary</w:t>
       </w:r>
-      <w:proofErr w:type="gramEnd"/>
-      <w:r>
-        <w:rPr>
-          <w:rFonts w:ascii="TH SarabunPSK" w:hAnsi="TH SarabunPSK" w:cs="TH SarabunPSK"/>
-          <w:sz w:val="32"/>
-          <w:szCs w:val="32"/>
-          <w:lang w:bidi="th-TH"/>
-        </w:rPr>
-        <w:t xml:space="preserve"> </w:t>
-      </w:r>
-      <w:proofErr w:type="spellStart"/>
-      <w:r>
-        <w:rPr>
-          <w:rFonts w:ascii="TH SarabunPSK" w:hAnsi="TH SarabunPSK" w:cs="TH SarabunPSK"/>
-          <w:sz w:val="32"/>
-          <w:szCs w:val="32"/>
-          <w:lang w:bidi="th-TH"/>
-        </w:rPr>
-        <w:t>SeleniumLibrary</w:t>
-      </w:r>
-      <w:proofErr w:type="spellEnd"/>
     </w:p>
     <w:p>
       <w:pPr>
@@ -1785,7 +1621,7 @@
         <w:pStyle w:val="ListParagraph"/>
         <w:ind w:left="360"/>
         <w:rPr>
-          <w:rFonts w:ascii="TH SarabunPSK" w:hAnsi="TH SarabunPSK" w:cs="TH SarabunPSK" w:hint="cs"/>
+          <w:rFonts w:ascii="TH SarabunPSK" w:hAnsi="TH SarabunPSK" w:cs="TH SarabunPSK"/>
           <w:sz w:val="32"/>
           <w:szCs w:val="32"/>
           <w:cs/>
@@ -2292,11 +2128,11 @@
         <w:gridCol w:w="630"/>
         <w:gridCol w:w="2617"/>
         <w:gridCol w:w="1890"/>
-        <w:gridCol w:w="2759"/>
-        <w:gridCol w:w="2164"/>
-        <w:gridCol w:w="439"/>
-        <w:gridCol w:w="2279"/>
-        <w:gridCol w:w="1352"/>
+        <w:gridCol w:w="1620"/>
+        <w:gridCol w:w="4381"/>
+        <w:gridCol w:w="611"/>
+        <w:gridCol w:w="1362"/>
+        <w:gridCol w:w="1019"/>
       </w:tblGrid>
       <w:tr>
         <w:tc>
@@ -3038,7 +2874,7 @@
           <w:p>
             <w:pPr>
               <w:rPr>
-                <w:rFonts w:ascii="TH SarabunPSK" w:hAnsi="TH SarabunPSK" w:cs="TH SarabunPSK" w:hint="cs"/>
+                <w:rFonts w:ascii="TH SarabunPSK" w:hAnsi="TH SarabunPSK" w:cs="TH SarabunPSK"/>
                 <w:sz w:val="32"/>
                 <w:szCs w:val="32"/>
                 <w:lang w:bidi="th-TH"/>
@@ -4146,29 +3982,61 @@
           <w:p>
             <w:pPr>
               <w:rPr>
-                <w:rFonts w:ascii="TH SarabunPSK" w:hAnsi="TH SarabunPSK" w:cs="TH SarabunPSK"/>
-                <w:sz w:val="32"/>
-                <w:szCs w:val="32"/>
-                <w:lang w:bidi="th-TH"/>
-              </w:rPr>
-            </w:pPr>
-            <w:r>
-              <w:rPr>
-                <w:rFonts w:ascii="TH SarabunPSK" w:hAnsi="TH SarabunPSK" w:cs="TH SarabunPSK"/>
-                <w:sz w:val="32"/>
-                <w:szCs w:val="32"/>
-                <w:cs/>
-                <w:lang w:bidi="th-TH"/>
-              </w:rPr>
-              <w:t xml:space="preserve">แสดงหน้า </w:t>
-            </w:r>
-            <w:r>
-              <w:rPr>
-                <w:rFonts w:ascii="TH SarabunPSK" w:hAnsi="TH SarabunPSK" w:cs="TH SarabunPSK"/>
-                <w:sz w:val="32"/>
-                <w:szCs w:val="32"/>
-              </w:rPr>
-              <w:t>Workshop Registration</w:t>
+                <w:rFonts w:ascii="TH SarabunPSK" w:hAnsi="TH SarabunPSK" w:cs="TH SarabunPSK" w:hint="cs"/>
+                <w:sz w:val="32"/>
+                <w:szCs w:val="32"/>
+                <w:lang w:bidi="th-TH"/>
+              </w:rPr>
+            </w:pPr>
+            <w:r>
+              <w:rPr>
+                <w:rFonts w:ascii="TH SarabunPSK" w:hAnsi="TH SarabunPSK" w:cs="TH SarabunPSK" w:hint="cs"/>
+                <w:noProof/>
+                <w:sz w:val="32"/>
+                <w:szCs w:val="32"/>
+                <w:lang w:bidi="th-TH"/>
+              </w:rPr>
+              <w:drawing>
+                <wp:inline distT="0" distB="0" distL="0" distR="0" wp14:anchorId="141D4F91" wp14:editId="200F2906">
+                  <wp:extent cx="2727960" cy="1426495"/>
+                  <wp:effectExtent l="0" t="0" r="0" b="2540"/>
+                  <wp:docPr id="12" name="Picture 12"/>
+                  <wp:cNvGraphicFramePr>
+                    <a:graphicFrameLocks xmlns:a="http://schemas.openxmlformats.org/drawingml/2006/main" noChangeAspect="1"/>
+                  </wp:cNvGraphicFramePr>
+                  <a:graphic xmlns:a="http://schemas.openxmlformats.org/drawingml/2006/main">
+                    <a:graphicData uri="http://schemas.openxmlformats.org/drawingml/2006/picture">
+                      <pic:pic xmlns:pic="http://schemas.openxmlformats.org/drawingml/2006/picture">
+                        <pic:nvPicPr>
+                          <pic:cNvPr id="12" name="Picture 12"/>
+                          <pic:cNvPicPr/>
+                        </pic:nvPicPr>
+                        <pic:blipFill>
+                          <a:blip r:embed="rId11" cstate="print">
+                            <a:extLst>
+                              <a:ext uri="{28A0092B-C50C-407E-A947-70E740481C1C}">
+                                <a14:useLocalDpi xmlns:a14="http://schemas.microsoft.com/office/drawing/2010/main" val="0"/>
+                              </a:ext>
+                            </a:extLst>
+                          </a:blip>
+                          <a:stretch>
+                            <a:fillRect/>
+                          </a:stretch>
+                        </pic:blipFill>
+                        <pic:spPr>
+                          <a:xfrm>
+                            <a:off x="0" y="0"/>
+                            <a:ext cx="2740561" cy="1433084"/>
+                          </a:xfrm>
+                          <a:prstGeom prst="rect">
+                            <a:avLst/>
+                          </a:prstGeom>
+                        </pic:spPr>
+                      </pic:pic>
+                    </a:graphicData>
+                  </a:graphic>
+                </wp:inline>
+              </w:drawing>
             </w:r>
           </w:p>
         </w:tc>
@@ -4188,12 +4056,53 @@
             </w:pPr>
             <w:r>
               <w:rPr>
-                <w:rFonts w:ascii="TH SarabunPSK" w:hAnsi="TH SarabunPSK" w:cs="TH SarabunPSK"/>
-                <w:sz w:val="32"/>
-                <w:szCs w:val="32"/>
-                <w:lang w:bidi="th-TH"/>
-              </w:rPr>
-              <w:t>Pass</w:t>
+                <w:rFonts w:ascii="TH SarabunPSK" w:hAnsi="TH SarabunPSK" w:cs="TH SarabunPSK" w:hint="cs"/>
+                <w:noProof/>
+                <w:sz w:val="32"/>
+                <w:szCs w:val="32"/>
+                <w:lang w:bidi="th-TH"/>
+              </w:rPr>
+              <w:drawing>
+                <wp:inline distT="0" distB="0" distL="0" distR="0" wp14:anchorId="2CD77B28" wp14:editId="619C6A5F">
+                  <wp:extent cx="201761" cy="191069"/>
+                  <wp:effectExtent l="0" t="0" r="8255" b="0"/>
+                  <wp:docPr id="20" name="Picture 20"/>
+                  <wp:cNvGraphicFramePr>
+                    <a:graphicFrameLocks xmlns:a="http://schemas.openxmlformats.org/drawingml/2006/main" noChangeAspect="1"/>
+                  </wp:cNvGraphicFramePr>
+                  <a:graphic xmlns:a="http://schemas.openxmlformats.org/drawingml/2006/main">
+                    <a:graphicData uri="http://schemas.openxmlformats.org/drawingml/2006/picture">
+                      <pic:pic xmlns:pic="http://schemas.openxmlformats.org/drawingml/2006/picture">
+                        <pic:nvPicPr>
+                          <pic:cNvPr id="1" name="th[1].png"/>
+                          <pic:cNvPicPr/>
+                        </pic:nvPicPr>
+                        <pic:blipFill>
+                          <a:blip r:embed="rId8" cstate="print">
+                            <a:extLst>
+                              <a:ext uri="{28A0092B-C50C-407E-A947-70E740481C1C}">
+                                <a14:useLocalDpi xmlns:a14="http://schemas.microsoft.com/office/drawing/2010/main" val="0"/>
+                              </a:ext>
+                            </a:extLst>
+                          </a:blip>
+                          <a:stretch>
+                            <a:fillRect/>
+                          </a:stretch>
+                        </pic:blipFill>
+                        <pic:spPr>
+                          <a:xfrm>
+                            <a:off x="0" y="0"/>
+                            <a:ext cx="214886" cy="203498"/>
+                          </a:xfrm>
+                          <a:prstGeom prst="rect">
+                            <a:avLst/>
+                          </a:prstGeom>
+                        </pic:spPr>
+                      </pic:pic>
+                    </a:graphicData>
+                  </a:graphic>
+                </wp:inline>
+              </w:drawing>
             </w:r>
           </w:p>
         </w:tc>
@@ -4384,7 +4293,6 @@
               </w:rPr>
               <w:t>“</w:t>
             </w:r>
-            <w:proofErr w:type="spellStart"/>
             <w:r>
               <w:rPr>
                 <w:rFonts w:ascii="TH SarabunPSK" w:hAnsi="TH SarabunPSK" w:cs="TH SarabunPSK" w:hint="cs"/>
@@ -4403,7 +4311,6 @@
               </w:rPr>
               <w:t>yod</w:t>
             </w:r>
-            <w:proofErr w:type="spellEnd"/>
             <w:r>
               <w:rPr>
                 <w:rFonts w:ascii="TH SarabunPSK" w:hAnsi="TH SarabunPSK" w:cs="TH SarabunPSK" w:hint="cs"/>
@@ -4469,7 +4376,6 @@
               </w:rPr>
               <w:t xml:space="preserve"> = “</w:t>
             </w:r>
-            <w:proofErr w:type="spellStart"/>
             <w:r>
               <w:rPr>
                 <w:rFonts w:ascii="TH SarabunPSK" w:hAnsi="TH SarabunPSK" w:cs="TH SarabunPSK" w:hint="cs"/>
@@ -4479,7 +4385,6 @@
               </w:rPr>
               <w:t>Sodsai</w:t>
             </w:r>
-            <w:proofErr w:type="spellEnd"/>
             <w:r>
               <w:rPr>
                 <w:rFonts w:ascii="TH SarabunPSK" w:hAnsi="TH SarabunPSK" w:cs="TH SarabunPSK" w:hint="cs"/>
@@ -4609,7 +4514,6 @@
               </w:rPr>
               <w:t>“</w:t>
             </w:r>
-            <w:proofErr w:type="spellStart"/>
             <w:r>
               <w:rPr>
                 <w:rFonts w:ascii="TH SarabunPSK" w:hAnsi="TH SarabunPSK" w:cs="TH SarabunPSK" w:hint="cs"/>
@@ -4646,7 +4550,6 @@
               </w:rPr>
               <w:t>mail</w:t>
             </w:r>
-            <w:proofErr w:type="spellEnd"/>
             <w:r>
               <w:rPr>
                 <w:rFonts w:ascii="TH SarabunPSK" w:hAnsi="TH SarabunPSK" w:cs="TH SarabunPSK" w:hint="cs"/>
@@ -4700,6 +4603,7 @@
                 <w:cs/>
                 <w:lang w:bidi="th-TH"/>
               </w:rPr>
+              <w:lastRenderedPageBreak/>
               <w:t xml:space="preserve">กรอกข้อมูลที่ช่อง </w:t>
             </w:r>
             <w:r>
@@ -4893,6 +4797,7 @@
                 <w:cs/>
                 <w:lang w:bidi="th-TH"/>
               </w:rPr>
+              <w:lastRenderedPageBreak/>
               <w:t xml:space="preserve">แสดงหน้า </w:t>
             </w:r>
             <w:r>
@@ -5018,7 +4923,17 @@
                 <w:szCs w:val="32"/>
                 <w:lang w:bidi="th-TH"/>
               </w:rPr>
-              <w:t>Thank you for registering with us.</w:t>
+              <w:t xml:space="preserve">Thank you </w:t>
+            </w:r>
+            <w:r>
+              <w:rPr>
+                <w:rFonts w:ascii="TH SarabunPSK" w:hAnsi="TH SarabunPSK" w:cs="TH SarabunPSK"/>
+                <w:sz w:val="32"/>
+                <w:szCs w:val="32"/>
+                <w:lang w:bidi="th-TH"/>
+              </w:rPr>
+              <w:lastRenderedPageBreak/>
+              <w:t>for registering with us.</w:t>
             </w:r>
             <w:r>
               <w:rPr>
@@ -5097,101 +5012,62 @@
           <w:p>
             <w:pPr>
               <w:rPr>
-                <w:rFonts w:ascii="TH SarabunPSK" w:hAnsi="TH SarabunPSK" w:cs="TH SarabunPSK"/>
-                <w:sz w:val="32"/>
-                <w:szCs w:val="32"/>
-                <w:lang w:bidi="th-TH"/>
-              </w:rPr>
-            </w:pPr>
-            <w:r>
-              <w:rPr>
-                <w:rFonts w:ascii="TH SarabunPSK" w:hAnsi="TH SarabunPSK" w:cs="TH SarabunPSK"/>
-                <w:sz w:val="32"/>
-                <w:szCs w:val="32"/>
-                <w:cs/>
-                <w:lang w:bidi="th-TH"/>
-              </w:rPr>
-              <w:t xml:space="preserve">แสดงหน้า </w:t>
-            </w:r>
-            <w:r>
-              <w:rPr>
-                <w:rFonts w:ascii="TH SarabunPSK" w:hAnsi="TH SarabunPSK" w:cs="TH SarabunPSK"/>
-                <w:sz w:val="32"/>
-                <w:szCs w:val="32"/>
-              </w:rPr>
-              <w:t xml:space="preserve">Success.html </w:t>
-            </w:r>
-            <w:r>
-              <w:rPr>
-                <w:rFonts w:ascii="TH SarabunPSK" w:hAnsi="TH SarabunPSK" w:cs="TH SarabunPSK"/>
-                <w:sz w:val="32"/>
-                <w:szCs w:val="32"/>
-                <w:cs/>
-                <w:lang w:bidi="th-TH"/>
-              </w:rPr>
-              <w:t xml:space="preserve">โดยมี </w:t>
-            </w:r>
-            <w:r>
-              <w:rPr>
-                <w:rFonts w:ascii="TH SarabunPSK" w:hAnsi="TH SarabunPSK" w:cs="TH SarabunPSK"/>
-                <w:sz w:val="32"/>
-                <w:szCs w:val="32"/>
-              </w:rPr>
-              <w:t xml:space="preserve">Title </w:t>
-            </w:r>
-            <w:r>
-              <w:rPr>
-                <w:rFonts w:ascii="TH SarabunPSK" w:hAnsi="TH SarabunPSK" w:cs="TH SarabunPSK"/>
-                <w:sz w:val="32"/>
-                <w:szCs w:val="32"/>
-                <w:cs/>
-                <w:lang w:bidi="th-TH"/>
-              </w:rPr>
-              <w:t>เป็น “</w:t>
-            </w:r>
-            <w:r>
-              <w:rPr>
-                <w:rFonts w:ascii="TH SarabunPSK" w:hAnsi="TH SarabunPSK" w:cs="TH SarabunPSK"/>
-                <w:sz w:val="32"/>
-                <w:szCs w:val="32"/>
-              </w:rPr>
-              <w:t xml:space="preserve">Success” </w:t>
-            </w:r>
-            <w:r>
-              <w:rPr>
-                <w:rFonts w:ascii="TH SarabunPSK" w:hAnsi="TH SarabunPSK" w:cs="TH SarabunPSK"/>
-                <w:sz w:val="32"/>
-                <w:szCs w:val="32"/>
-                <w:cs/>
-                <w:lang w:bidi="th-TH"/>
-              </w:rPr>
-              <w:t>และแสดงข้อความ “</w:t>
-            </w:r>
-            <w:r>
-              <w:rPr>
-                <w:rFonts w:ascii="TH SarabunPSK" w:hAnsi="TH SarabunPSK" w:cs="TH SarabunPSK"/>
-                <w:sz w:val="32"/>
-                <w:szCs w:val="32"/>
-              </w:rPr>
-              <w:t xml:space="preserve">Thank you for registering with us.” </w:t>
-            </w:r>
-            <w:r>
-              <w:rPr>
-                <w:rFonts w:ascii="TH SarabunPSK" w:hAnsi="TH SarabunPSK" w:cs="TH SarabunPSK"/>
-                <w:sz w:val="32"/>
-                <w:szCs w:val="32"/>
-                <w:cs/>
-                <w:lang w:bidi="th-TH"/>
-              </w:rPr>
-              <w:t>และ “</w:t>
-            </w:r>
-            <w:r>
-              <w:rPr>
-                <w:rFonts w:ascii="TH SarabunPSK" w:hAnsi="TH SarabunPSK" w:cs="TH SarabunPSK"/>
-                <w:sz w:val="32"/>
-                <w:szCs w:val="32"/>
-              </w:rPr>
-              <w:t>We will send a confirmation to your email soon.”</w:t>
+                <w:rFonts w:ascii="TH SarabunPSK" w:hAnsi="TH SarabunPSK" w:cs="TH SarabunPSK" w:hint="cs"/>
+                <w:sz w:val="32"/>
+                <w:szCs w:val="32"/>
+                <w:lang w:bidi="th-TH"/>
+              </w:rPr>
+            </w:pPr>
+            <w:r>
+              <w:rPr>
+                <w:rFonts w:ascii="TH SarabunPSK" w:hAnsi="TH SarabunPSK" w:cs="TH SarabunPSK" w:hint="cs"/>
+                <w:noProof/>
+                <w:sz w:val="32"/>
+                <w:szCs w:val="32"/>
+                <w:lang w:bidi="th-TH"/>
+              </w:rPr>
+              <w:lastRenderedPageBreak/>
+              <w:drawing>
+                <wp:inline distT="0" distB="0" distL="0" distR="0" wp14:anchorId="2CC17BB9" wp14:editId="7E3F0FEB">
+                  <wp:extent cx="3032760" cy="1592199"/>
+                  <wp:effectExtent l="0" t="0" r="0" b="8255"/>
+                  <wp:docPr id="2" name="Picture 2"/>
+                  <wp:cNvGraphicFramePr>
+                    <a:graphicFrameLocks xmlns:a="http://schemas.openxmlformats.org/drawingml/2006/main" noChangeAspect="1"/>
+                  </wp:cNvGraphicFramePr>
+                  <a:graphic xmlns:a="http://schemas.openxmlformats.org/drawingml/2006/main">
+                    <a:graphicData uri="http://schemas.openxmlformats.org/drawingml/2006/picture">
+                      <pic:pic xmlns:pic="http://schemas.openxmlformats.org/drawingml/2006/picture">
+                        <pic:nvPicPr>
+                          <pic:cNvPr id="2" name="Picture 2"/>
+                          <pic:cNvPicPr/>
+                        </pic:nvPicPr>
+                        <pic:blipFill>
+                          <a:blip r:embed="rId12" cstate="print">
+                            <a:extLst>
+                              <a:ext uri="{28A0092B-C50C-407E-A947-70E740481C1C}">
+                                <a14:useLocalDpi xmlns:a14="http://schemas.microsoft.com/office/drawing/2010/main" val="0"/>
+                              </a:ext>
+                            </a:extLst>
+                          </a:blip>
+                          <a:stretch>
+                            <a:fillRect/>
+                          </a:stretch>
+                        </pic:blipFill>
+                        <pic:spPr>
+                          <a:xfrm>
+                            <a:off x="0" y="0"/>
+                            <a:ext cx="3038188" cy="1595048"/>
+                          </a:xfrm>
+                          <a:prstGeom prst="rect">
+                            <a:avLst/>
+                          </a:prstGeom>
+                        </pic:spPr>
+                      </pic:pic>
+                    </a:graphicData>
+                  </a:graphic>
+                </wp:inline>
+              </w:drawing>
             </w:r>
           </w:p>
         </w:tc>
@@ -5211,12 +5087,53 @@
             </w:pPr>
             <w:r>
               <w:rPr>
-                <w:rFonts w:ascii="TH SarabunPSK" w:hAnsi="TH SarabunPSK" w:cs="TH SarabunPSK"/>
-                <w:sz w:val="32"/>
-                <w:szCs w:val="32"/>
-                <w:lang w:bidi="th-TH"/>
-              </w:rPr>
-              <w:t>Pass</w:t>
+                <w:rFonts w:ascii="TH SarabunPSK" w:hAnsi="TH SarabunPSK" w:cs="TH SarabunPSK" w:hint="cs"/>
+                <w:noProof/>
+                <w:sz w:val="32"/>
+                <w:szCs w:val="32"/>
+                <w:lang w:bidi="th-TH"/>
+              </w:rPr>
+              <w:drawing>
+                <wp:inline distT="0" distB="0" distL="0" distR="0" wp14:anchorId="5DA9E729" wp14:editId="5A15F4BF">
+                  <wp:extent cx="201761" cy="191069"/>
+                  <wp:effectExtent l="0" t="0" r="8255" b="0"/>
+                  <wp:docPr id="21" name="Picture 21"/>
+                  <wp:cNvGraphicFramePr>
+                    <a:graphicFrameLocks xmlns:a="http://schemas.openxmlformats.org/drawingml/2006/main" noChangeAspect="1"/>
+                  </wp:cNvGraphicFramePr>
+                  <a:graphic xmlns:a="http://schemas.openxmlformats.org/drawingml/2006/main">
+                    <a:graphicData uri="http://schemas.openxmlformats.org/drawingml/2006/picture">
+                      <pic:pic xmlns:pic="http://schemas.openxmlformats.org/drawingml/2006/picture">
+                        <pic:nvPicPr>
+                          <pic:cNvPr id="1" name="th[1].png"/>
+                          <pic:cNvPicPr/>
+                        </pic:nvPicPr>
+                        <pic:blipFill>
+                          <a:blip r:embed="rId8" cstate="print">
+                            <a:extLst>
+                              <a:ext uri="{28A0092B-C50C-407E-A947-70E740481C1C}">
+                                <a14:useLocalDpi xmlns:a14="http://schemas.microsoft.com/office/drawing/2010/main" val="0"/>
+                              </a:ext>
+                            </a:extLst>
+                          </a:blip>
+                          <a:stretch>
+                            <a:fillRect/>
+                          </a:stretch>
+                        </pic:blipFill>
+                        <pic:spPr>
+                          <a:xfrm>
+                            <a:off x="0" y="0"/>
+                            <a:ext cx="214886" cy="203498"/>
+                          </a:xfrm>
+                          <a:prstGeom prst="rect">
+                            <a:avLst/>
+                          </a:prstGeom>
+                        </pic:spPr>
+                      </pic:pic>
+                    </a:graphicData>
+                  </a:graphic>
+                </wp:inline>
+              </w:drawing>
             </w:r>
           </w:p>
         </w:tc>
@@ -5272,7 +5189,6 @@
                 <w:szCs w:val="32"/>
                 <w:lang w:bidi="th-TH"/>
               </w:rPr>
-              <w:lastRenderedPageBreak/>
               <w:t>No</w:t>
             </w:r>
             <w:r>
@@ -5785,21 +5701,53 @@
             </w:pPr>
             <w:r>
               <w:rPr>
-                <w:rFonts w:ascii="TH SarabunPSK" w:hAnsi="TH SarabunPSK" w:cs="TH SarabunPSK"/>
-                <w:sz w:val="32"/>
-                <w:szCs w:val="32"/>
-                <w:cs/>
-                <w:lang w:bidi="th-TH"/>
-              </w:rPr>
-              <w:t xml:space="preserve">แสดงหน้า </w:t>
-            </w:r>
-            <w:r>
-              <w:rPr>
-                <w:rFonts w:ascii="TH SarabunPSK" w:hAnsi="TH SarabunPSK" w:cs="TH SarabunPSK"/>
-                <w:sz w:val="32"/>
-                <w:szCs w:val="32"/>
-              </w:rPr>
-              <w:t>Workshop Registration</w:t>
+                <w:rFonts w:ascii="TH SarabunPSK" w:hAnsi="TH SarabunPSK" w:cs="TH SarabunPSK" w:hint="cs"/>
+                <w:noProof/>
+                <w:sz w:val="32"/>
+                <w:szCs w:val="32"/>
+                <w:lang w:bidi="th-TH"/>
+              </w:rPr>
+              <w:drawing>
+                <wp:inline distT="0" distB="0" distL="0" distR="0" wp14:anchorId="6D9F209C" wp14:editId="2630437A">
+                  <wp:extent cx="2811780" cy="1470326"/>
+                  <wp:effectExtent l="0" t="0" r="7620" b="0"/>
+                  <wp:docPr id="13" name="Picture 13"/>
+                  <wp:cNvGraphicFramePr>
+                    <a:graphicFrameLocks xmlns:a="http://schemas.openxmlformats.org/drawingml/2006/main" noChangeAspect="1"/>
+                  </wp:cNvGraphicFramePr>
+                  <a:graphic xmlns:a="http://schemas.openxmlformats.org/drawingml/2006/main">
+                    <a:graphicData uri="http://schemas.openxmlformats.org/drawingml/2006/picture">
+                      <pic:pic xmlns:pic="http://schemas.openxmlformats.org/drawingml/2006/picture">
+                        <pic:nvPicPr>
+                          <pic:cNvPr id="12" name="Picture 12"/>
+                          <pic:cNvPicPr/>
+                        </pic:nvPicPr>
+                        <pic:blipFill>
+                          <a:blip r:embed="rId13" cstate="print">
+                            <a:extLst>
+                              <a:ext uri="{28A0092B-C50C-407E-A947-70E740481C1C}">
+                                <a14:useLocalDpi xmlns:a14="http://schemas.microsoft.com/office/drawing/2010/main" val="0"/>
+                              </a:ext>
+                            </a:extLst>
+                          </a:blip>
+                          <a:stretch>
+                            <a:fillRect/>
+                          </a:stretch>
+                        </pic:blipFill>
+                        <pic:spPr>
+                          <a:xfrm>
+                            <a:off x="0" y="0"/>
+                            <a:ext cx="2822434" cy="1475897"/>
+                          </a:xfrm>
+                          <a:prstGeom prst="rect">
+                            <a:avLst/>
+                          </a:prstGeom>
+                        </pic:spPr>
+                      </pic:pic>
+                    </a:graphicData>
+                  </a:graphic>
+                </wp:inline>
+              </w:drawing>
             </w:r>
           </w:p>
         </w:tc>
@@ -5819,12 +5767,53 @@
             </w:pPr>
             <w:r>
               <w:rPr>
-                <w:rFonts w:ascii="TH SarabunPSK" w:hAnsi="TH SarabunPSK" w:cs="TH SarabunPSK"/>
-                <w:sz w:val="32"/>
-                <w:szCs w:val="32"/>
-                <w:lang w:bidi="th-TH"/>
-              </w:rPr>
-              <w:t>Pass</w:t>
+                <w:rFonts w:ascii="TH SarabunPSK" w:hAnsi="TH SarabunPSK" w:cs="TH SarabunPSK" w:hint="cs"/>
+                <w:noProof/>
+                <w:sz w:val="32"/>
+                <w:szCs w:val="32"/>
+                <w:lang w:bidi="th-TH"/>
+              </w:rPr>
+              <w:drawing>
+                <wp:inline distT="0" distB="0" distL="0" distR="0" wp14:anchorId="07CBD34D" wp14:editId="3175F250">
+                  <wp:extent cx="201761" cy="191069"/>
+                  <wp:effectExtent l="0" t="0" r="8255" b="0"/>
+                  <wp:docPr id="22" name="Picture 22"/>
+                  <wp:cNvGraphicFramePr>
+                    <a:graphicFrameLocks xmlns:a="http://schemas.openxmlformats.org/drawingml/2006/main" noChangeAspect="1"/>
+                  </wp:cNvGraphicFramePr>
+                  <a:graphic xmlns:a="http://schemas.openxmlformats.org/drawingml/2006/main">
+                    <a:graphicData uri="http://schemas.openxmlformats.org/drawingml/2006/picture">
+                      <pic:pic xmlns:pic="http://schemas.openxmlformats.org/drawingml/2006/picture">
+                        <pic:nvPicPr>
+                          <pic:cNvPr id="1" name="th[1].png"/>
+                          <pic:cNvPicPr/>
+                        </pic:nvPicPr>
+                        <pic:blipFill>
+                          <a:blip r:embed="rId8" cstate="print">
+                            <a:extLst>
+                              <a:ext uri="{28A0092B-C50C-407E-A947-70E740481C1C}">
+                                <a14:useLocalDpi xmlns:a14="http://schemas.microsoft.com/office/drawing/2010/main" val="0"/>
+                              </a:ext>
+                            </a:extLst>
+                          </a:blip>
+                          <a:stretch>
+                            <a:fillRect/>
+                          </a:stretch>
+                        </pic:blipFill>
+                        <pic:spPr>
+                          <a:xfrm>
+                            <a:off x="0" y="0"/>
+                            <a:ext cx="214886" cy="203498"/>
+                          </a:xfrm>
+                          <a:prstGeom prst="rect">
+                            <a:avLst/>
+                          </a:prstGeom>
+                        </pic:spPr>
+                      </pic:pic>
+                    </a:graphicData>
+                  </a:graphic>
+                </wp:inline>
+              </w:drawing>
             </w:r>
           </w:p>
         </w:tc>
@@ -6005,7 +5994,6 @@
               </w:rPr>
               <w:t xml:space="preserve"> = “</w:t>
             </w:r>
-            <w:proofErr w:type="spellStart"/>
             <w:r>
               <w:rPr>
                 <w:rFonts w:ascii="TH SarabunPSK" w:hAnsi="TH SarabunPSK" w:cs="TH SarabunPSK" w:hint="cs"/>
@@ -6024,7 +6012,6 @@
               </w:rPr>
               <w:t>yod</w:t>
             </w:r>
-            <w:proofErr w:type="spellEnd"/>
             <w:r>
               <w:rPr>
                 <w:rFonts w:ascii="TH SarabunPSK" w:hAnsi="TH SarabunPSK" w:cs="TH SarabunPSK" w:hint="cs"/>
@@ -6080,7 +6067,6 @@
               </w:rPr>
               <w:t xml:space="preserve"> = “</w:t>
             </w:r>
-            <w:proofErr w:type="spellStart"/>
             <w:r>
               <w:rPr>
                 <w:rFonts w:ascii="TH SarabunPSK" w:hAnsi="TH SarabunPSK" w:cs="TH SarabunPSK" w:hint="cs"/>
@@ -6090,7 +6076,6 @@
               </w:rPr>
               <w:t>Sodsai</w:t>
             </w:r>
-            <w:proofErr w:type="spellEnd"/>
             <w:r>
               <w:rPr>
                 <w:rFonts w:ascii="TH SarabunPSK" w:hAnsi="TH SarabunPSK" w:cs="TH SarabunPSK" w:hint="cs"/>
@@ -6146,7 +6131,6 @@
               </w:rPr>
               <w:t>= “</w:t>
             </w:r>
-            <w:proofErr w:type="spellStart"/>
             <w:r>
               <w:rPr>
                 <w:rFonts w:ascii="TH SarabunPSK" w:hAnsi="TH SarabunPSK" w:cs="TH SarabunPSK" w:hint="cs"/>
@@ -6174,7 +6158,6 @@
               </w:rPr>
               <w:t>@kkumail</w:t>
             </w:r>
-            <w:proofErr w:type="spellEnd"/>
             <w:r>
               <w:rPr>
                 <w:rFonts w:ascii="TH SarabunPSK" w:hAnsi="TH SarabunPSK" w:cs="TH SarabunPSK" w:hint="cs"/>
@@ -6515,7 +6498,17 @@
                 <w:szCs w:val="32"/>
                 <w:lang w:bidi="th-TH"/>
               </w:rPr>
-              <w:t>We will send a confirmation to your email soon.</w:t>
+              <w:t xml:space="preserve">We will send a confirmation </w:t>
+            </w:r>
+            <w:r>
+              <w:rPr>
+                <w:rFonts w:ascii="TH SarabunPSK" w:hAnsi="TH SarabunPSK" w:cs="TH SarabunPSK"/>
+                <w:sz w:val="32"/>
+                <w:szCs w:val="32"/>
+                <w:lang w:bidi="th-TH"/>
+              </w:rPr>
+              <w:lastRenderedPageBreak/>
+              <w:t>to your email soon.</w:t>
             </w:r>
             <w:r>
               <w:rPr>
@@ -6537,101 +6530,62 @@
           <w:p>
             <w:pPr>
               <w:rPr>
-                <w:rFonts w:ascii="TH SarabunPSK" w:hAnsi="TH SarabunPSK" w:cs="TH SarabunPSK"/>
-                <w:sz w:val="32"/>
-                <w:szCs w:val="32"/>
-                <w:lang w:bidi="th-TH"/>
-              </w:rPr>
-            </w:pPr>
-            <w:r>
-              <w:rPr>
-                <w:rFonts w:ascii="TH SarabunPSK" w:hAnsi="TH SarabunPSK" w:cs="TH SarabunPSK"/>
-                <w:sz w:val="32"/>
-                <w:szCs w:val="32"/>
-                <w:cs/>
-                <w:lang w:bidi="th-TH"/>
-              </w:rPr>
-              <w:t xml:space="preserve">แสดงหน้า </w:t>
-            </w:r>
-            <w:r>
-              <w:rPr>
-                <w:rFonts w:ascii="TH SarabunPSK" w:hAnsi="TH SarabunPSK" w:cs="TH SarabunPSK"/>
-                <w:sz w:val="32"/>
-                <w:szCs w:val="32"/>
-              </w:rPr>
-              <w:t xml:space="preserve">Success.html </w:t>
-            </w:r>
-            <w:r>
-              <w:rPr>
-                <w:rFonts w:ascii="TH SarabunPSK" w:hAnsi="TH SarabunPSK" w:cs="TH SarabunPSK"/>
-                <w:sz w:val="32"/>
-                <w:szCs w:val="32"/>
-                <w:cs/>
-                <w:lang w:bidi="th-TH"/>
-              </w:rPr>
-              <w:t xml:space="preserve">โดยมี </w:t>
-            </w:r>
-            <w:r>
-              <w:rPr>
-                <w:rFonts w:ascii="TH SarabunPSK" w:hAnsi="TH SarabunPSK" w:cs="TH SarabunPSK"/>
-                <w:sz w:val="32"/>
-                <w:szCs w:val="32"/>
-              </w:rPr>
-              <w:t xml:space="preserve">Title </w:t>
-            </w:r>
-            <w:r>
-              <w:rPr>
-                <w:rFonts w:ascii="TH SarabunPSK" w:hAnsi="TH SarabunPSK" w:cs="TH SarabunPSK"/>
-                <w:sz w:val="32"/>
-                <w:szCs w:val="32"/>
-                <w:cs/>
-                <w:lang w:bidi="th-TH"/>
-              </w:rPr>
-              <w:t>เป็น “</w:t>
-            </w:r>
-            <w:r>
-              <w:rPr>
-                <w:rFonts w:ascii="TH SarabunPSK" w:hAnsi="TH SarabunPSK" w:cs="TH SarabunPSK"/>
-                <w:sz w:val="32"/>
-                <w:szCs w:val="32"/>
-              </w:rPr>
-              <w:t xml:space="preserve">Success” </w:t>
-            </w:r>
-            <w:r>
-              <w:rPr>
-                <w:rFonts w:ascii="TH SarabunPSK" w:hAnsi="TH SarabunPSK" w:cs="TH SarabunPSK"/>
-                <w:sz w:val="32"/>
-                <w:szCs w:val="32"/>
-                <w:cs/>
-                <w:lang w:bidi="th-TH"/>
-              </w:rPr>
-              <w:t>และแสดงข้อความ “</w:t>
-            </w:r>
-            <w:r>
-              <w:rPr>
-                <w:rFonts w:ascii="TH SarabunPSK" w:hAnsi="TH SarabunPSK" w:cs="TH SarabunPSK"/>
-                <w:sz w:val="32"/>
-                <w:szCs w:val="32"/>
-              </w:rPr>
-              <w:t xml:space="preserve">Thank you for registering with us.” </w:t>
-            </w:r>
-            <w:r>
-              <w:rPr>
-                <w:rFonts w:ascii="TH SarabunPSK" w:hAnsi="TH SarabunPSK" w:cs="TH SarabunPSK"/>
-                <w:sz w:val="32"/>
-                <w:szCs w:val="32"/>
-                <w:cs/>
-                <w:lang w:bidi="th-TH"/>
-              </w:rPr>
-              <w:t>และ “</w:t>
-            </w:r>
-            <w:r>
-              <w:rPr>
-                <w:rFonts w:ascii="TH SarabunPSK" w:hAnsi="TH SarabunPSK" w:cs="TH SarabunPSK"/>
-                <w:sz w:val="32"/>
-                <w:szCs w:val="32"/>
-              </w:rPr>
-              <w:t>We will send a confirmation to your email soon.”</w:t>
+                <w:rFonts w:ascii="TH SarabunPSK" w:hAnsi="TH SarabunPSK" w:cs="TH SarabunPSK" w:hint="cs"/>
+                <w:sz w:val="32"/>
+                <w:szCs w:val="32"/>
+                <w:lang w:bidi="th-TH"/>
+              </w:rPr>
+            </w:pPr>
+            <w:r>
+              <w:rPr>
+                <w:rFonts w:ascii="TH SarabunPSK" w:hAnsi="TH SarabunPSK" w:cs="TH SarabunPSK" w:hint="cs"/>
+                <w:noProof/>
+                <w:sz w:val="32"/>
+                <w:szCs w:val="32"/>
+                <w:lang w:bidi="th-TH"/>
+              </w:rPr>
+              <w:lastRenderedPageBreak/>
+              <w:drawing>
+                <wp:inline distT="0" distB="0" distL="0" distR="0" wp14:anchorId="71BA3E27" wp14:editId="5C060DCB">
+                  <wp:extent cx="3002280" cy="1576196"/>
+                  <wp:effectExtent l="0" t="0" r="7620" b="5080"/>
+                  <wp:docPr id="3" name="Picture 3"/>
+                  <wp:cNvGraphicFramePr>
+                    <a:graphicFrameLocks xmlns:a="http://schemas.openxmlformats.org/drawingml/2006/main" noChangeAspect="1"/>
+                  </wp:cNvGraphicFramePr>
+                  <a:graphic xmlns:a="http://schemas.openxmlformats.org/drawingml/2006/main">
+                    <a:graphicData uri="http://schemas.openxmlformats.org/drawingml/2006/picture">
+                      <pic:pic xmlns:pic="http://schemas.openxmlformats.org/drawingml/2006/picture">
+                        <pic:nvPicPr>
+                          <pic:cNvPr id="3" name="Picture 3"/>
+                          <pic:cNvPicPr/>
+                        </pic:nvPicPr>
+                        <pic:blipFill>
+                          <a:blip r:embed="rId14" cstate="print">
+                            <a:extLst>
+                              <a:ext uri="{28A0092B-C50C-407E-A947-70E740481C1C}">
+                                <a14:useLocalDpi xmlns:a14="http://schemas.microsoft.com/office/drawing/2010/main" val="0"/>
+                              </a:ext>
+                            </a:extLst>
+                          </a:blip>
+                          <a:stretch>
+                            <a:fillRect/>
+                          </a:stretch>
+                        </pic:blipFill>
+                        <pic:spPr>
+                          <a:xfrm>
+                            <a:off x="0" y="0"/>
+                            <a:ext cx="3023786" cy="1587487"/>
+                          </a:xfrm>
+                          <a:prstGeom prst="rect">
+                            <a:avLst/>
+                          </a:prstGeom>
+                        </pic:spPr>
+                      </pic:pic>
+                    </a:graphicData>
+                  </a:graphic>
+                </wp:inline>
+              </w:drawing>
             </w:r>
           </w:p>
         </w:tc>
@@ -6651,12 +6605,53 @@
             </w:pPr>
             <w:r>
               <w:rPr>
-                <w:rFonts w:ascii="TH SarabunPSK" w:hAnsi="TH SarabunPSK" w:cs="TH SarabunPSK"/>
-                <w:sz w:val="32"/>
-                <w:szCs w:val="32"/>
-                <w:lang w:bidi="th-TH"/>
-              </w:rPr>
-              <w:t>Pass</w:t>
+                <w:rFonts w:ascii="TH SarabunPSK" w:hAnsi="TH SarabunPSK" w:cs="TH SarabunPSK" w:hint="cs"/>
+                <w:noProof/>
+                <w:sz w:val="32"/>
+                <w:szCs w:val="32"/>
+                <w:lang w:bidi="th-TH"/>
+              </w:rPr>
+              <w:drawing>
+                <wp:inline distT="0" distB="0" distL="0" distR="0" wp14:anchorId="7FC6644C" wp14:editId="7902C230">
+                  <wp:extent cx="201761" cy="191069"/>
+                  <wp:effectExtent l="0" t="0" r="8255" b="0"/>
+                  <wp:docPr id="23" name="Picture 23"/>
+                  <wp:cNvGraphicFramePr>
+                    <a:graphicFrameLocks xmlns:a="http://schemas.openxmlformats.org/drawingml/2006/main" noChangeAspect="1"/>
+                  </wp:cNvGraphicFramePr>
+                  <a:graphic xmlns:a="http://schemas.openxmlformats.org/drawingml/2006/main">
+                    <a:graphicData uri="http://schemas.openxmlformats.org/drawingml/2006/picture">
+                      <pic:pic xmlns:pic="http://schemas.openxmlformats.org/drawingml/2006/picture">
+                        <pic:nvPicPr>
+                          <pic:cNvPr id="1" name="th[1].png"/>
+                          <pic:cNvPicPr/>
+                        </pic:nvPicPr>
+                        <pic:blipFill>
+                          <a:blip r:embed="rId8" cstate="print">
+                            <a:extLst>
+                              <a:ext uri="{28A0092B-C50C-407E-A947-70E740481C1C}">
+                                <a14:useLocalDpi xmlns:a14="http://schemas.microsoft.com/office/drawing/2010/main" val="0"/>
+                              </a:ext>
+                            </a:extLst>
+                          </a:blip>
+                          <a:stretch>
+                            <a:fillRect/>
+                          </a:stretch>
+                        </pic:blipFill>
+                        <pic:spPr>
+                          <a:xfrm>
+                            <a:off x="0" y="0"/>
+                            <a:ext cx="214886" cy="203498"/>
+                          </a:xfrm>
+                          <a:prstGeom prst="rect">
+                            <a:avLst/>
+                          </a:prstGeom>
+                        </pic:spPr>
+                      </pic:pic>
+                    </a:graphicData>
+                  </a:graphic>
+                </wp:inline>
+              </w:drawing>
             </w:r>
           </w:p>
         </w:tc>
@@ -6687,6 +6682,86 @@
         </w:tc>
       </w:tr>
     </w:tbl>
+    <w:p>
+      <w:pPr>
+        <w:rPr>
+          <w:rFonts w:ascii="TH SarabunPSK" w:hAnsi="TH SarabunPSK" w:cs="TH SarabunPSK"/>
+          <w:sz w:val="32"/>
+          <w:szCs w:val="32"/>
+          <w:lang w:bidi="th-TH"/>
+        </w:rPr>
+      </w:pPr>
+    </w:p>
+    <w:p>
+      <w:pPr>
+        <w:rPr>
+          <w:rFonts w:ascii="TH SarabunPSK" w:hAnsi="TH SarabunPSK" w:cs="TH SarabunPSK"/>
+          <w:sz w:val="32"/>
+          <w:szCs w:val="32"/>
+          <w:lang w:bidi="th-TH"/>
+        </w:rPr>
+      </w:pPr>
+    </w:p>
+    <w:p>
+      <w:pPr>
+        <w:rPr>
+          <w:rFonts w:ascii="TH SarabunPSK" w:hAnsi="TH SarabunPSK" w:cs="TH SarabunPSK"/>
+          <w:sz w:val="32"/>
+          <w:szCs w:val="32"/>
+          <w:lang w:bidi="th-TH"/>
+        </w:rPr>
+      </w:pPr>
+    </w:p>
+    <w:p>
+      <w:pPr>
+        <w:rPr>
+          <w:rFonts w:ascii="TH SarabunPSK" w:hAnsi="TH SarabunPSK" w:cs="TH SarabunPSK"/>
+          <w:sz w:val="32"/>
+          <w:szCs w:val="32"/>
+          <w:lang w:bidi="th-TH"/>
+        </w:rPr>
+      </w:pPr>
+    </w:p>
+    <w:p>
+      <w:pPr>
+        <w:rPr>
+          <w:rFonts w:ascii="TH SarabunPSK" w:hAnsi="TH SarabunPSK" w:cs="TH SarabunPSK"/>
+          <w:sz w:val="32"/>
+          <w:szCs w:val="32"/>
+          <w:lang w:bidi="th-TH"/>
+        </w:rPr>
+      </w:pPr>
+    </w:p>
+    <w:p>
+      <w:pPr>
+        <w:rPr>
+          <w:rFonts w:ascii="TH SarabunPSK" w:hAnsi="TH SarabunPSK" w:cs="TH SarabunPSK"/>
+          <w:sz w:val="32"/>
+          <w:szCs w:val="32"/>
+          <w:lang w:bidi="th-TH"/>
+        </w:rPr>
+      </w:pPr>
+    </w:p>
+    <w:p>
+      <w:pPr>
+        <w:rPr>
+          <w:rFonts w:ascii="TH SarabunPSK" w:hAnsi="TH SarabunPSK" w:cs="TH SarabunPSK"/>
+          <w:sz w:val="32"/>
+          <w:szCs w:val="32"/>
+          <w:lang w:bidi="th-TH"/>
+        </w:rPr>
+      </w:pPr>
+    </w:p>
+    <w:p>
+      <w:pPr>
+        <w:rPr>
+          <w:rFonts w:ascii="TH SarabunPSK" w:hAnsi="TH SarabunPSK" w:cs="TH SarabunPSK"/>
+          <w:sz w:val="32"/>
+          <w:szCs w:val="32"/>
+          <w:lang w:bidi="th-TH"/>
+        </w:rPr>
+      </w:pPr>
+    </w:p>
     <w:p>
       <w:pPr>
         <w:rPr>
@@ -6768,11 +6843,11 @@
         <w:gridCol w:w="630"/>
         <w:gridCol w:w="2617"/>
         <w:gridCol w:w="1890"/>
-        <w:gridCol w:w="2759"/>
-        <w:gridCol w:w="2164"/>
-        <w:gridCol w:w="439"/>
-        <w:gridCol w:w="2279"/>
-        <w:gridCol w:w="1352"/>
+        <w:gridCol w:w="1658"/>
+        <w:gridCol w:w="4930"/>
+        <w:gridCol w:w="686"/>
+        <w:gridCol w:w="1245"/>
+        <w:gridCol w:w="1109"/>
       </w:tblGrid>
       <w:tr>
         <w:tc>
@@ -8340,31 +8415,53 @@
             </w:pPr>
             <w:r>
               <w:rPr>
-                <w:rFonts w:ascii="TH SarabunPSK" w:hAnsi="TH SarabunPSK" w:cs="TH SarabunPSK"/>
-                <w:sz w:val="32"/>
-                <w:szCs w:val="32"/>
-                <w:cs/>
-                <w:lang w:bidi="th-TH"/>
-              </w:rPr>
-              <w:t>แสดงหน้า</w:t>
-            </w:r>
-            <w:r>
-              <w:rPr>
-                <w:rFonts w:ascii="TH SarabunPSK" w:hAnsi="TH SarabunPSK" w:cs="TH SarabunPSK" w:hint="cs"/>
-                <w:sz w:val="32"/>
-                <w:szCs w:val="32"/>
-                <w:cs/>
-                <w:lang w:bidi="th-TH"/>
-              </w:rPr>
-              <w:t xml:space="preserve"> </w:t>
-            </w:r>
-            <w:r>
-              <w:rPr>
-                <w:rFonts w:ascii="TH SarabunPSK" w:hAnsi="TH SarabunPSK" w:cs="TH SarabunPSK"/>
-                <w:sz w:val="32"/>
-                <w:szCs w:val="32"/>
-              </w:rPr>
-              <w:t>Workshop Registration</w:t>
+                <w:rFonts w:ascii="TH SarabunPSK" w:hAnsi="TH SarabunPSK" w:cs="TH SarabunPSK" w:hint="cs"/>
+                <w:noProof/>
+                <w:sz w:val="32"/>
+                <w:szCs w:val="32"/>
+                <w:lang w:bidi="th-TH"/>
+              </w:rPr>
+              <w:drawing>
+                <wp:inline distT="0" distB="0" distL="0" distR="0" wp14:anchorId="2ECB27E7" wp14:editId="3CC4ACFA">
+                  <wp:extent cx="2773680" cy="1450403"/>
+                  <wp:effectExtent l="0" t="0" r="7620" b="0"/>
+                  <wp:docPr id="14" name="Picture 14"/>
+                  <wp:cNvGraphicFramePr>
+                    <a:graphicFrameLocks xmlns:a="http://schemas.openxmlformats.org/drawingml/2006/main" noChangeAspect="1"/>
+                  </wp:cNvGraphicFramePr>
+                  <a:graphic xmlns:a="http://schemas.openxmlformats.org/drawingml/2006/main">
+                    <a:graphicData uri="http://schemas.openxmlformats.org/drawingml/2006/picture">
+                      <pic:pic xmlns:pic="http://schemas.openxmlformats.org/drawingml/2006/picture">
+                        <pic:nvPicPr>
+                          <pic:cNvPr id="12" name="Picture 12"/>
+                          <pic:cNvPicPr/>
+                        </pic:nvPicPr>
+                        <pic:blipFill>
+                          <a:blip r:embed="rId15" cstate="print">
+                            <a:extLst>
+                              <a:ext uri="{28A0092B-C50C-407E-A947-70E740481C1C}">
+                                <a14:useLocalDpi xmlns:a14="http://schemas.microsoft.com/office/drawing/2010/main" val="0"/>
+                              </a:ext>
+                            </a:extLst>
+                          </a:blip>
+                          <a:stretch>
+                            <a:fillRect/>
+                          </a:stretch>
+                        </pic:blipFill>
+                        <pic:spPr>
+                          <a:xfrm>
+                            <a:off x="0" y="0"/>
+                            <a:ext cx="2787832" cy="1457803"/>
+                          </a:xfrm>
+                          <a:prstGeom prst="rect">
+                            <a:avLst/>
+                          </a:prstGeom>
+                        </pic:spPr>
+                      </pic:pic>
+                    </a:graphicData>
+                  </a:graphic>
+                </wp:inline>
+              </w:drawing>
             </w:r>
           </w:p>
         </w:tc>
@@ -8384,12 +8481,53 @@
             </w:pPr>
             <w:r>
               <w:rPr>
-                <w:rFonts w:ascii="TH SarabunPSK" w:hAnsi="TH SarabunPSK" w:cs="TH SarabunPSK"/>
-                <w:sz w:val="32"/>
-                <w:szCs w:val="32"/>
-                <w:lang w:bidi="th-TH"/>
-              </w:rPr>
-              <w:t>Pass</w:t>
+                <w:rFonts w:ascii="TH SarabunPSK" w:hAnsi="TH SarabunPSK" w:cs="TH SarabunPSK" w:hint="cs"/>
+                <w:noProof/>
+                <w:sz w:val="32"/>
+                <w:szCs w:val="32"/>
+                <w:lang w:bidi="th-TH"/>
+              </w:rPr>
+              <w:drawing>
+                <wp:inline distT="0" distB="0" distL="0" distR="0" wp14:anchorId="437338E3" wp14:editId="365A39FA">
+                  <wp:extent cx="201761" cy="191069"/>
+                  <wp:effectExtent l="0" t="0" r="8255" b="0"/>
+                  <wp:docPr id="24" name="Picture 24"/>
+                  <wp:cNvGraphicFramePr>
+                    <a:graphicFrameLocks xmlns:a="http://schemas.openxmlformats.org/drawingml/2006/main" noChangeAspect="1"/>
+                  </wp:cNvGraphicFramePr>
+                  <a:graphic xmlns:a="http://schemas.openxmlformats.org/drawingml/2006/main">
+                    <a:graphicData uri="http://schemas.openxmlformats.org/drawingml/2006/picture">
+                      <pic:pic xmlns:pic="http://schemas.openxmlformats.org/drawingml/2006/picture">
+                        <pic:nvPicPr>
+                          <pic:cNvPr id="1" name="th[1].png"/>
+                          <pic:cNvPicPr/>
+                        </pic:nvPicPr>
+                        <pic:blipFill>
+                          <a:blip r:embed="rId8" cstate="print">
+                            <a:extLst>
+                              <a:ext uri="{28A0092B-C50C-407E-A947-70E740481C1C}">
+                                <a14:useLocalDpi xmlns:a14="http://schemas.microsoft.com/office/drawing/2010/main" val="0"/>
+                              </a:ext>
+                            </a:extLst>
+                          </a:blip>
+                          <a:stretch>
+                            <a:fillRect/>
+                          </a:stretch>
+                        </pic:blipFill>
+                        <pic:spPr>
+                          <a:xfrm>
+                            <a:off x="0" y="0"/>
+                            <a:ext cx="214886" cy="203498"/>
+                          </a:xfrm>
+                          <a:prstGeom prst="rect">
+                            <a:avLst/>
+                          </a:prstGeom>
+                        </pic:spPr>
+                      </pic:pic>
+                    </a:graphicData>
+                  </a:graphic>
+                </wp:inline>
+              </w:drawing>
             </w:r>
           </w:p>
         </w:tc>
@@ -8580,7 +8718,6 @@
               </w:rPr>
               <w:t xml:space="preserve"> = “</w:t>
             </w:r>
-            <w:proofErr w:type="spellStart"/>
             <w:r>
               <w:rPr>
                 <w:rFonts w:ascii="TH SarabunPSK" w:hAnsi="TH SarabunPSK" w:cs="TH SarabunPSK" w:hint="cs"/>
@@ -8599,7 +8736,6 @@
               </w:rPr>
               <w:t>yod</w:t>
             </w:r>
-            <w:proofErr w:type="spellEnd"/>
             <w:r>
               <w:rPr>
                 <w:rFonts w:ascii="TH SarabunPSK" w:hAnsi="TH SarabunPSK" w:cs="TH SarabunPSK" w:hint="cs"/>
@@ -8719,7 +8855,6 @@
               </w:rPr>
               <w:t>= “</w:t>
             </w:r>
-            <w:proofErr w:type="spellStart"/>
             <w:r>
               <w:rPr>
                 <w:rFonts w:ascii="TH SarabunPSK" w:hAnsi="TH SarabunPSK" w:cs="TH SarabunPSK" w:hint="cs"/>
@@ -8747,7 +8882,6 @@
               </w:rPr>
               <w:t>@kkumail</w:t>
             </w:r>
-            <w:proofErr w:type="spellEnd"/>
             <w:r>
               <w:rPr>
                 <w:rFonts w:ascii="TH SarabunPSK" w:hAnsi="TH SarabunPSK" w:cs="TH SarabunPSK" w:hint="cs"/>
@@ -8801,6 +8935,7 @@
                 <w:cs/>
                 <w:lang w:bidi="th-TH"/>
               </w:rPr>
+              <w:lastRenderedPageBreak/>
               <w:t xml:space="preserve">กรอกข้อมูลที่ช่อง </w:t>
             </w:r>
             <w:r>
@@ -8996,6 +9131,7 @@
                 <w:cs/>
                 <w:lang w:bidi="th-TH"/>
               </w:rPr>
+              <w:lastRenderedPageBreak/>
               <w:t xml:space="preserve">อยู่ที่หน้า </w:t>
             </w:r>
             <w:r>
@@ -9043,7 +9179,17 @@
                 <w:szCs w:val="32"/>
                 <w:lang w:bidi="th-TH"/>
               </w:rPr>
-              <w:t>Please enter your first name</w:t>
+              <w:t xml:space="preserve">Please enter </w:t>
+            </w:r>
+            <w:r>
+              <w:rPr>
+                <w:rFonts w:ascii="TH SarabunPSK" w:hAnsi="TH SarabunPSK" w:cs="TH SarabunPSK" w:hint="cs"/>
+                <w:sz w:val="32"/>
+                <w:szCs w:val="32"/>
+                <w:lang w:bidi="th-TH"/>
+              </w:rPr>
+              <w:lastRenderedPageBreak/>
+              <w:t>your first name</w:t>
             </w:r>
             <w:r>
               <w:rPr>
@@ -9074,20 +9220,53 @@
             <w:r>
               <w:rPr>
                 <w:rFonts w:ascii="TH SarabunPSK" w:hAnsi="TH SarabunPSK" w:cs="TH SarabunPSK"/>
-                <w:sz w:val="32"/>
-                <w:szCs w:val="32"/>
-                <w:cs/>
-                <w:lang w:bidi="th-TH"/>
-              </w:rPr>
-              <w:t>แสดงข้อความ “*</w:t>
-            </w:r>
-            <w:r>
-              <w:rPr>
-                <w:rFonts w:ascii="TH SarabunPSK" w:hAnsi="TH SarabunPSK" w:cs="TH SarabunPSK"/>
-                <w:sz w:val="32"/>
-                <w:szCs w:val="32"/>
-              </w:rPr>
-              <w:t>Please enter your first name!!”</w:t>
+                <w:noProof/>
+                <w:sz w:val="32"/>
+                <w:szCs w:val="32"/>
+                <w:lang w:bidi="th-TH"/>
+              </w:rPr>
+              <w:lastRenderedPageBreak/>
+              <w:drawing>
+                <wp:inline distT="0" distB="0" distL="0" distR="0" wp14:anchorId="30C39052" wp14:editId="6F475026">
+                  <wp:extent cx="3390526" cy="1785257"/>
+                  <wp:effectExtent l="0" t="0" r="635" b="5715"/>
+                  <wp:docPr id="5" name="Picture 5"/>
+                  <wp:cNvGraphicFramePr>
+                    <a:graphicFrameLocks xmlns:a="http://schemas.openxmlformats.org/drawingml/2006/main" noChangeAspect="1"/>
+                  </wp:cNvGraphicFramePr>
+                  <a:graphic xmlns:a="http://schemas.openxmlformats.org/drawingml/2006/main">
+                    <a:graphicData uri="http://schemas.openxmlformats.org/drawingml/2006/picture">
+                      <pic:pic xmlns:pic="http://schemas.openxmlformats.org/drawingml/2006/picture">
+                        <pic:nvPicPr>
+                          <pic:cNvPr id="5" name="Picture 5"/>
+                          <pic:cNvPicPr/>
+                        </pic:nvPicPr>
+                        <pic:blipFill>
+                          <a:blip r:embed="rId16" cstate="print">
+                            <a:extLst>
+                              <a:ext uri="{28A0092B-C50C-407E-A947-70E740481C1C}">
+                                <a14:useLocalDpi xmlns:a14="http://schemas.microsoft.com/office/drawing/2010/main" val="0"/>
+                              </a:ext>
+                            </a:extLst>
+                          </a:blip>
+                          <a:stretch>
+                            <a:fillRect/>
+                          </a:stretch>
+                        </pic:blipFill>
+                        <pic:spPr>
+                          <a:xfrm>
+                            <a:off x="0" y="0"/>
+                            <a:ext cx="3390526" cy="1785257"/>
+                          </a:xfrm>
+                          <a:prstGeom prst="rect">
+                            <a:avLst/>
+                          </a:prstGeom>
+                        </pic:spPr>
+                      </pic:pic>
+                    </a:graphicData>
+                  </a:graphic>
+                </wp:inline>
+              </w:drawing>
             </w:r>
           </w:p>
         </w:tc>
@@ -9107,12 +9286,53 @@
             </w:pPr>
             <w:r>
               <w:rPr>
-                <w:rFonts w:ascii="TH SarabunPSK" w:hAnsi="TH SarabunPSK" w:cs="TH SarabunPSK"/>
-                <w:sz w:val="32"/>
-                <w:szCs w:val="32"/>
-                <w:lang w:bidi="th-TH"/>
-              </w:rPr>
-              <w:t>Pass</w:t>
+                <w:rFonts w:ascii="TH SarabunPSK" w:hAnsi="TH SarabunPSK" w:cs="TH SarabunPSK" w:hint="cs"/>
+                <w:noProof/>
+                <w:sz w:val="32"/>
+                <w:szCs w:val="32"/>
+                <w:lang w:bidi="th-TH"/>
+              </w:rPr>
+              <w:drawing>
+                <wp:inline distT="0" distB="0" distL="0" distR="0" wp14:anchorId="015851A3" wp14:editId="34407D6F">
+                  <wp:extent cx="201761" cy="191069"/>
+                  <wp:effectExtent l="0" t="0" r="8255" b="0"/>
+                  <wp:docPr id="25" name="Picture 25"/>
+                  <wp:cNvGraphicFramePr>
+                    <a:graphicFrameLocks xmlns:a="http://schemas.openxmlformats.org/drawingml/2006/main" noChangeAspect="1"/>
+                  </wp:cNvGraphicFramePr>
+                  <a:graphic xmlns:a="http://schemas.openxmlformats.org/drawingml/2006/main">
+                    <a:graphicData uri="http://schemas.openxmlformats.org/drawingml/2006/picture">
+                      <pic:pic xmlns:pic="http://schemas.openxmlformats.org/drawingml/2006/picture">
+                        <pic:nvPicPr>
+                          <pic:cNvPr id="1" name="th[1].png"/>
+                          <pic:cNvPicPr/>
+                        </pic:nvPicPr>
+                        <pic:blipFill>
+                          <a:blip r:embed="rId8" cstate="print">
+                            <a:extLst>
+                              <a:ext uri="{28A0092B-C50C-407E-A947-70E740481C1C}">
+                                <a14:useLocalDpi xmlns:a14="http://schemas.microsoft.com/office/drawing/2010/main" val="0"/>
+                              </a:ext>
+                            </a:extLst>
+                          </a:blip>
+                          <a:stretch>
+                            <a:fillRect/>
+                          </a:stretch>
+                        </pic:blipFill>
+                        <pic:spPr>
+                          <a:xfrm>
+                            <a:off x="0" y="0"/>
+                            <a:ext cx="214886" cy="203498"/>
+                          </a:xfrm>
+                          <a:prstGeom prst="rect">
+                            <a:avLst/>
+                          </a:prstGeom>
+                        </pic:spPr>
+                      </pic:pic>
+                    </a:graphicData>
+                  </a:graphic>
+                </wp:inline>
+              </w:drawing>
             </w:r>
           </w:p>
         </w:tc>
@@ -9168,7 +9388,6 @@
                 <w:szCs w:val="32"/>
                 <w:lang w:bidi="th-TH"/>
               </w:rPr>
-              <w:lastRenderedPageBreak/>
               <w:t>No</w:t>
             </w:r>
             <w:r>
@@ -9663,31 +9882,53 @@
             </w:pPr>
             <w:r>
               <w:rPr>
-                <w:rFonts w:ascii="TH SarabunPSK" w:hAnsi="TH SarabunPSK" w:cs="TH SarabunPSK"/>
-                <w:sz w:val="32"/>
-                <w:szCs w:val="32"/>
-                <w:cs/>
-                <w:lang w:bidi="th-TH"/>
-              </w:rPr>
-              <w:t>แสดงหน้า</w:t>
-            </w:r>
-            <w:r>
-              <w:rPr>
-                <w:rFonts w:ascii="TH SarabunPSK" w:hAnsi="TH SarabunPSK" w:cs="TH SarabunPSK" w:hint="cs"/>
-                <w:sz w:val="32"/>
-                <w:szCs w:val="32"/>
-                <w:cs/>
-                <w:lang w:bidi="th-TH"/>
-              </w:rPr>
-              <w:t xml:space="preserve"> </w:t>
-            </w:r>
-            <w:r>
-              <w:rPr>
-                <w:rFonts w:ascii="TH SarabunPSK" w:hAnsi="TH SarabunPSK" w:cs="TH SarabunPSK"/>
-                <w:sz w:val="32"/>
-                <w:szCs w:val="32"/>
-              </w:rPr>
-              <w:t>Workshop Registration</w:t>
+                <w:rFonts w:ascii="TH SarabunPSK" w:hAnsi="TH SarabunPSK" w:cs="TH SarabunPSK" w:hint="cs"/>
+                <w:noProof/>
+                <w:sz w:val="32"/>
+                <w:szCs w:val="32"/>
+                <w:lang w:bidi="th-TH"/>
+              </w:rPr>
+              <w:drawing>
+                <wp:inline distT="0" distB="0" distL="0" distR="0" wp14:anchorId="06D02A04" wp14:editId="06BF4E2A">
+                  <wp:extent cx="3276600" cy="1713388"/>
+                  <wp:effectExtent l="0" t="0" r="0" b="1270"/>
+                  <wp:docPr id="15" name="Picture 15"/>
+                  <wp:cNvGraphicFramePr>
+                    <a:graphicFrameLocks xmlns:a="http://schemas.openxmlformats.org/drawingml/2006/main" noChangeAspect="1"/>
+                  </wp:cNvGraphicFramePr>
+                  <a:graphic xmlns:a="http://schemas.openxmlformats.org/drawingml/2006/main">
+                    <a:graphicData uri="http://schemas.openxmlformats.org/drawingml/2006/picture">
+                      <pic:pic xmlns:pic="http://schemas.openxmlformats.org/drawingml/2006/picture">
+                        <pic:nvPicPr>
+                          <pic:cNvPr id="12" name="Picture 12"/>
+                          <pic:cNvPicPr/>
+                        </pic:nvPicPr>
+                        <pic:blipFill>
+                          <a:blip r:embed="rId17" cstate="print">
+                            <a:extLst>
+                              <a:ext uri="{28A0092B-C50C-407E-A947-70E740481C1C}">
+                                <a14:useLocalDpi xmlns:a14="http://schemas.microsoft.com/office/drawing/2010/main" val="0"/>
+                              </a:ext>
+                            </a:extLst>
+                          </a:blip>
+                          <a:stretch>
+                            <a:fillRect/>
+                          </a:stretch>
+                        </pic:blipFill>
+                        <pic:spPr>
+                          <a:xfrm>
+                            <a:off x="0" y="0"/>
+                            <a:ext cx="3297454" cy="1724293"/>
+                          </a:xfrm>
+                          <a:prstGeom prst="rect">
+                            <a:avLst/>
+                          </a:prstGeom>
+                        </pic:spPr>
+                      </pic:pic>
+                    </a:graphicData>
+                  </a:graphic>
+                </wp:inline>
+              </w:drawing>
             </w:r>
           </w:p>
         </w:tc>
@@ -9707,12 +9948,53 @@
             </w:pPr>
             <w:r>
               <w:rPr>
-                <w:rFonts w:ascii="TH SarabunPSK" w:hAnsi="TH SarabunPSK" w:cs="TH SarabunPSK"/>
-                <w:sz w:val="32"/>
-                <w:szCs w:val="32"/>
-                <w:lang w:bidi="th-TH"/>
-              </w:rPr>
-              <w:t>Pass</w:t>
+                <w:rFonts w:ascii="TH SarabunPSK" w:hAnsi="TH SarabunPSK" w:cs="TH SarabunPSK" w:hint="cs"/>
+                <w:noProof/>
+                <w:sz w:val="32"/>
+                <w:szCs w:val="32"/>
+                <w:lang w:bidi="th-TH"/>
+              </w:rPr>
+              <w:drawing>
+                <wp:inline distT="0" distB="0" distL="0" distR="0" wp14:anchorId="400FEE3B" wp14:editId="3E33251A">
+                  <wp:extent cx="201761" cy="191069"/>
+                  <wp:effectExtent l="0" t="0" r="8255" b="0"/>
+                  <wp:docPr id="26" name="Picture 26"/>
+                  <wp:cNvGraphicFramePr>
+                    <a:graphicFrameLocks xmlns:a="http://schemas.openxmlformats.org/drawingml/2006/main" noChangeAspect="1"/>
+                  </wp:cNvGraphicFramePr>
+                  <a:graphic xmlns:a="http://schemas.openxmlformats.org/drawingml/2006/main">
+                    <a:graphicData uri="http://schemas.openxmlformats.org/drawingml/2006/picture">
+                      <pic:pic xmlns:pic="http://schemas.openxmlformats.org/drawingml/2006/picture">
+                        <pic:nvPicPr>
+                          <pic:cNvPr id="1" name="th[1].png"/>
+                          <pic:cNvPicPr/>
+                        </pic:nvPicPr>
+                        <pic:blipFill>
+                          <a:blip r:embed="rId8" cstate="print">
+                            <a:extLst>
+                              <a:ext uri="{28A0092B-C50C-407E-A947-70E740481C1C}">
+                                <a14:useLocalDpi xmlns:a14="http://schemas.microsoft.com/office/drawing/2010/main" val="0"/>
+                              </a:ext>
+                            </a:extLst>
+                          </a:blip>
+                          <a:stretch>
+                            <a:fillRect/>
+                          </a:stretch>
+                        </pic:blipFill>
+                        <pic:spPr>
+                          <a:xfrm>
+                            <a:off x="0" y="0"/>
+                            <a:ext cx="214886" cy="203498"/>
+                          </a:xfrm>
+                          <a:prstGeom prst="rect">
+                            <a:avLst/>
+                          </a:prstGeom>
+                        </pic:spPr>
+                      </pic:pic>
+                    </a:graphicData>
+                  </a:graphic>
+                </wp:inline>
+              </w:drawing>
             </w:r>
           </w:p>
         </w:tc>
@@ -9903,7 +10185,6 @@
               </w:rPr>
               <w:t xml:space="preserve"> = “</w:t>
             </w:r>
-            <w:proofErr w:type="spellStart"/>
             <w:r>
               <w:rPr>
                 <w:rFonts w:ascii="TH SarabunPSK" w:hAnsi="TH SarabunPSK" w:cs="TH SarabunPSK" w:hint="cs"/>
@@ -9922,7 +10203,6 @@
               </w:rPr>
               <w:t>yod</w:t>
             </w:r>
-            <w:proofErr w:type="spellEnd"/>
             <w:r>
               <w:rPr>
                 <w:rFonts w:ascii="TH SarabunPSK" w:hAnsi="TH SarabunPSK" w:cs="TH SarabunPSK" w:hint="cs"/>
@@ -10042,7 +10322,6 @@
               </w:rPr>
               <w:t>= “</w:t>
             </w:r>
-            <w:proofErr w:type="spellStart"/>
             <w:r>
               <w:rPr>
                 <w:rFonts w:ascii="TH SarabunPSK" w:hAnsi="TH SarabunPSK" w:cs="TH SarabunPSK" w:hint="cs"/>
@@ -10070,7 +10349,6 @@
               </w:rPr>
               <w:t>@kkumail</w:t>
             </w:r>
-            <w:proofErr w:type="spellEnd"/>
             <w:r>
               <w:rPr>
                 <w:rFonts w:ascii="TH SarabunPSK" w:hAnsi="TH SarabunPSK" w:cs="TH SarabunPSK" w:hint="cs"/>
@@ -10393,21 +10671,53 @@
             </w:pPr>
             <w:r>
               <w:rPr>
-                <w:rFonts w:ascii="TH SarabunPSK" w:hAnsi="TH SarabunPSK" w:cs="TH SarabunPSK"/>
-                <w:sz w:val="32"/>
-                <w:szCs w:val="32"/>
-                <w:cs/>
-                <w:lang w:bidi="th-TH"/>
-              </w:rPr>
-              <w:t>แสดงข้อความ “*</w:t>
-            </w:r>
-            <w:r>
-              <w:rPr>
-                <w:rFonts w:ascii="TH SarabunPSK" w:hAnsi="TH SarabunPSK" w:cs="TH SarabunPSK"/>
-                <w:sz w:val="32"/>
-                <w:szCs w:val="32"/>
-              </w:rPr>
-              <w:t>Please enter your last name!!”</w:t>
+                <w:rFonts w:ascii="TH SarabunPSK" w:hAnsi="TH SarabunPSK" w:cs="TH SarabunPSK" w:hint="cs"/>
+                <w:noProof/>
+                <w:sz w:val="32"/>
+                <w:szCs w:val="32"/>
+                <w:lang w:val="th-TH" w:bidi="th-TH"/>
+              </w:rPr>
+              <w:drawing>
+                <wp:inline distT="0" distB="0" distL="0" distR="0" wp14:anchorId="6B60ACD9" wp14:editId="76D3F126">
+                  <wp:extent cx="3420532" cy="1795780"/>
+                  <wp:effectExtent l="0" t="0" r="8890" b="0"/>
+                  <wp:docPr id="6" name="Picture 6"/>
+                  <wp:cNvGraphicFramePr>
+                    <a:graphicFrameLocks xmlns:a="http://schemas.openxmlformats.org/drawingml/2006/main" noChangeAspect="1"/>
+                  </wp:cNvGraphicFramePr>
+                  <a:graphic xmlns:a="http://schemas.openxmlformats.org/drawingml/2006/main">
+                    <a:graphicData uri="http://schemas.openxmlformats.org/drawingml/2006/picture">
+                      <pic:pic xmlns:pic="http://schemas.openxmlformats.org/drawingml/2006/picture">
+                        <pic:nvPicPr>
+                          <pic:cNvPr id="6" name="Picture 6"/>
+                          <pic:cNvPicPr/>
+                        </pic:nvPicPr>
+                        <pic:blipFill>
+                          <a:blip r:embed="rId18" cstate="print">
+                            <a:extLst>
+                              <a:ext uri="{28A0092B-C50C-407E-A947-70E740481C1C}">
+                                <a14:useLocalDpi xmlns:a14="http://schemas.microsoft.com/office/drawing/2010/main" val="0"/>
+                              </a:ext>
+                            </a:extLst>
+                          </a:blip>
+                          <a:stretch>
+                            <a:fillRect/>
+                          </a:stretch>
+                        </pic:blipFill>
+                        <pic:spPr>
+                          <a:xfrm>
+                            <a:off x="0" y="0"/>
+                            <a:ext cx="3432379" cy="1802000"/>
+                          </a:xfrm>
+                          <a:prstGeom prst="rect">
+                            <a:avLst/>
+                          </a:prstGeom>
+                        </pic:spPr>
+                      </pic:pic>
+                    </a:graphicData>
+                  </a:graphic>
+                </wp:inline>
+              </w:drawing>
             </w:r>
           </w:p>
         </w:tc>
@@ -10427,12 +10737,53 @@
             </w:pPr>
             <w:r>
               <w:rPr>
-                <w:rFonts w:ascii="TH SarabunPSK" w:hAnsi="TH SarabunPSK" w:cs="TH SarabunPSK"/>
-                <w:sz w:val="32"/>
-                <w:szCs w:val="32"/>
-                <w:lang w:bidi="th-TH"/>
-              </w:rPr>
-              <w:t>Pass</w:t>
+                <w:rFonts w:ascii="TH SarabunPSK" w:hAnsi="TH SarabunPSK" w:cs="TH SarabunPSK" w:hint="cs"/>
+                <w:noProof/>
+                <w:sz w:val="32"/>
+                <w:szCs w:val="32"/>
+                <w:lang w:bidi="th-TH"/>
+              </w:rPr>
+              <w:drawing>
+                <wp:inline distT="0" distB="0" distL="0" distR="0" wp14:anchorId="478D2486" wp14:editId="0CBEF99B">
+                  <wp:extent cx="201761" cy="191069"/>
+                  <wp:effectExtent l="0" t="0" r="8255" b="0"/>
+                  <wp:docPr id="27" name="Picture 27"/>
+                  <wp:cNvGraphicFramePr>
+                    <a:graphicFrameLocks xmlns:a="http://schemas.openxmlformats.org/drawingml/2006/main" noChangeAspect="1"/>
+                  </wp:cNvGraphicFramePr>
+                  <a:graphic xmlns:a="http://schemas.openxmlformats.org/drawingml/2006/main">
+                    <a:graphicData uri="http://schemas.openxmlformats.org/drawingml/2006/picture">
+                      <pic:pic xmlns:pic="http://schemas.openxmlformats.org/drawingml/2006/picture">
+                        <pic:nvPicPr>
+                          <pic:cNvPr id="1" name="th[1].png"/>
+                          <pic:cNvPicPr/>
+                        </pic:nvPicPr>
+                        <pic:blipFill>
+                          <a:blip r:embed="rId8" cstate="print">
+                            <a:extLst>
+                              <a:ext uri="{28A0092B-C50C-407E-A947-70E740481C1C}">
+                                <a14:useLocalDpi xmlns:a14="http://schemas.microsoft.com/office/drawing/2010/main" val="0"/>
+                              </a:ext>
+                            </a:extLst>
+                          </a:blip>
+                          <a:stretch>
+                            <a:fillRect/>
+                          </a:stretch>
+                        </pic:blipFill>
+                        <pic:spPr>
+                          <a:xfrm>
+                            <a:off x="0" y="0"/>
+                            <a:ext cx="214886" cy="203498"/>
+                          </a:xfrm>
+                          <a:prstGeom prst="rect">
+                            <a:avLst/>
+                          </a:prstGeom>
+                        </pic:spPr>
+                      </pic:pic>
+                    </a:graphicData>
+                  </a:graphic>
+                </wp:inline>
+              </w:drawing>
             </w:r>
           </w:p>
         </w:tc>
@@ -10488,6 +10839,7 @@
                 <w:szCs w:val="32"/>
                 <w:lang w:bidi="th-TH"/>
               </w:rPr>
+              <w:lastRenderedPageBreak/>
               <w:t>No</w:t>
             </w:r>
             <w:r>
@@ -10982,31 +11334,53 @@
             </w:pPr>
             <w:r>
               <w:rPr>
-                <w:rFonts w:ascii="TH SarabunPSK" w:hAnsi="TH SarabunPSK" w:cs="TH SarabunPSK"/>
-                <w:sz w:val="32"/>
-                <w:szCs w:val="32"/>
-                <w:cs/>
-                <w:lang w:bidi="th-TH"/>
-              </w:rPr>
-              <w:t>แสดงหน้า</w:t>
-            </w:r>
-            <w:r>
-              <w:rPr>
-                <w:rFonts w:ascii="TH SarabunPSK" w:hAnsi="TH SarabunPSK" w:cs="TH SarabunPSK" w:hint="cs"/>
-                <w:sz w:val="32"/>
-                <w:szCs w:val="32"/>
-                <w:cs/>
-                <w:lang w:bidi="th-TH"/>
-              </w:rPr>
-              <w:t xml:space="preserve"> </w:t>
-            </w:r>
-            <w:r>
-              <w:rPr>
-                <w:rFonts w:ascii="TH SarabunPSK" w:hAnsi="TH SarabunPSK" w:cs="TH SarabunPSK"/>
-                <w:sz w:val="32"/>
-                <w:szCs w:val="32"/>
-              </w:rPr>
-              <w:t>Workshop Registration</w:t>
+                <w:rFonts w:ascii="TH SarabunPSK" w:hAnsi="TH SarabunPSK" w:cs="TH SarabunPSK" w:hint="cs"/>
+                <w:noProof/>
+                <w:sz w:val="32"/>
+                <w:szCs w:val="32"/>
+                <w:lang w:bidi="th-TH"/>
+              </w:rPr>
+              <w:drawing>
+                <wp:inline distT="0" distB="0" distL="0" distR="0" wp14:anchorId="0EFF738F" wp14:editId="5E63ACDE">
+                  <wp:extent cx="2903220" cy="1518142"/>
+                  <wp:effectExtent l="0" t="0" r="0" b="6350"/>
+                  <wp:docPr id="16" name="Picture 16"/>
+                  <wp:cNvGraphicFramePr>
+                    <a:graphicFrameLocks xmlns:a="http://schemas.openxmlformats.org/drawingml/2006/main" noChangeAspect="1"/>
+                  </wp:cNvGraphicFramePr>
+                  <a:graphic xmlns:a="http://schemas.openxmlformats.org/drawingml/2006/main">
+                    <a:graphicData uri="http://schemas.openxmlformats.org/drawingml/2006/picture">
+                      <pic:pic xmlns:pic="http://schemas.openxmlformats.org/drawingml/2006/picture">
+                        <pic:nvPicPr>
+                          <pic:cNvPr id="12" name="Picture 12"/>
+                          <pic:cNvPicPr/>
+                        </pic:nvPicPr>
+                        <pic:blipFill>
+                          <a:blip r:embed="rId19" cstate="print">
+                            <a:extLst>
+                              <a:ext uri="{28A0092B-C50C-407E-A947-70E740481C1C}">
+                                <a14:useLocalDpi xmlns:a14="http://schemas.microsoft.com/office/drawing/2010/main" val="0"/>
+                              </a:ext>
+                            </a:extLst>
+                          </a:blip>
+                          <a:stretch>
+                            <a:fillRect/>
+                          </a:stretch>
+                        </pic:blipFill>
+                        <pic:spPr>
+                          <a:xfrm>
+                            <a:off x="0" y="0"/>
+                            <a:ext cx="2914128" cy="1523846"/>
+                          </a:xfrm>
+                          <a:prstGeom prst="rect">
+                            <a:avLst/>
+                          </a:prstGeom>
+                        </pic:spPr>
+                      </pic:pic>
+                    </a:graphicData>
+                  </a:graphic>
+                </wp:inline>
+              </w:drawing>
             </w:r>
           </w:p>
         </w:tc>
@@ -11026,12 +11400,53 @@
             </w:pPr>
             <w:r>
               <w:rPr>
-                <w:rFonts w:ascii="TH SarabunPSK" w:hAnsi="TH SarabunPSK" w:cs="TH SarabunPSK"/>
-                <w:sz w:val="32"/>
-                <w:szCs w:val="32"/>
-                <w:lang w:bidi="th-TH"/>
-              </w:rPr>
-              <w:t>Pass</w:t>
+                <w:rFonts w:ascii="TH SarabunPSK" w:hAnsi="TH SarabunPSK" w:cs="TH SarabunPSK" w:hint="cs"/>
+                <w:noProof/>
+                <w:sz w:val="32"/>
+                <w:szCs w:val="32"/>
+                <w:lang w:bidi="th-TH"/>
+              </w:rPr>
+              <w:drawing>
+                <wp:inline distT="0" distB="0" distL="0" distR="0" wp14:anchorId="43E7DC44" wp14:editId="30FA04DB">
+                  <wp:extent cx="201761" cy="191069"/>
+                  <wp:effectExtent l="0" t="0" r="8255" b="0"/>
+                  <wp:docPr id="28" name="Picture 28"/>
+                  <wp:cNvGraphicFramePr>
+                    <a:graphicFrameLocks xmlns:a="http://schemas.openxmlformats.org/drawingml/2006/main" noChangeAspect="1"/>
+                  </wp:cNvGraphicFramePr>
+                  <a:graphic xmlns:a="http://schemas.openxmlformats.org/drawingml/2006/main">
+                    <a:graphicData uri="http://schemas.openxmlformats.org/drawingml/2006/picture">
+                      <pic:pic xmlns:pic="http://schemas.openxmlformats.org/drawingml/2006/picture">
+                        <pic:nvPicPr>
+                          <pic:cNvPr id="1" name="th[1].png"/>
+                          <pic:cNvPicPr/>
+                        </pic:nvPicPr>
+                        <pic:blipFill>
+                          <a:blip r:embed="rId8" cstate="print">
+                            <a:extLst>
+                              <a:ext uri="{28A0092B-C50C-407E-A947-70E740481C1C}">
+                                <a14:useLocalDpi xmlns:a14="http://schemas.microsoft.com/office/drawing/2010/main" val="0"/>
+                              </a:ext>
+                            </a:extLst>
+                          </a:blip>
+                          <a:stretch>
+                            <a:fillRect/>
+                          </a:stretch>
+                        </pic:blipFill>
+                        <pic:spPr>
+                          <a:xfrm>
+                            <a:off x="0" y="0"/>
+                            <a:ext cx="214886" cy="203498"/>
+                          </a:xfrm>
+                          <a:prstGeom prst="rect">
+                            <a:avLst/>
+                          </a:prstGeom>
+                        </pic:spPr>
+                      </pic:pic>
+                    </a:graphicData>
+                  </a:graphic>
+                </wp:inline>
+              </w:drawing>
             </w:r>
           </w:p>
         </w:tc>
@@ -11284,7 +11699,6 @@
                 <w:cs/>
                 <w:lang w:bidi="th-TH"/>
               </w:rPr>
-              <w:lastRenderedPageBreak/>
               <w:t xml:space="preserve">กรอกข้อมูลที่ช่อง </w:t>
             </w:r>
             <w:r>
@@ -11306,7 +11720,6 @@
               </w:rPr>
               <w:t>= “</w:t>
             </w:r>
-            <w:proofErr w:type="spellStart"/>
             <w:r>
               <w:rPr>
                 <w:rFonts w:ascii="TH SarabunPSK" w:hAnsi="TH SarabunPSK" w:cs="TH SarabunPSK" w:hint="cs"/>
@@ -11334,7 +11747,6 @@
               </w:rPr>
               <w:t>@kkumail</w:t>
             </w:r>
-            <w:proofErr w:type="spellEnd"/>
             <w:r>
               <w:rPr>
                 <w:rFonts w:ascii="TH SarabunPSK" w:hAnsi="TH SarabunPSK" w:cs="TH SarabunPSK" w:hint="cs"/>
@@ -11552,7 +11964,6 @@
                 <w:cs/>
                 <w:lang w:bidi="th-TH"/>
               </w:rPr>
-              <w:lastRenderedPageBreak/>
               <w:t xml:space="preserve">อยู่ที่หน้า </w:t>
             </w:r>
             <w:r>
@@ -11621,29 +12032,62 @@
           <w:p>
             <w:pPr>
               <w:rPr>
-                <w:rFonts w:ascii="TH SarabunPSK" w:hAnsi="TH SarabunPSK" w:cs="TH SarabunPSK"/>
-                <w:sz w:val="32"/>
-                <w:szCs w:val="32"/>
-                <w:lang w:bidi="th-TH"/>
-              </w:rPr>
-            </w:pPr>
-            <w:r>
-              <w:rPr>
-                <w:rFonts w:ascii="TH SarabunPSK" w:hAnsi="TH SarabunPSK" w:cs="TH SarabunPSK"/>
-                <w:sz w:val="32"/>
-                <w:szCs w:val="32"/>
-                <w:cs/>
-                <w:lang w:bidi="th-TH"/>
-              </w:rPr>
-              <w:t>แสดงข้อความ “*</w:t>
-            </w:r>
-            <w:r>
-              <w:rPr>
-                <w:rFonts w:ascii="TH SarabunPSK" w:hAnsi="TH SarabunPSK" w:cs="TH SarabunPSK"/>
-                <w:sz w:val="32"/>
-                <w:szCs w:val="32"/>
-              </w:rPr>
-              <w:t>Please enter your name!!”</w:t>
+                <w:rFonts w:ascii="TH SarabunPSK" w:hAnsi="TH SarabunPSK" w:cs="TH SarabunPSK" w:hint="cs"/>
+                <w:sz w:val="32"/>
+                <w:szCs w:val="32"/>
+                <w:cs/>
+                <w:lang w:bidi="th-TH"/>
+              </w:rPr>
+            </w:pPr>
+            <w:r>
+              <w:rPr>
+                <w:rFonts w:ascii="TH SarabunPSK" w:hAnsi="TH SarabunPSK" w:cs="TH SarabunPSK" w:hint="cs"/>
+                <w:noProof/>
+                <w:sz w:val="32"/>
+                <w:szCs w:val="32"/>
+                <w:lang w:val="th-TH" w:bidi="th-TH"/>
+              </w:rPr>
+              <w:drawing>
+                <wp:inline distT="0" distB="0" distL="0" distR="0" wp14:anchorId="06CA8965" wp14:editId="2305AAAE">
+                  <wp:extent cx="3413760" cy="1801180"/>
+                  <wp:effectExtent l="0" t="0" r="0" b="8890"/>
+                  <wp:docPr id="7" name="Picture 7"/>
+                  <wp:cNvGraphicFramePr>
+                    <a:graphicFrameLocks xmlns:a="http://schemas.openxmlformats.org/drawingml/2006/main" noChangeAspect="1"/>
+                  </wp:cNvGraphicFramePr>
+                  <a:graphic xmlns:a="http://schemas.openxmlformats.org/drawingml/2006/main">
+                    <a:graphicData uri="http://schemas.openxmlformats.org/drawingml/2006/picture">
+                      <pic:pic xmlns:pic="http://schemas.openxmlformats.org/drawingml/2006/picture">
+                        <pic:nvPicPr>
+                          <pic:cNvPr id="7" name="Picture 7"/>
+                          <pic:cNvPicPr/>
+                        </pic:nvPicPr>
+                        <pic:blipFill>
+                          <a:blip r:embed="rId20" cstate="print">
+                            <a:extLst>
+                              <a:ext uri="{28A0092B-C50C-407E-A947-70E740481C1C}">
+                                <a14:useLocalDpi xmlns:a14="http://schemas.microsoft.com/office/drawing/2010/main" val="0"/>
+                              </a:ext>
+                            </a:extLst>
+                          </a:blip>
+                          <a:stretch>
+                            <a:fillRect/>
+                          </a:stretch>
+                        </pic:blipFill>
+                        <pic:spPr>
+                          <a:xfrm>
+                            <a:off x="0" y="0"/>
+                            <a:ext cx="3433846" cy="1811778"/>
+                          </a:xfrm>
+                          <a:prstGeom prst="rect">
+                            <a:avLst/>
+                          </a:prstGeom>
+                        </pic:spPr>
+                      </pic:pic>
+                    </a:graphicData>
+                  </a:graphic>
+                </wp:inline>
+              </w:drawing>
             </w:r>
           </w:p>
         </w:tc>
@@ -11663,12 +12107,53 @@
             </w:pPr>
             <w:r>
               <w:rPr>
-                <w:rFonts w:ascii="TH SarabunPSK" w:hAnsi="TH SarabunPSK" w:cs="TH SarabunPSK"/>
-                <w:sz w:val="32"/>
-                <w:szCs w:val="32"/>
-                <w:lang w:bidi="th-TH"/>
-              </w:rPr>
-              <w:t>Pass</w:t>
+                <w:rFonts w:ascii="TH SarabunPSK" w:hAnsi="TH SarabunPSK" w:cs="TH SarabunPSK" w:hint="cs"/>
+                <w:noProof/>
+                <w:sz w:val="32"/>
+                <w:szCs w:val="32"/>
+                <w:lang w:bidi="th-TH"/>
+              </w:rPr>
+              <w:drawing>
+                <wp:inline distT="0" distB="0" distL="0" distR="0" wp14:anchorId="2B0BAB1E" wp14:editId="79B065C0">
+                  <wp:extent cx="201761" cy="191069"/>
+                  <wp:effectExtent l="0" t="0" r="8255" b="0"/>
+                  <wp:docPr id="29" name="Picture 29"/>
+                  <wp:cNvGraphicFramePr>
+                    <a:graphicFrameLocks xmlns:a="http://schemas.openxmlformats.org/drawingml/2006/main" noChangeAspect="1"/>
+                  </wp:cNvGraphicFramePr>
+                  <a:graphic xmlns:a="http://schemas.openxmlformats.org/drawingml/2006/main">
+                    <a:graphicData uri="http://schemas.openxmlformats.org/drawingml/2006/picture">
+                      <pic:pic xmlns:pic="http://schemas.openxmlformats.org/drawingml/2006/picture">
+                        <pic:nvPicPr>
+                          <pic:cNvPr id="1" name="th[1].png"/>
+                          <pic:cNvPicPr/>
+                        </pic:nvPicPr>
+                        <pic:blipFill>
+                          <a:blip r:embed="rId8" cstate="print">
+                            <a:extLst>
+                              <a:ext uri="{28A0092B-C50C-407E-A947-70E740481C1C}">
+                                <a14:useLocalDpi xmlns:a14="http://schemas.microsoft.com/office/drawing/2010/main" val="0"/>
+                              </a:ext>
+                            </a:extLst>
+                          </a:blip>
+                          <a:stretch>
+                            <a:fillRect/>
+                          </a:stretch>
+                        </pic:blipFill>
+                        <pic:spPr>
+                          <a:xfrm>
+                            <a:off x="0" y="0"/>
+                            <a:ext cx="214886" cy="203498"/>
+                          </a:xfrm>
+                          <a:prstGeom prst="rect">
+                            <a:avLst/>
+                          </a:prstGeom>
+                        </pic:spPr>
+                      </pic:pic>
+                    </a:graphicData>
+                  </a:graphic>
+                </wp:inline>
+              </w:drawing>
             </w:r>
           </w:p>
         </w:tc>
@@ -11840,7 +12325,6 @@
               </w:rPr>
               <w:t xml:space="preserve"> = “</w:t>
             </w:r>
-            <w:proofErr w:type="spellStart"/>
             <w:r>
               <w:rPr>
                 <w:rFonts w:ascii="TH SarabunPSK" w:hAnsi="TH SarabunPSK" w:cs="TH SarabunPSK" w:hint="cs"/>
@@ -11859,7 +12343,6 @@
               </w:rPr>
               <w:t>yod</w:t>
             </w:r>
-            <w:proofErr w:type="spellEnd"/>
             <w:r>
               <w:rPr>
                 <w:rFonts w:ascii="TH SarabunPSK" w:hAnsi="TH SarabunPSK" w:cs="TH SarabunPSK" w:hint="cs"/>
@@ -11915,7 +12398,6 @@
               </w:rPr>
               <w:t xml:space="preserve"> = “</w:t>
             </w:r>
-            <w:proofErr w:type="spellStart"/>
             <w:r>
               <w:rPr>
                 <w:rFonts w:ascii="TH SarabunPSK" w:hAnsi="TH SarabunPSK" w:cs="TH SarabunPSK" w:hint="cs"/>
@@ -11925,7 +12407,6 @@
               </w:rPr>
               <w:t>Sodsai</w:t>
             </w:r>
-            <w:proofErr w:type="spellEnd"/>
             <w:r>
               <w:rPr>
                 <w:rFonts w:ascii="TH SarabunPSK" w:hAnsi="TH SarabunPSK" w:cs="TH SarabunPSK" w:hint="cs"/>
@@ -12163,6 +12644,7 @@
                 <w:cs/>
                 <w:lang w:bidi="th-TH"/>
               </w:rPr>
+              <w:lastRenderedPageBreak/>
               <w:t>กดปุ่ม “</w:t>
             </w:r>
             <w:r>
@@ -12217,6 +12699,7 @@
                 <w:cs/>
                 <w:lang w:bidi="th-TH"/>
               </w:rPr>
+              <w:lastRenderedPageBreak/>
               <w:t xml:space="preserve">อยู่ที่หน้า </w:t>
             </w:r>
             <w:r>
@@ -12245,7 +12728,18 @@
                 <w:cs/>
                 <w:lang w:bidi="th-TH"/>
               </w:rPr>
-              <w:t>เช่นเดิม และมีการแสดงข้อความ “</w:t>
+              <w:t xml:space="preserve">เช่นเดิม และมีการแสดงข้อความ </w:t>
+            </w:r>
+            <w:r>
+              <w:rPr>
+                <w:rFonts w:ascii="TH SarabunPSK" w:hAnsi="TH SarabunPSK" w:cs="TH SarabunPSK" w:hint="cs"/>
+                <w:sz w:val="32"/>
+                <w:szCs w:val="32"/>
+                <w:cs/>
+                <w:lang w:bidi="th-TH"/>
+              </w:rPr>
+              <w:lastRenderedPageBreak/>
+              <w:t>“</w:t>
             </w:r>
             <w:r>
               <w:rPr>
@@ -12284,21 +12778,54 @@
             </w:pPr>
             <w:r>
               <w:rPr>
-                <w:rFonts w:ascii="TH SarabunPSK" w:hAnsi="TH SarabunPSK" w:cs="TH SarabunPSK"/>
-                <w:sz w:val="32"/>
-                <w:szCs w:val="32"/>
-                <w:cs/>
-                <w:lang w:bidi="th-TH"/>
-              </w:rPr>
-              <w:t>แสดงข้อความ “*</w:t>
-            </w:r>
-            <w:r>
-              <w:rPr>
-                <w:rFonts w:ascii="TH SarabunPSK" w:hAnsi="TH SarabunPSK" w:cs="TH SarabunPSK"/>
-                <w:sz w:val="32"/>
-                <w:szCs w:val="32"/>
-              </w:rPr>
-              <w:t>Please enter your email!!”</w:t>
+                <w:rFonts w:ascii="TH SarabunPSK" w:hAnsi="TH SarabunPSK" w:cs="TH SarabunPSK" w:hint="cs"/>
+                <w:noProof/>
+                <w:sz w:val="32"/>
+                <w:szCs w:val="32"/>
+                <w:lang w:val="th-TH" w:bidi="th-TH"/>
+              </w:rPr>
+              <w:lastRenderedPageBreak/>
+              <w:drawing>
+                <wp:inline distT="0" distB="0" distL="0" distR="0" wp14:anchorId="72188F5D" wp14:editId="3340D101">
+                  <wp:extent cx="3276356" cy="1723373"/>
+                  <wp:effectExtent l="0" t="0" r="635" b="0"/>
+                  <wp:docPr id="9" name="Picture 9"/>
+                  <wp:cNvGraphicFramePr>
+                    <a:graphicFrameLocks xmlns:a="http://schemas.openxmlformats.org/drawingml/2006/main" noChangeAspect="1"/>
+                  </wp:cNvGraphicFramePr>
+                  <a:graphic xmlns:a="http://schemas.openxmlformats.org/drawingml/2006/main">
+                    <a:graphicData uri="http://schemas.openxmlformats.org/drawingml/2006/picture">
+                      <pic:pic xmlns:pic="http://schemas.openxmlformats.org/drawingml/2006/picture">
+                        <pic:nvPicPr>
+                          <pic:cNvPr id="9" name="Picture 9"/>
+                          <pic:cNvPicPr/>
+                        </pic:nvPicPr>
+                        <pic:blipFill>
+                          <a:blip r:embed="rId21" cstate="print">
+                            <a:extLst>
+                              <a:ext uri="{28A0092B-C50C-407E-A947-70E740481C1C}">
+                                <a14:useLocalDpi xmlns:a14="http://schemas.microsoft.com/office/drawing/2010/main" val="0"/>
+                              </a:ext>
+                            </a:extLst>
+                          </a:blip>
+                          <a:stretch>
+                            <a:fillRect/>
+                          </a:stretch>
+                        </pic:blipFill>
+                        <pic:spPr>
+                          <a:xfrm>
+                            <a:off x="0" y="0"/>
+                            <a:ext cx="3296355" cy="1733893"/>
+                          </a:xfrm>
+                          <a:prstGeom prst="rect">
+                            <a:avLst/>
+                          </a:prstGeom>
+                        </pic:spPr>
+                      </pic:pic>
+                    </a:graphicData>
+                  </a:graphic>
+                </wp:inline>
+              </w:drawing>
             </w:r>
           </w:p>
         </w:tc>
@@ -12318,12 +12845,53 @@
             </w:pPr>
             <w:r>
               <w:rPr>
-                <w:rFonts w:ascii="TH SarabunPSK" w:hAnsi="TH SarabunPSK" w:cs="TH SarabunPSK"/>
-                <w:sz w:val="32"/>
-                <w:szCs w:val="32"/>
-                <w:lang w:bidi="th-TH"/>
-              </w:rPr>
-              <w:t>Pass</w:t>
+                <w:rFonts w:ascii="TH SarabunPSK" w:hAnsi="TH SarabunPSK" w:cs="TH SarabunPSK" w:hint="cs"/>
+                <w:noProof/>
+                <w:sz w:val="32"/>
+                <w:szCs w:val="32"/>
+                <w:lang w:bidi="th-TH"/>
+              </w:rPr>
+              <w:drawing>
+                <wp:inline distT="0" distB="0" distL="0" distR="0" wp14:anchorId="121FEBBB" wp14:editId="6DA32392">
+                  <wp:extent cx="201761" cy="191069"/>
+                  <wp:effectExtent l="0" t="0" r="8255" b="0"/>
+                  <wp:docPr id="30" name="Picture 30"/>
+                  <wp:cNvGraphicFramePr>
+                    <a:graphicFrameLocks xmlns:a="http://schemas.openxmlformats.org/drawingml/2006/main" noChangeAspect="1"/>
+                  </wp:cNvGraphicFramePr>
+                  <a:graphic xmlns:a="http://schemas.openxmlformats.org/drawingml/2006/main">
+                    <a:graphicData uri="http://schemas.openxmlformats.org/drawingml/2006/picture">
+                      <pic:pic xmlns:pic="http://schemas.openxmlformats.org/drawingml/2006/picture">
+                        <pic:nvPicPr>
+                          <pic:cNvPr id="1" name="th[1].png"/>
+                          <pic:cNvPicPr/>
+                        </pic:nvPicPr>
+                        <pic:blipFill>
+                          <a:blip r:embed="rId8" cstate="print">
+                            <a:extLst>
+                              <a:ext uri="{28A0092B-C50C-407E-A947-70E740481C1C}">
+                                <a14:useLocalDpi xmlns:a14="http://schemas.microsoft.com/office/drawing/2010/main" val="0"/>
+                              </a:ext>
+                            </a:extLst>
+                          </a:blip>
+                          <a:stretch>
+                            <a:fillRect/>
+                          </a:stretch>
+                        </pic:blipFill>
+                        <pic:spPr>
+                          <a:xfrm>
+                            <a:off x="0" y="0"/>
+                            <a:ext cx="214886" cy="203498"/>
+                          </a:xfrm>
+                          <a:prstGeom prst="rect">
+                            <a:avLst/>
+                          </a:prstGeom>
+                        </pic:spPr>
+                      </pic:pic>
+                    </a:graphicData>
+                  </a:graphic>
+                </wp:inline>
+              </w:drawing>
             </w:r>
           </w:p>
         </w:tc>
@@ -12882,31 +13450,53 @@
             </w:pPr>
             <w:r>
               <w:rPr>
-                <w:rFonts w:ascii="TH SarabunPSK" w:hAnsi="TH SarabunPSK" w:cs="TH SarabunPSK"/>
-                <w:sz w:val="32"/>
-                <w:szCs w:val="32"/>
-                <w:cs/>
-                <w:lang w:bidi="th-TH"/>
-              </w:rPr>
-              <w:t>แสดงหน้า</w:t>
-            </w:r>
-            <w:r>
-              <w:rPr>
-                <w:rFonts w:ascii="TH SarabunPSK" w:hAnsi="TH SarabunPSK" w:cs="TH SarabunPSK" w:hint="cs"/>
-                <w:sz w:val="32"/>
-                <w:szCs w:val="32"/>
-                <w:cs/>
-                <w:lang w:bidi="th-TH"/>
-              </w:rPr>
-              <w:t xml:space="preserve"> </w:t>
-            </w:r>
-            <w:r>
-              <w:rPr>
-                <w:rFonts w:ascii="TH SarabunPSK" w:hAnsi="TH SarabunPSK" w:cs="TH SarabunPSK"/>
-                <w:sz w:val="32"/>
-                <w:szCs w:val="32"/>
-              </w:rPr>
-              <w:t>Workshop Registration</w:t>
+                <w:rFonts w:ascii="TH SarabunPSK" w:hAnsi="TH SarabunPSK" w:cs="TH SarabunPSK" w:hint="cs"/>
+                <w:noProof/>
+                <w:sz w:val="32"/>
+                <w:szCs w:val="32"/>
+                <w:lang w:bidi="th-TH"/>
+              </w:rPr>
+              <w:drawing>
+                <wp:inline distT="0" distB="0" distL="0" distR="0" wp14:anchorId="3BD586BD" wp14:editId="15321DC3">
+                  <wp:extent cx="3421380" cy="1789096"/>
+                  <wp:effectExtent l="0" t="0" r="7620" b="1905"/>
+                  <wp:docPr id="17" name="Picture 17"/>
+                  <wp:cNvGraphicFramePr>
+                    <a:graphicFrameLocks xmlns:a="http://schemas.openxmlformats.org/drawingml/2006/main" noChangeAspect="1"/>
+                  </wp:cNvGraphicFramePr>
+                  <a:graphic xmlns:a="http://schemas.openxmlformats.org/drawingml/2006/main">
+                    <a:graphicData uri="http://schemas.openxmlformats.org/drawingml/2006/picture">
+                      <pic:pic xmlns:pic="http://schemas.openxmlformats.org/drawingml/2006/picture">
+                        <pic:nvPicPr>
+                          <pic:cNvPr id="12" name="Picture 12"/>
+                          <pic:cNvPicPr/>
+                        </pic:nvPicPr>
+                        <pic:blipFill>
+                          <a:blip r:embed="rId22" cstate="print">
+                            <a:extLst>
+                              <a:ext uri="{28A0092B-C50C-407E-A947-70E740481C1C}">
+                                <a14:useLocalDpi xmlns:a14="http://schemas.microsoft.com/office/drawing/2010/main" val="0"/>
+                              </a:ext>
+                            </a:extLst>
+                          </a:blip>
+                          <a:stretch>
+                            <a:fillRect/>
+                          </a:stretch>
+                        </pic:blipFill>
+                        <pic:spPr>
+                          <a:xfrm>
+                            <a:off x="0" y="0"/>
+                            <a:ext cx="3440859" cy="1799282"/>
+                          </a:xfrm>
+                          <a:prstGeom prst="rect">
+                            <a:avLst/>
+                          </a:prstGeom>
+                        </pic:spPr>
+                      </pic:pic>
+                    </a:graphicData>
+                  </a:graphic>
+                </wp:inline>
+              </w:drawing>
             </w:r>
           </w:p>
         </w:tc>
@@ -12926,12 +13516,53 @@
             </w:pPr>
             <w:r>
               <w:rPr>
-                <w:rFonts w:ascii="TH SarabunPSK" w:hAnsi="TH SarabunPSK" w:cs="TH SarabunPSK"/>
-                <w:sz w:val="32"/>
-                <w:szCs w:val="32"/>
-                <w:lang w:bidi="th-TH"/>
-              </w:rPr>
-              <w:t>Pass</w:t>
+                <w:rFonts w:ascii="TH SarabunPSK" w:hAnsi="TH SarabunPSK" w:cs="TH SarabunPSK" w:hint="cs"/>
+                <w:noProof/>
+                <w:sz w:val="32"/>
+                <w:szCs w:val="32"/>
+                <w:lang w:bidi="th-TH"/>
+              </w:rPr>
+              <w:drawing>
+                <wp:inline distT="0" distB="0" distL="0" distR="0" wp14:anchorId="0A75EB7A" wp14:editId="68D768E1">
+                  <wp:extent cx="201761" cy="191069"/>
+                  <wp:effectExtent l="0" t="0" r="8255" b="0"/>
+                  <wp:docPr id="31" name="Picture 31"/>
+                  <wp:cNvGraphicFramePr>
+                    <a:graphicFrameLocks xmlns:a="http://schemas.openxmlformats.org/drawingml/2006/main" noChangeAspect="1"/>
+                  </wp:cNvGraphicFramePr>
+                  <a:graphic xmlns:a="http://schemas.openxmlformats.org/drawingml/2006/main">
+                    <a:graphicData uri="http://schemas.openxmlformats.org/drawingml/2006/picture">
+                      <pic:pic xmlns:pic="http://schemas.openxmlformats.org/drawingml/2006/picture">
+                        <pic:nvPicPr>
+                          <pic:cNvPr id="1" name="th[1].png"/>
+                          <pic:cNvPicPr/>
+                        </pic:nvPicPr>
+                        <pic:blipFill>
+                          <a:blip r:embed="rId8" cstate="print">
+                            <a:extLst>
+                              <a:ext uri="{28A0092B-C50C-407E-A947-70E740481C1C}">
+                                <a14:useLocalDpi xmlns:a14="http://schemas.microsoft.com/office/drawing/2010/main" val="0"/>
+                              </a:ext>
+                            </a:extLst>
+                          </a:blip>
+                          <a:stretch>
+                            <a:fillRect/>
+                          </a:stretch>
+                        </pic:blipFill>
+                        <pic:spPr>
+                          <a:xfrm>
+                            <a:off x="0" y="0"/>
+                            <a:ext cx="214886" cy="203498"/>
+                          </a:xfrm>
+                          <a:prstGeom prst="rect">
+                            <a:avLst/>
+                          </a:prstGeom>
+                        </pic:spPr>
+                      </pic:pic>
+                    </a:graphicData>
+                  </a:graphic>
+                </wp:inline>
+              </w:drawing>
             </w:r>
           </w:p>
         </w:tc>
@@ -13103,7 +13734,6 @@
               </w:rPr>
               <w:t xml:space="preserve"> = “</w:t>
             </w:r>
-            <w:proofErr w:type="spellStart"/>
             <w:r>
               <w:rPr>
                 <w:rFonts w:ascii="TH SarabunPSK" w:hAnsi="TH SarabunPSK" w:cs="TH SarabunPSK" w:hint="cs"/>
@@ -13122,7 +13752,6 @@
               </w:rPr>
               <w:t>yod</w:t>
             </w:r>
-            <w:proofErr w:type="spellEnd"/>
             <w:r>
               <w:rPr>
                 <w:rFonts w:ascii="TH SarabunPSK" w:hAnsi="TH SarabunPSK" w:cs="TH SarabunPSK" w:hint="cs"/>
@@ -13178,7 +13807,6 @@
               </w:rPr>
               <w:t xml:space="preserve"> = “</w:t>
             </w:r>
-            <w:proofErr w:type="spellStart"/>
             <w:r>
               <w:rPr>
                 <w:rFonts w:ascii="TH SarabunPSK" w:hAnsi="TH SarabunPSK" w:cs="TH SarabunPSK" w:hint="cs"/>
@@ -13188,7 +13816,6 @@
               </w:rPr>
               <w:t>Sodsai</w:t>
             </w:r>
-            <w:proofErr w:type="spellEnd"/>
             <w:r>
               <w:rPr>
                 <w:rFonts w:ascii="TH SarabunPSK" w:hAnsi="TH SarabunPSK" w:cs="TH SarabunPSK" w:hint="cs"/>
@@ -13287,7 +13914,6 @@
                 <w:cs/>
                 <w:lang w:bidi="th-TH"/>
               </w:rPr>
-              <w:lastRenderedPageBreak/>
               <w:t xml:space="preserve">กรอกข้อมูลที่ช่อง </w:t>
             </w:r>
             <w:r>
@@ -13309,7 +13935,6 @@
               </w:rPr>
               <w:t>= “</w:t>
             </w:r>
-            <w:proofErr w:type="spellStart"/>
             <w:r>
               <w:rPr>
                 <w:rFonts w:ascii="TH SarabunPSK" w:hAnsi="TH SarabunPSK" w:cs="TH SarabunPSK" w:hint="cs"/>
@@ -13337,7 +13962,6 @@
               </w:rPr>
               <w:t>@kkumail</w:t>
             </w:r>
-            <w:proofErr w:type="spellEnd"/>
             <w:r>
               <w:rPr>
                 <w:rFonts w:ascii="TH SarabunPSK" w:hAnsi="TH SarabunPSK" w:cs="TH SarabunPSK" w:hint="cs"/>
@@ -13435,7 +14059,6 @@
                 <w:cs/>
                 <w:lang w:bidi="th-TH"/>
               </w:rPr>
-              <w:lastRenderedPageBreak/>
               <w:t xml:space="preserve">อยู่ที่หน้า </w:t>
             </w:r>
             <w:r>
@@ -13495,29 +14118,62 @@
           <w:p>
             <w:pPr>
               <w:rPr>
-                <w:rFonts w:ascii="TH SarabunPSK" w:hAnsi="TH SarabunPSK" w:cs="TH SarabunPSK"/>
-                <w:sz w:val="32"/>
-                <w:szCs w:val="32"/>
-                <w:lang w:bidi="th-TH"/>
-              </w:rPr>
-            </w:pPr>
-            <w:r>
-              <w:rPr>
-                <w:rFonts w:ascii="TH SarabunPSK" w:hAnsi="TH SarabunPSK" w:cs="TH SarabunPSK"/>
-                <w:sz w:val="32"/>
-                <w:szCs w:val="32"/>
-                <w:cs/>
-                <w:lang w:bidi="th-TH"/>
-              </w:rPr>
-              <w:t>แสดงข้อความ “*</w:t>
-            </w:r>
-            <w:r>
-              <w:rPr>
-                <w:rFonts w:ascii="TH SarabunPSK" w:hAnsi="TH SarabunPSK" w:cs="TH SarabunPSK"/>
-                <w:sz w:val="32"/>
-                <w:szCs w:val="32"/>
-              </w:rPr>
-              <w:t>Please enter your phone number!!”</w:t>
+                <w:rFonts w:ascii="TH SarabunPSK" w:hAnsi="TH SarabunPSK" w:cs="TH SarabunPSK" w:hint="cs"/>
+                <w:sz w:val="32"/>
+                <w:szCs w:val="32"/>
+                <w:cs/>
+                <w:lang w:bidi="th-TH"/>
+              </w:rPr>
+            </w:pPr>
+            <w:r>
+              <w:rPr>
+                <w:rFonts w:ascii="TH SarabunPSK" w:hAnsi="TH SarabunPSK" w:cs="TH SarabunPSK" w:hint="cs"/>
+                <w:noProof/>
+                <w:sz w:val="32"/>
+                <w:szCs w:val="32"/>
+                <w:lang w:val="th-TH" w:bidi="th-TH"/>
+              </w:rPr>
+              <w:drawing>
+                <wp:inline distT="0" distB="0" distL="0" distR="0" wp14:anchorId="00F214D6" wp14:editId="0D10C7C0">
+                  <wp:extent cx="3429000" cy="1793081"/>
+                  <wp:effectExtent l="0" t="0" r="0" b="0"/>
+                  <wp:docPr id="10" name="Picture 10"/>
+                  <wp:cNvGraphicFramePr>
+                    <a:graphicFrameLocks xmlns:a="http://schemas.openxmlformats.org/drawingml/2006/main" noChangeAspect="1"/>
+                  </wp:cNvGraphicFramePr>
+                  <a:graphic xmlns:a="http://schemas.openxmlformats.org/drawingml/2006/main">
+                    <a:graphicData uri="http://schemas.openxmlformats.org/drawingml/2006/picture">
+                      <pic:pic xmlns:pic="http://schemas.openxmlformats.org/drawingml/2006/picture">
+                        <pic:nvPicPr>
+                          <pic:cNvPr id="10" name="Picture 10"/>
+                          <pic:cNvPicPr/>
+                        </pic:nvPicPr>
+                        <pic:blipFill>
+                          <a:blip r:embed="rId23" cstate="print">
+                            <a:extLst>
+                              <a:ext uri="{28A0092B-C50C-407E-A947-70E740481C1C}">
+                                <a14:useLocalDpi xmlns:a14="http://schemas.microsoft.com/office/drawing/2010/main" val="0"/>
+                              </a:ext>
+                            </a:extLst>
+                          </a:blip>
+                          <a:stretch>
+                            <a:fillRect/>
+                          </a:stretch>
+                        </pic:blipFill>
+                        <pic:spPr>
+                          <a:xfrm>
+                            <a:off x="0" y="0"/>
+                            <a:ext cx="3461132" cy="1809883"/>
+                          </a:xfrm>
+                          <a:prstGeom prst="rect">
+                            <a:avLst/>
+                          </a:prstGeom>
+                        </pic:spPr>
+                      </pic:pic>
+                    </a:graphicData>
+                  </a:graphic>
+                </wp:inline>
+              </w:drawing>
             </w:r>
           </w:p>
         </w:tc>
@@ -13537,12 +14193,53 @@
             </w:pPr>
             <w:r>
               <w:rPr>
-                <w:rFonts w:ascii="TH SarabunPSK" w:hAnsi="TH SarabunPSK" w:cs="TH SarabunPSK"/>
-                <w:sz w:val="32"/>
-                <w:szCs w:val="32"/>
-                <w:lang w:bidi="th-TH"/>
-              </w:rPr>
-              <w:t>Pass</w:t>
+                <w:rFonts w:ascii="TH SarabunPSK" w:hAnsi="TH SarabunPSK" w:cs="TH SarabunPSK" w:hint="cs"/>
+                <w:noProof/>
+                <w:sz w:val="32"/>
+                <w:szCs w:val="32"/>
+                <w:lang w:bidi="th-TH"/>
+              </w:rPr>
+              <w:drawing>
+                <wp:inline distT="0" distB="0" distL="0" distR="0" wp14:anchorId="4129F65A" wp14:editId="01DCA315">
+                  <wp:extent cx="201761" cy="191069"/>
+                  <wp:effectExtent l="0" t="0" r="8255" b="0"/>
+                  <wp:docPr id="32" name="Picture 32"/>
+                  <wp:cNvGraphicFramePr>
+                    <a:graphicFrameLocks xmlns:a="http://schemas.openxmlformats.org/drawingml/2006/main" noChangeAspect="1"/>
+                  </wp:cNvGraphicFramePr>
+                  <a:graphic xmlns:a="http://schemas.openxmlformats.org/drawingml/2006/main">
+                    <a:graphicData uri="http://schemas.openxmlformats.org/drawingml/2006/picture">
+                      <pic:pic xmlns:pic="http://schemas.openxmlformats.org/drawingml/2006/picture">
+                        <pic:nvPicPr>
+                          <pic:cNvPr id="1" name="th[1].png"/>
+                          <pic:cNvPicPr/>
+                        </pic:nvPicPr>
+                        <pic:blipFill>
+                          <a:blip r:embed="rId8" cstate="print">
+                            <a:extLst>
+                              <a:ext uri="{28A0092B-C50C-407E-A947-70E740481C1C}">
+                                <a14:useLocalDpi xmlns:a14="http://schemas.microsoft.com/office/drawing/2010/main" val="0"/>
+                              </a:ext>
+                            </a:extLst>
+                          </a:blip>
+                          <a:stretch>
+                            <a:fillRect/>
+                          </a:stretch>
+                        </pic:blipFill>
+                        <pic:spPr>
+                          <a:xfrm>
+                            <a:off x="0" y="0"/>
+                            <a:ext cx="214886" cy="203498"/>
+                          </a:xfrm>
+                          <a:prstGeom prst="rect">
+                            <a:avLst/>
+                          </a:prstGeom>
+                        </pic:spPr>
+                      </pic:pic>
+                    </a:graphicData>
+                  </a:graphic>
+                </wp:inline>
+              </w:drawing>
             </w:r>
           </w:p>
         </w:tc>
@@ -13842,6 +14539,7 @@
                 <w:szCs w:val="32"/>
                 <w:lang w:bidi="th-TH"/>
               </w:rPr>
+              <w:lastRenderedPageBreak/>
               <w:t>1</w:t>
             </w:r>
           </w:p>
@@ -14101,21 +14799,53 @@
             </w:pPr>
             <w:r>
               <w:rPr>
-                <w:rFonts w:ascii="TH SarabunPSK" w:hAnsi="TH SarabunPSK" w:cs="TH SarabunPSK"/>
-                <w:sz w:val="32"/>
-                <w:szCs w:val="32"/>
-                <w:cs/>
-                <w:lang w:bidi="th-TH"/>
-              </w:rPr>
-              <w:t xml:space="preserve">แสดงหน้า </w:t>
-            </w:r>
-            <w:r>
-              <w:rPr>
-                <w:rFonts w:ascii="TH SarabunPSK" w:hAnsi="TH SarabunPSK" w:cs="TH SarabunPSK"/>
-                <w:sz w:val="32"/>
-                <w:szCs w:val="32"/>
-              </w:rPr>
-              <w:t>Workshop Registration</w:t>
+                <w:rFonts w:ascii="TH SarabunPSK" w:hAnsi="TH SarabunPSK" w:cs="TH SarabunPSK" w:hint="cs"/>
+                <w:noProof/>
+                <w:sz w:val="32"/>
+                <w:szCs w:val="32"/>
+                <w:lang w:bidi="th-TH"/>
+              </w:rPr>
+              <w:drawing>
+                <wp:inline distT="0" distB="0" distL="0" distR="0" wp14:anchorId="782EAC88" wp14:editId="69F19DB8">
+                  <wp:extent cx="3409876" cy="1783080"/>
+                  <wp:effectExtent l="0" t="0" r="635" b="7620"/>
+                  <wp:docPr id="18" name="Picture 18"/>
+                  <wp:cNvGraphicFramePr>
+                    <a:graphicFrameLocks xmlns:a="http://schemas.openxmlformats.org/drawingml/2006/main" noChangeAspect="1"/>
+                  </wp:cNvGraphicFramePr>
+                  <a:graphic xmlns:a="http://schemas.openxmlformats.org/drawingml/2006/main">
+                    <a:graphicData uri="http://schemas.openxmlformats.org/drawingml/2006/picture">
+                      <pic:pic xmlns:pic="http://schemas.openxmlformats.org/drawingml/2006/picture">
+                        <pic:nvPicPr>
+                          <pic:cNvPr id="12" name="Picture 12"/>
+                          <pic:cNvPicPr/>
+                        </pic:nvPicPr>
+                        <pic:blipFill>
+                          <a:blip r:embed="rId24" cstate="print">
+                            <a:extLst>
+                              <a:ext uri="{28A0092B-C50C-407E-A947-70E740481C1C}">
+                                <a14:useLocalDpi xmlns:a14="http://schemas.microsoft.com/office/drawing/2010/main" val="0"/>
+                              </a:ext>
+                            </a:extLst>
+                          </a:blip>
+                          <a:stretch>
+                            <a:fillRect/>
+                          </a:stretch>
+                        </pic:blipFill>
+                        <pic:spPr>
+                          <a:xfrm>
+                            <a:off x="0" y="0"/>
+                            <a:ext cx="3425497" cy="1791248"/>
+                          </a:xfrm>
+                          <a:prstGeom prst="rect">
+                            <a:avLst/>
+                          </a:prstGeom>
+                        </pic:spPr>
+                      </pic:pic>
+                    </a:graphicData>
+                  </a:graphic>
+                </wp:inline>
+              </w:drawing>
             </w:r>
           </w:p>
         </w:tc>
@@ -14135,12 +14865,53 @@
             </w:pPr>
             <w:r>
               <w:rPr>
-                <w:rFonts w:ascii="TH SarabunPSK" w:hAnsi="TH SarabunPSK" w:cs="TH SarabunPSK"/>
-                <w:sz w:val="32"/>
-                <w:szCs w:val="32"/>
-                <w:lang w:bidi="th-TH"/>
-              </w:rPr>
-              <w:t>Pass</w:t>
+                <w:rFonts w:ascii="TH SarabunPSK" w:hAnsi="TH SarabunPSK" w:cs="TH SarabunPSK" w:hint="cs"/>
+                <w:noProof/>
+                <w:sz w:val="32"/>
+                <w:szCs w:val="32"/>
+                <w:lang w:bidi="th-TH"/>
+              </w:rPr>
+              <w:drawing>
+                <wp:inline distT="0" distB="0" distL="0" distR="0" wp14:anchorId="74F5E9E1" wp14:editId="191A5227">
+                  <wp:extent cx="201761" cy="191069"/>
+                  <wp:effectExtent l="0" t="0" r="8255" b="0"/>
+                  <wp:docPr id="33" name="Picture 33"/>
+                  <wp:cNvGraphicFramePr>
+                    <a:graphicFrameLocks xmlns:a="http://schemas.openxmlformats.org/drawingml/2006/main" noChangeAspect="1"/>
+                  </wp:cNvGraphicFramePr>
+                  <a:graphic xmlns:a="http://schemas.openxmlformats.org/drawingml/2006/main">
+                    <a:graphicData uri="http://schemas.openxmlformats.org/drawingml/2006/picture">
+                      <pic:pic xmlns:pic="http://schemas.openxmlformats.org/drawingml/2006/picture">
+                        <pic:nvPicPr>
+                          <pic:cNvPr id="1" name="th[1].png"/>
+                          <pic:cNvPicPr/>
+                        </pic:nvPicPr>
+                        <pic:blipFill>
+                          <a:blip r:embed="rId8" cstate="print">
+                            <a:extLst>
+                              <a:ext uri="{28A0092B-C50C-407E-A947-70E740481C1C}">
+                                <a14:useLocalDpi xmlns:a14="http://schemas.microsoft.com/office/drawing/2010/main" val="0"/>
+                              </a:ext>
+                            </a:extLst>
+                          </a:blip>
+                          <a:stretch>
+                            <a:fillRect/>
+                          </a:stretch>
+                        </pic:blipFill>
+                        <pic:spPr>
+                          <a:xfrm>
+                            <a:off x="0" y="0"/>
+                            <a:ext cx="214886" cy="203498"/>
+                          </a:xfrm>
+                          <a:prstGeom prst="rect">
+                            <a:avLst/>
+                          </a:prstGeom>
+                        </pic:spPr>
+                      </pic:pic>
+                    </a:graphicData>
+                  </a:graphic>
+                </wp:inline>
+              </w:drawing>
             </w:r>
           </w:p>
         </w:tc>
@@ -14312,7 +15083,6 @@
               </w:rPr>
               <w:t xml:space="preserve"> = “</w:t>
             </w:r>
-            <w:proofErr w:type="spellStart"/>
             <w:r>
               <w:rPr>
                 <w:rFonts w:ascii="TH SarabunPSK" w:hAnsi="TH SarabunPSK" w:cs="TH SarabunPSK" w:hint="cs"/>
@@ -14331,7 +15101,6 @@
               </w:rPr>
               <w:t>yod</w:t>
             </w:r>
-            <w:proofErr w:type="spellEnd"/>
             <w:r>
               <w:rPr>
                 <w:rFonts w:ascii="TH SarabunPSK" w:hAnsi="TH SarabunPSK" w:cs="TH SarabunPSK" w:hint="cs"/>
@@ -14387,7 +15156,6 @@
               </w:rPr>
               <w:t xml:space="preserve"> = “</w:t>
             </w:r>
-            <w:proofErr w:type="spellStart"/>
             <w:r>
               <w:rPr>
                 <w:rFonts w:ascii="TH SarabunPSK" w:hAnsi="TH SarabunPSK" w:cs="TH SarabunPSK" w:hint="cs"/>
@@ -14397,7 +15165,6 @@
               </w:rPr>
               <w:t>Sodsai</w:t>
             </w:r>
-            <w:proofErr w:type="spellEnd"/>
             <w:r>
               <w:rPr>
                 <w:rFonts w:ascii="TH SarabunPSK" w:hAnsi="TH SarabunPSK" w:cs="TH SarabunPSK" w:hint="cs"/>
@@ -14517,7 +15284,6 @@
               </w:rPr>
               <w:t>= “</w:t>
             </w:r>
-            <w:proofErr w:type="spellStart"/>
             <w:r>
               <w:rPr>
                 <w:rFonts w:ascii="TH SarabunPSK" w:hAnsi="TH SarabunPSK" w:cs="TH SarabunPSK" w:hint="cs"/>
@@ -14545,7 +15311,6 @@
               </w:rPr>
               <w:t>@kkumail</w:t>
             </w:r>
-            <w:proofErr w:type="spellEnd"/>
             <w:r>
               <w:rPr>
                 <w:rFonts w:ascii="TH SarabunPSK" w:hAnsi="TH SarabunPSK" w:cs="TH SarabunPSK" w:hint="cs"/>
@@ -14924,29 +15689,61 @@
           <w:p>
             <w:pPr>
               <w:rPr>
-                <w:rFonts w:ascii="TH SarabunPSK" w:hAnsi="TH SarabunPSK" w:cs="TH SarabunPSK"/>
-                <w:sz w:val="32"/>
-                <w:szCs w:val="32"/>
-                <w:lang w:bidi="th-TH"/>
-              </w:rPr>
-            </w:pPr>
-            <w:r>
-              <w:rPr>
-                <w:rFonts w:ascii="TH SarabunPSK" w:hAnsi="TH SarabunPSK" w:cs="TH SarabunPSK"/>
-                <w:sz w:val="32"/>
-                <w:szCs w:val="32"/>
-                <w:cs/>
-                <w:lang w:bidi="th-TH"/>
-              </w:rPr>
-              <w:t>ระบบแสดงข้อความ “</w:t>
-            </w:r>
-            <w:r>
-              <w:rPr>
-                <w:rFonts w:ascii="TH SarabunPSK" w:hAnsi="TH SarabunPSK" w:cs="TH SarabunPSK"/>
-                <w:sz w:val="32"/>
-                <w:szCs w:val="32"/>
-              </w:rPr>
-              <w:t>Please enter a valid phone number!!”</w:t>
+                <w:rFonts w:ascii="TH SarabunPSK" w:hAnsi="TH SarabunPSK" w:cs="TH SarabunPSK" w:hint="cs"/>
+                <w:sz w:val="32"/>
+                <w:szCs w:val="32"/>
+                <w:lang w:bidi="th-TH"/>
+              </w:rPr>
+            </w:pPr>
+            <w:r>
+              <w:rPr>
+                <w:rFonts w:ascii="TH SarabunPSK" w:hAnsi="TH SarabunPSK" w:cs="TH SarabunPSK" w:hint="cs"/>
+                <w:noProof/>
+                <w:sz w:val="32"/>
+                <w:szCs w:val="32"/>
+                <w:lang w:bidi="th-TH"/>
+              </w:rPr>
+              <w:drawing>
+                <wp:inline distT="0" distB="0" distL="0" distR="0" wp14:anchorId="23D1B01C" wp14:editId="79D752E7">
+                  <wp:extent cx="3422073" cy="1800021"/>
+                  <wp:effectExtent l="0" t="0" r="6985" b="0"/>
+                  <wp:docPr id="11" name="Picture 11"/>
+                  <wp:cNvGraphicFramePr>
+                    <a:graphicFrameLocks xmlns:a="http://schemas.openxmlformats.org/drawingml/2006/main" noChangeAspect="1"/>
+                  </wp:cNvGraphicFramePr>
+                  <a:graphic xmlns:a="http://schemas.openxmlformats.org/drawingml/2006/main">
+                    <a:graphicData uri="http://schemas.openxmlformats.org/drawingml/2006/picture">
+                      <pic:pic xmlns:pic="http://schemas.openxmlformats.org/drawingml/2006/picture">
+                        <pic:nvPicPr>
+                          <pic:cNvPr id="11" name="Picture 11"/>
+                          <pic:cNvPicPr/>
+                        </pic:nvPicPr>
+                        <pic:blipFill>
+                          <a:blip r:embed="rId25" cstate="print">
+                            <a:extLst>
+                              <a:ext uri="{28A0092B-C50C-407E-A947-70E740481C1C}">
+                                <a14:useLocalDpi xmlns:a14="http://schemas.microsoft.com/office/drawing/2010/main" val="0"/>
+                              </a:ext>
+                            </a:extLst>
+                          </a:blip>
+                          <a:stretch>
+                            <a:fillRect/>
+                          </a:stretch>
+                        </pic:blipFill>
+                        <pic:spPr>
+                          <a:xfrm>
+                            <a:off x="0" y="0"/>
+                            <a:ext cx="3441108" cy="1810033"/>
+                          </a:xfrm>
+                          <a:prstGeom prst="rect">
+                            <a:avLst/>
+                          </a:prstGeom>
+                        </pic:spPr>
+                      </pic:pic>
+                    </a:graphicData>
+                  </a:graphic>
+                </wp:inline>
+              </w:drawing>
             </w:r>
           </w:p>
         </w:tc>
@@ -14966,12 +15763,60 @@
             </w:pPr>
             <w:r>
               <w:rPr>
-                <w:rFonts w:ascii="TH SarabunPSK" w:hAnsi="TH SarabunPSK" w:cs="TH SarabunPSK"/>
-                <w:sz w:val="32"/>
-                <w:szCs w:val="32"/>
-                <w:lang w:bidi="th-TH"/>
-              </w:rPr>
-              <w:t>Fail</w:t>
+                <w:rFonts w:ascii="TH SarabunPSK" w:hAnsi="TH SarabunPSK" w:cs="TH SarabunPSK" w:hint="cs"/>
+                <w:noProof/>
+                <w:sz w:val="32"/>
+                <w:szCs w:val="32"/>
+                <w:lang w:bidi="th-TH"/>
+              </w:rPr>
+              <w:drawing>
+                <wp:inline distT="0" distB="0" distL="0" distR="0" wp14:anchorId="60048F8F" wp14:editId="2A04522B">
+                  <wp:extent cx="216464" cy="190841"/>
+                  <wp:effectExtent l="0" t="0" r="0" b="0"/>
+                  <wp:docPr id="34" name="Picture 34"/>
+                  <wp:cNvGraphicFramePr>
+                    <a:graphicFrameLocks xmlns:a="http://schemas.openxmlformats.org/drawingml/2006/main" noChangeAspect="1"/>
+                  </wp:cNvGraphicFramePr>
+                  <a:graphic xmlns:a="http://schemas.openxmlformats.org/drawingml/2006/main">
+                    <a:graphicData uri="http://schemas.openxmlformats.org/drawingml/2006/picture">
+                      <pic:pic xmlns:pic="http://schemas.openxmlformats.org/drawingml/2006/picture">
+                        <pic:nvPicPr>
+                          <pic:cNvPr id="0" name="Picture 1"/>
+                          <pic:cNvPicPr>
+                            <a:picLocks noChangeAspect="1" noChangeArrowheads="1"/>
+                          </pic:cNvPicPr>
+                        </pic:nvPicPr>
+                        <pic:blipFill>
+                          <a:blip r:embed="rId9" cstate="print">
+                            <a:extLst>
+                              <a:ext uri="{28A0092B-C50C-407E-A947-70E740481C1C}">
+                                <a14:useLocalDpi xmlns:a14="http://schemas.microsoft.com/office/drawing/2010/main" val="0"/>
+                              </a:ext>
+                            </a:extLst>
+                          </a:blip>
+                          <a:srcRect/>
+                          <a:stretch>
+                            <a:fillRect/>
+                          </a:stretch>
+                        </pic:blipFill>
+                        <pic:spPr bwMode="auto">
+                          <a:xfrm>
+                            <a:off x="0" y="0"/>
+                            <a:ext cx="250653" cy="220983"/>
+                          </a:xfrm>
+                          <a:prstGeom prst="rect">
+                            <a:avLst/>
+                          </a:prstGeom>
+                          <a:noFill/>
+                          <a:ln>
+                            <a:noFill/>
+                          </a:ln>
+                        </pic:spPr>
+                      </pic:pic>
+                    </a:graphicData>
+                  </a:graphic>
+                </wp:inline>
+              </w:drawing>
             </w:r>
           </w:p>
         </w:tc>
@@ -14982,7 +15827,7 @@
           <w:p>
             <w:pPr>
               <w:rPr>
-                <w:rFonts w:ascii="TH SarabunPSK" w:hAnsi="TH SarabunPSK" w:cs="TH SarabunPSK" w:hint="cs"/>
+                <w:rFonts w:ascii="TH SarabunPSK" w:hAnsi="TH SarabunPSK" w:cs="TH SarabunPSK"/>
                 <w:sz w:val="32"/>
                 <w:szCs w:val="32"/>
                 <w:cs/>
@@ -15075,6 +15920,39 @@
           <w:lang w:bidi="th-TH"/>
         </w:rPr>
       </w:pPr>
+    </w:p>
+    <w:p>
+      <w:pPr>
+        <w:spacing w:before="240"/>
+        <w:rPr>
+          <w:rFonts w:ascii="TH SarabunPSK" w:hAnsi="TH SarabunPSK" w:cs="TH SarabunPSK"/>
+          <w:sz w:val="32"/>
+          <w:szCs w:val="32"/>
+          <w:lang w:bidi="th-TH"/>
+        </w:rPr>
+      </w:pPr>
+    </w:p>
+    <w:p>
+      <w:pPr>
+        <w:spacing w:before="240"/>
+        <w:rPr>
+          <w:rFonts w:ascii="TH SarabunPSK" w:hAnsi="TH SarabunPSK" w:cs="TH SarabunPSK"/>
+          <w:sz w:val="32"/>
+          <w:szCs w:val="32"/>
+          <w:lang w:bidi="th-TH"/>
+        </w:rPr>
+      </w:pPr>
+    </w:p>
+    <w:p>
+      <w:pPr>
+        <w:spacing w:before="240"/>
+        <w:rPr>
+          <w:rFonts w:ascii="TH SarabunPSK" w:hAnsi="TH SarabunPSK" w:cs="TH SarabunPSK"/>
+          <w:sz w:val="32"/>
+          <w:szCs w:val="32"/>
+          <w:lang w:bidi="th-TH"/>
+        </w:rPr>
+      </w:pPr>
       <w:r>
         <w:rPr>
           <w:rFonts w:ascii="TH SarabunPSK" w:hAnsi="TH SarabunPSK" w:cs="TH SarabunPSK" w:hint="cs"/>
@@ -15082,6 +15960,7 @@
           <w:szCs w:val="32"/>
           <w:lang w:bidi="th-TH"/>
         </w:rPr>
+        <w:lastRenderedPageBreak/>
         <w:t>5</w:t>
       </w:r>
       <w:r>
@@ -16031,7 +16910,6 @@
                 <w:cs/>
                 <w:lang w:bidi="th-TH"/>
               </w:rPr>
-              <w:lastRenderedPageBreak/>
               <w:t>รวม</w:t>
             </w:r>
           </w:p>

</xml_diff>